<commit_message>
WIP # 19 and #20 : Updated document for data exploratory analysis insights and data cleaning appraoch
</commit_message>
<xml_diff>
--- a/Documentation/Exploratory Analysis and Data Cleaning.docx
+++ b/Documentation/Exploratory Analysis and Data Cleaning.docx
@@ -76,6 +76,7 @@
                                   <w15:appearance w15:val="hidden"/>
                                   <w:text/>
                                 </w:sdtPr>
+                                <w:sdtEndPr/>
                                 <w:sdtContent>
                                   <w:p>
                                     <w:pPr>
@@ -111,7 +112,7 @@
                                         <w:sz w:val="40"/>
                                         <w:szCs w:val="40"/>
                                       </w:rPr>
-                                      <w:t>Null</w:t>
+                                      <w:t>N</w:t>
                                     </w:r>
                                     <w:r>
                                       <w:rPr>
@@ -122,7 +123,18 @@
                                         <w:sz w:val="40"/>
                                         <w:szCs w:val="40"/>
                                       </w:rPr>
-                                      <w:t>lysis</w:t>
+                                      <w:t>na</w:t>
+                                    </w:r>
+                                    <w:r>
+                                      <w:rPr>
+                                        <w:b/>
+                                        <w:caps/>
+                                        <w:color w:val="44546A" w:themeColor="text2"/>
+                                        <w:spacing w:val="140"/>
+                                        <w:sz w:val="40"/>
+                                        <w:szCs w:val="40"/>
+                                      </w:rPr>
+                                      <w:t>ysis</w:t>
                                     </w:r>
                                   </w:p>
                                 </w:sdtContent>
@@ -234,6 +246,7 @@
                             <w15:appearance w15:val="hidden"/>
                             <w:text/>
                           </w:sdtPr>
+                          <w:sdtEndPr/>
                           <w:sdtContent>
                             <w:p>
                               <w:pPr>
@@ -269,7 +282,7 @@
                                   <w:sz w:val="40"/>
                                   <w:szCs w:val="40"/>
                                 </w:rPr>
-                                <w:t>Null</w:t>
+                                <w:t>N</w:t>
                               </w:r>
                               <w:r>
                                 <w:rPr>
@@ -280,7 +293,18 @@
                                   <w:sz w:val="40"/>
                                   <w:szCs w:val="40"/>
                                 </w:rPr>
-                                <w:t>lysis</w:t>
+                                <w:t>na</w:t>
+                              </w:r>
+                              <w:r>
+                                <w:rPr>
+                                  <w:b/>
+                                  <w:caps/>
+                                  <w:color w:val="44546A" w:themeColor="text2"/>
+                                  <w:spacing w:val="140"/>
+                                  <w:sz w:val="40"/>
+                                  <w:szCs w:val="40"/>
+                                </w:rPr>
+                                <w:t>ysis</w:t>
                               </w:r>
                             </w:p>
                           </w:sdtContent>
@@ -511,13 +535,13 @@
                   <wp:anchor distT="0" distB="0" distL="114300" distR="114300" simplePos="0" relativeHeight="251660288" behindDoc="0" locked="0" layoutInCell="1" allowOverlap="1">
                     <wp:simplePos x="0" y="0"/>
                     <wp:positionH relativeFrom="page">
-                      <wp:posOffset>1817007</wp:posOffset>
+                      <wp:posOffset>1816735</wp:posOffset>
                     </wp:positionH>
                     <wp:positionV relativeFrom="page">
-                      <wp:posOffset>1233714</wp:posOffset>
+                      <wp:posOffset>1259915</wp:posOffset>
                     </wp:positionV>
                     <wp:extent cx="4452620" cy="4462145"/>
-                    <wp:effectExtent l="0" t="0" r="5080" b="5715"/>
+                    <wp:effectExtent l="0" t="0" r="5080" b="0"/>
                     <wp:wrapNone/>
                     <wp:docPr id="448" name="Group 448" title="Document title with badge icon behind"/>
                     <wp:cNvGraphicFramePr/>
@@ -949,6 +973,7 @@
                                       <w15:appearance w15:val="hidden"/>
                                       <w:text/>
                                     </w:sdtPr>
+                                    <w:sdtEndPr/>
                                     <w:sdtContent>
                                       <w:r>
                                         <w:rPr>
@@ -1000,7 +1025,7 @@
               </mc:Choice>
               <mc:Fallback>
                 <w:pict>
-                  <v:group id="Group 448" o:spid="_x0000_s1027" alt="Title: Document title with badge icon behind" style="position:absolute;margin-left:143.05pt;margin-top:97.15pt;width:350.6pt;height:351.35pt;z-index:251660288;mso-position-horizontal-relative:page;mso-position-vertical-relative:page;mso-width-relative:margin;mso-height-relative:margin" coordorigin="13525" coordsize="44526,44621" o:gfxdata="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">
+                  <v:group id="Group 448" o:spid="_x0000_s1027" alt="Title: Document title with badge icon behind" style="position:absolute;margin-left:143.05pt;margin-top:99.2pt;width:350.6pt;height:351.35pt;z-index:251660288;mso-position-horizontal-relative:page;mso-position-vertical-relative:page;mso-width-relative:margin;mso-height-relative:margin" coordorigin="13525" coordsize="44526,44621" o:gfxdata="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">
                     <v:shape id="Freeform 5" o:spid="_x0000_s1028" style="position:absolute;left:13525;width:44526;height:44621;visibility:visible;mso-wrap-style:square;v-text-anchor:top" coordsize="1372,1373" o:gfxdata="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" path="m1372,687v,44,-43,84,-52,126c1312,856,1337,910,1320,949v-16,41,-72,61,-96,97c1199,1082,1202,1141,1171,1172v-30,31,-89,28,-126,52c1009,1248,989,1304,949,1321v-40,16,-93,-9,-137,c770,1329,731,1373,686,1373v-44,,-84,-44,-126,-52c517,1312,463,1337,423,1321v-40,-17,-60,-73,-96,-97c291,1200,232,1203,201,1172v-31,-31,-28,-90,-52,-126c125,1010,69,990,52,949v-17,-39,9,-93,,-136c44,771,,731,,687,,642,44,603,52,561v9,-44,-17,-97,,-137c69,383,125,364,149,328v24,-37,21,-96,52,-127c232,171,291,174,327,149v36,-24,56,-80,96,-97c463,36,517,61,560,53,602,44,642,,686,v45,,84,44,126,53c856,61,909,36,949,52v40,17,60,73,96,97c1082,174,1141,171,1171,201v31,31,28,90,53,127c1248,364,1304,383,1320,424v17,40,-8,93,,137c1329,603,1372,642,1372,687xe" fillcolor="#e7e6e6 [3214]" stroked="f">
                       <v:path arrowok="t" o:connecttype="custom" o:connectlocs="4452620,2232697;4283862,2642188;4283862,3084177;3972308,3399420;3800305,3808910;3391391,3977906;3079837,4293149;2635224,4293149;2226310,4462145;1817396,4293149;1372783,4293149;1061229,3977906;652315,3808910;483557,3399420;168758,3084177;168758,2642188;0,2232697;168758,1823207;168758,1377968;483557,1065975;652315,653235;1061229,484239;1372783,168996;1817396,172246;2226310,0;2635224,172246;3079837,168996;3391391,484239;3800305,653235;3972308,1065975;4283862,1377968;4283862,1823207;4452620,2232697" o:connectangles="0,0,0,0,0,0,0,0,0,0,0,0,0,0,0,0,0,0,0,0,0,0,0,0,0,0,0,0,0,0,0,0,0"/>
                     </v:shape>
@@ -1039,6 +1064,7 @@
                                 <w15:appearance w15:val="hidden"/>
                                 <w:text/>
                               </w:sdtPr>
+                              <w:sdtEndPr/>
                               <w:sdtContent>
                                 <w:r>
                                   <w:rPr>
@@ -1466,14 +1492,12 @@
                 <w:rFonts w:eastAsia="Times New Roman" w:cstheme="minorHAnsi"/>
               </w:rPr>
             </w:pPr>
-            <w:proofErr w:type="spellStart"/>
             <w:r>
               <w:rPr>
                 <w:rFonts w:eastAsia="Times New Roman" w:cstheme="minorHAnsi"/>
               </w:rPr>
               <w:t>Partitioned_Date</w:t>
             </w:r>
-            <w:proofErr w:type="spellEnd"/>
           </w:p>
           <w:p>
             <w:pPr>
@@ -1494,14 +1518,12 @@
                 <w:rFonts w:eastAsia="Times New Roman" w:cstheme="minorHAnsi"/>
               </w:rPr>
             </w:pPr>
-            <w:proofErr w:type="spellStart"/>
             <w:r>
               <w:rPr>
                 <w:rFonts w:eastAsia="Times New Roman" w:cstheme="minorHAnsi"/>
               </w:rPr>
               <w:t>fecha_dato</w:t>
             </w:r>
-            <w:proofErr w:type="spellEnd"/>
           </w:p>
         </w:tc>
         <w:tc>
@@ -1560,14 +1582,12 @@
                 <w:rFonts w:eastAsia="Times New Roman" w:cstheme="minorHAnsi"/>
               </w:rPr>
             </w:pPr>
-            <w:proofErr w:type="spellStart"/>
             <w:r>
               <w:rPr>
                 <w:rFonts w:eastAsia="Times New Roman" w:cstheme="minorHAnsi"/>
               </w:rPr>
               <w:t>Cust_Code</w:t>
             </w:r>
-            <w:proofErr w:type="spellEnd"/>
           </w:p>
           <w:p>
             <w:pPr>
@@ -1588,7 +1608,6 @@
                 <w:rFonts w:eastAsia="Times New Roman" w:cstheme="minorHAnsi"/>
               </w:rPr>
             </w:pPr>
-            <w:proofErr w:type="spellStart"/>
             <w:r>
               <w:rPr>
                 <w:rFonts w:eastAsia="Times New Roman" w:cstheme="minorHAnsi"/>
@@ -1601,7 +1620,6 @@
               </w:rPr>
               <w:t>codpers</w:t>
             </w:r>
-            <w:proofErr w:type="spellEnd"/>
           </w:p>
         </w:tc>
         <w:tc>
@@ -1660,14 +1678,12 @@
                 <w:rFonts w:eastAsia="Times New Roman" w:cstheme="minorHAnsi"/>
               </w:rPr>
             </w:pPr>
-            <w:proofErr w:type="spellStart"/>
             <w:r>
               <w:rPr>
                 <w:rFonts w:eastAsia="Times New Roman" w:cstheme="minorHAnsi"/>
               </w:rPr>
               <w:t>Emp_Index</w:t>
             </w:r>
-            <w:proofErr w:type="spellEnd"/>
           </w:p>
           <w:p>
             <w:pPr>
@@ -1688,14 +1704,12 @@
                 <w:rFonts w:eastAsia="Times New Roman" w:cstheme="minorHAnsi"/>
               </w:rPr>
             </w:pPr>
-            <w:proofErr w:type="spellStart"/>
             <w:r>
               <w:rPr>
                 <w:rFonts w:eastAsia="Times New Roman" w:cstheme="minorHAnsi"/>
               </w:rPr>
               <w:t>ind_empleado</w:t>
             </w:r>
-            <w:proofErr w:type="spellEnd"/>
           </w:p>
         </w:tc>
         <w:tc>
@@ -1772,14 +1786,12 @@
                 <w:rFonts w:eastAsia="Times New Roman" w:cstheme="minorHAnsi"/>
               </w:rPr>
             </w:pPr>
-            <w:proofErr w:type="spellStart"/>
             <w:r>
               <w:rPr>
                 <w:rFonts w:eastAsia="Times New Roman" w:cstheme="minorHAnsi"/>
               </w:rPr>
               <w:t>Cust_Residence</w:t>
             </w:r>
-            <w:proofErr w:type="spellEnd"/>
           </w:p>
           <w:p>
             <w:pPr>
@@ -1800,14 +1812,12 @@
                 <w:rFonts w:eastAsia="Times New Roman" w:cstheme="minorHAnsi"/>
               </w:rPr>
             </w:pPr>
-            <w:proofErr w:type="spellStart"/>
             <w:r>
               <w:rPr>
                 <w:rFonts w:eastAsia="Times New Roman" w:cstheme="minorHAnsi"/>
               </w:rPr>
               <w:t>pais_residencia</w:t>
             </w:r>
-            <w:proofErr w:type="spellEnd"/>
           </w:p>
         </w:tc>
         <w:tc>
@@ -1866,14 +1876,12 @@
                 <w:rFonts w:eastAsia="Times New Roman" w:cstheme="minorHAnsi"/>
               </w:rPr>
             </w:pPr>
-            <w:proofErr w:type="spellStart"/>
             <w:r>
               <w:rPr>
                 <w:rFonts w:eastAsia="Times New Roman" w:cstheme="minorHAnsi"/>
               </w:rPr>
               <w:t>Cust_Gender</w:t>
             </w:r>
-            <w:proofErr w:type="spellEnd"/>
           </w:p>
           <w:p>
             <w:pPr>
@@ -1894,7 +1902,6 @@
                 <w:rFonts w:eastAsia="Times New Roman" w:cstheme="minorHAnsi"/>
               </w:rPr>
             </w:pPr>
-            <w:proofErr w:type="spellStart"/>
             <w:r>
               <w:rPr>
                 <w:rFonts w:eastAsia="Times New Roman" w:cstheme="minorHAnsi"/>
@@ -1907,7 +1914,6 @@
               </w:rPr>
               <w:t>exo</w:t>
             </w:r>
-            <w:proofErr w:type="spellEnd"/>
           </w:p>
         </w:tc>
         <w:tc>
@@ -1966,14 +1972,12 @@
                 <w:rFonts w:eastAsia="Times New Roman" w:cstheme="minorHAnsi"/>
               </w:rPr>
             </w:pPr>
-            <w:proofErr w:type="spellStart"/>
             <w:r>
               <w:rPr>
                 <w:rFonts w:eastAsia="Times New Roman" w:cstheme="minorHAnsi"/>
               </w:rPr>
               <w:t>Cust_Age</w:t>
             </w:r>
-            <w:proofErr w:type="spellEnd"/>
           </w:p>
           <w:p>
             <w:pPr>
@@ -2064,14 +2068,12 @@
                 <w:rFonts w:eastAsia="Times New Roman" w:cstheme="minorHAnsi"/>
               </w:rPr>
             </w:pPr>
-            <w:proofErr w:type="spellStart"/>
             <w:r>
               <w:rPr>
                 <w:rFonts w:eastAsia="Times New Roman" w:cstheme="minorHAnsi"/>
               </w:rPr>
               <w:t>First_Holder_Date</w:t>
             </w:r>
-            <w:proofErr w:type="spellEnd"/>
           </w:p>
           <w:p>
             <w:pPr>
@@ -2092,14 +2094,12 @@
                 <w:rFonts w:eastAsia="Times New Roman" w:cstheme="minorHAnsi"/>
               </w:rPr>
             </w:pPr>
-            <w:proofErr w:type="spellStart"/>
             <w:r>
               <w:rPr>
                 <w:rFonts w:eastAsia="Times New Roman" w:cstheme="minorHAnsi"/>
               </w:rPr>
               <w:t>fecha_alta</w:t>
             </w:r>
-            <w:proofErr w:type="spellEnd"/>
           </w:p>
         </w:tc>
         <w:tc>
@@ -6716,14 +6716,12 @@
                 <w:rFonts w:eastAsia="Times New Roman" w:cstheme="minorHAnsi"/>
               </w:rPr>
             </w:pPr>
-            <w:proofErr w:type="spellStart"/>
             <w:r>
               <w:rPr>
                 <w:rFonts w:eastAsia="Times New Roman" w:cstheme="minorHAnsi"/>
               </w:rPr>
               <w:t>Partitioned_Date</w:t>
             </w:r>
-            <w:proofErr w:type="spellEnd"/>
           </w:p>
           <w:p>
             <w:pPr>
@@ -6753,7 +6751,6 @@
                 <w:color w:val="000000"/>
               </w:rPr>
             </w:pPr>
-            <w:proofErr w:type="spellStart"/>
             <w:r>
               <w:rPr>
                 <w:rFonts w:ascii="Calibri" w:eastAsia="Times New Roman" w:hAnsi="Calibri" w:cs="Calibri"/>
@@ -6761,7 +6758,6 @@
               </w:rPr>
               <w:t>fecha_dato</w:t>
             </w:r>
-            <w:proofErr w:type="spellEnd"/>
           </w:p>
         </w:tc>
         <w:tc>
@@ -6844,14 +6840,12 @@
                 <w:rFonts w:eastAsia="Times New Roman" w:cstheme="minorHAnsi"/>
               </w:rPr>
             </w:pPr>
-            <w:proofErr w:type="spellStart"/>
             <w:r>
               <w:rPr>
                 <w:rFonts w:eastAsia="Times New Roman" w:cstheme="minorHAnsi"/>
               </w:rPr>
               <w:t>Cust_Code</w:t>
             </w:r>
-            <w:proofErr w:type="spellEnd"/>
           </w:p>
           <w:p>
             <w:pPr>
@@ -6881,7 +6875,6 @@
                 <w:color w:val="000000"/>
               </w:rPr>
             </w:pPr>
-            <w:proofErr w:type="spellStart"/>
             <w:r>
               <w:rPr>
                 <w:rFonts w:ascii="Calibri" w:eastAsia="Times New Roman" w:hAnsi="Calibri" w:cs="Calibri"/>
@@ -6896,7 +6889,6 @@
               </w:rPr>
               <w:t>codpers</w:t>
             </w:r>
-            <w:proofErr w:type="spellEnd"/>
           </w:p>
         </w:tc>
         <w:tc>
@@ -6933,13 +6925,22 @@
               </w:rPr>
               <w:t>[</w:t>
             </w:r>
+            <w:bookmarkStart w:id="0" w:name="_GoBack"/>
             <w:proofErr w:type="spellStart"/>
             <w:r>
               <w:rPr>
                 <w:rFonts w:ascii="Calibri" w:eastAsia="Times New Roman" w:hAnsi="Calibri" w:cs="Calibri"/>
                 <w:color w:val="000000"/>
               </w:rPr>
-              <w:t>nullable</w:t>
+              <w:t>null</w:t>
+            </w:r>
+            <w:bookmarkEnd w:id="0"/>
+            <w:r>
+              <w:rPr>
+                <w:rFonts w:ascii="Calibri" w:eastAsia="Times New Roman" w:hAnsi="Calibri" w:cs="Calibri"/>
+                <w:color w:val="000000"/>
+              </w:rPr>
+              <w:t>able</w:t>
             </w:r>
             <w:proofErr w:type="spellEnd"/>
             <w:r>
@@ -6979,14 +6980,12 @@
                 <w:rFonts w:eastAsia="Times New Roman" w:cstheme="minorHAnsi"/>
               </w:rPr>
             </w:pPr>
-            <w:proofErr w:type="spellStart"/>
             <w:r>
               <w:rPr>
                 <w:rFonts w:eastAsia="Times New Roman" w:cstheme="minorHAnsi"/>
               </w:rPr>
               <w:t>Emp_Index</w:t>
             </w:r>
-            <w:proofErr w:type="spellEnd"/>
           </w:p>
           <w:p>
             <w:pPr>
@@ -7016,7 +7015,6 @@
                 <w:color w:val="000000"/>
               </w:rPr>
             </w:pPr>
-            <w:proofErr w:type="spellStart"/>
             <w:r>
               <w:rPr>
                 <w:rFonts w:ascii="Calibri" w:eastAsia="Times New Roman" w:hAnsi="Calibri" w:cs="Calibri"/>
@@ -7024,7 +7022,6 @@
               </w:rPr>
               <w:t>ind_empleado</w:t>
             </w:r>
-            <w:proofErr w:type="spellEnd"/>
           </w:p>
         </w:tc>
         <w:tc>
@@ -7107,14 +7104,12 @@
                 <w:rFonts w:eastAsia="Times New Roman" w:cstheme="minorHAnsi"/>
               </w:rPr>
             </w:pPr>
-            <w:proofErr w:type="spellStart"/>
             <w:r>
               <w:rPr>
                 <w:rFonts w:eastAsia="Times New Roman" w:cstheme="minorHAnsi"/>
               </w:rPr>
               <w:t>Cust_Residence</w:t>
             </w:r>
-            <w:proofErr w:type="spellEnd"/>
           </w:p>
           <w:p>
             <w:pPr>
@@ -7144,7 +7139,6 @@
                 <w:color w:val="000000"/>
               </w:rPr>
             </w:pPr>
-            <w:proofErr w:type="spellStart"/>
             <w:r>
               <w:rPr>
                 <w:rFonts w:ascii="Calibri" w:eastAsia="Times New Roman" w:hAnsi="Calibri" w:cs="Calibri"/>
@@ -7152,7 +7146,6 @@
               </w:rPr>
               <w:t>pais_residencia</w:t>
             </w:r>
-            <w:proofErr w:type="spellEnd"/>
           </w:p>
         </w:tc>
         <w:tc>
@@ -7235,14 +7228,12 @@
                 <w:rFonts w:eastAsia="Times New Roman" w:cstheme="minorHAnsi"/>
               </w:rPr>
             </w:pPr>
-            <w:proofErr w:type="spellStart"/>
             <w:r>
               <w:rPr>
                 <w:rFonts w:eastAsia="Times New Roman" w:cstheme="minorHAnsi"/>
               </w:rPr>
               <w:t>Cust_Gender</w:t>
             </w:r>
-            <w:proofErr w:type="spellEnd"/>
           </w:p>
           <w:p>
             <w:pPr>
@@ -7272,7 +7263,6 @@
                 <w:color w:val="000000"/>
               </w:rPr>
             </w:pPr>
-            <w:proofErr w:type="spellStart"/>
             <w:r>
               <w:rPr>
                 <w:rFonts w:ascii="Calibri" w:eastAsia="Times New Roman" w:hAnsi="Calibri" w:cs="Calibri"/>
@@ -7280,7 +7270,6 @@
               </w:rPr>
               <w:t>Sexo</w:t>
             </w:r>
-            <w:proofErr w:type="spellEnd"/>
           </w:p>
         </w:tc>
         <w:tc>
@@ -7363,14 +7352,12 @@
                 <w:rFonts w:eastAsia="Times New Roman" w:cstheme="minorHAnsi"/>
               </w:rPr>
             </w:pPr>
-            <w:proofErr w:type="spellStart"/>
             <w:r>
               <w:rPr>
                 <w:rFonts w:eastAsia="Times New Roman" w:cstheme="minorHAnsi"/>
               </w:rPr>
               <w:t>Cust_Age</w:t>
             </w:r>
-            <w:proofErr w:type="spellEnd"/>
           </w:p>
           <w:p>
             <w:pPr>
@@ -7489,7 +7476,6 @@
                 <w:rFonts w:eastAsia="Times New Roman" w:cstheme="minorHAnsi"/>
               </w:rPr>
             </w:pPr>
-            <w:proofErr w:type="spellStart"/>
             <w:r>
               <w:rPr>
                 <w:rFonts w:eastAsia="Times New Roman" w:cstheme="minorHAnsi"/>
@@ -7497,7 +7483,6 @@
               <w:lastRenderedPageBreak/>
               <w:t>First_Holder_Date</w:t>
             </w:r>
-            <w:proofErr w:type="spellEnd"/>
           </w:p>
           <w:p>
             <w:pPr>
@@ -7527,7 +7512,6 @@
                 <w:color w:val="000000"/>
               </w:rPr>
             </w:pPr>
-            <w:proofErr w:type="spellStart"/>
             <w:r>
               <w:rPr>
                 <w:rFonts w:ascii="Calibri" w:eastAsia="Times New Roman" w:hAnsi="Calibri" w:cs="Calibri"/>
@@ -7535,7 +7519,6 @@
               </w:rPr>
               <w:t>fecha_alta</w:t>
             </w:r>
-            <w:proofErr w:type="spellEnd"/>
           </w:p>
         </w:tc>
         <w:tc>
@@ -13351,7 +13334,6 @@
         </w:rPr>
         <w:t>[</w:t>
       </w:r>
-      <w:proofErr w:type="spellStart"/>
       <w:r>
         <w:rPr>
           <w:rFonts w:ascii="Calibri" w:hAnsi="Calibri" w:cs="Calibri"/>
@@ -13360,7 +13342,6 @@
         </w:rPr>
         <w:t>Cust_Age</w:t>
       </w:r>
-      <w:proofErr w:type="spellEnd"/>
       <w:r>
         <w:rPr>
           <w:rFonts w:ascii="Calibri" w:hAnsi="Calibri" w:cs="Calibri"/>
@@ -13799,23 +13780,21 @@
           <w:bCs/>
         </w:rPr>
       </w:pPr>
-      <w:proofErr w:type="spellStart"/>
       <w:r>
         <w:rPr>
           <w:rFonts w:ascii="Calibri" w:hAnsi="Calibri" w:cs="Calibri"/>
           <w:b/>
           <w:bCs/>
         </w:rPr>
-        <w:t>fecha_alta</w:t>
-      </w:r>
-      <w:proofErr w:type="spellEnd"/>
+        <w:t xml:space="preserve">fecha_alta </w:t>
+      </w:r>
       <w:r>
         <w:rPr>
           <w:rFonts w:ascii="Calibri" w:hAnsi="Calibri" w:cs="Calibri"/>
           <w:b/>
           <w:bCs/>
         </w:rPr>
-        <w:t xml:space="preserve"> </w:t>
+        <w:t>[</w:t>
       </w:r>
       <w:r>
         <w:rPr>
@@ -13823,18 +13802,8 @@
           <w:b/>
           <w:bCs/>
         </w:rPr>
-        <w:t>[</w:t>
-      </w:r>
-      <w:proofErr w:type="spellStart"/>
-      <w:r>
-        <w:rPr>
-          <w:rFonts w:ascii="Calibri" w:hAnsi="Calibri" w:cs="Calibri"/>
-          <w:b/>
-          <w:bCs/>
-        </w:rPr>
         <w:t>First_Holder_Date</w:t>
       </w:r>
-      <w:proofErr w:type="spellEnd"/>
       <w:r>
         <w:rPr>
           <w:rFonts w:ascii="Calibri" w:hAnsi="Calibri" w:cs="Calibri"/>
@@ -14138,14 +14107,7 @@
           <w:rFonts w:ascii="Calibri" w:hAnsi="Calibri" w:cs="Calibri"/>
           <w:i/>
         </w:rPr>
-        <w:t>Null v</w:t>
-      </w:r>
-      <w:r>
-        <w:rPr>
-          <w:rFonts w:ascii="Calibri" w:hAnsi="Calibri" w:cs="Calibri"/>
-          <w:i/>
-        </w:rPr>
-        <w:t>alue count</w:t>
+        <w:t>Null value count</w:t>
       </w:r>
       <w:r>
         <w:rPr>
@@ -14302,7 +14264,6 @@
         </w:rPr>
         <w:t>[</w:t>
       </w:r>
-      <w:proofErr w:type="spellStart"/>
       <w:r>
         <w:rPr>
           <w:rFonts w:ascii="Calibri" w:hAnsi="Calibri" w:cs="Calibri"/>
@@ -14311,7 +14272,6 @@
         </w:rPr>
         <w:t>Cust_Gender</w:t>
       </w:r>
-      <w:proofErr w:type="spellEnd"/>
       <w:r>
         <w:rPr>
           <w:rFonts w:ascii="Calibri" w:hAnsi="Calibri" w:cs="Calibri"/>
@@ -14902,7 +14862,6 @@
           <w:bCs/>
         </w:rPr>
       </w:pPr>
-      <w:proofErr w:type="spellStart"/>
       <w:r>
         <w:rPr>
           <w:rFonts w:ascii="Calibri" w:hAnsi="Calibri" w:cs="Calibri"/>
@@ -14911,7 +14870,6 @@
         </w:rPr>
         <w:t>ind_empleado</w:t>
       </w:r>
-      <w:proofErr w:type="spellEnd"/>
       <w:r>
         <w:rPr>
           <w:rFonts w:ascii="Calibri" w:hAnsi="Calibri" w:cs="Calibri"/>
@@ -14928,7 +14886,6 @@
         </w:rPr>
         <w:t>[</w:t>
       </w:r>
-      <w:proofErr w:type="spellStart"/>
       <w:r>
         <w:rPr>
           <w:rFonts w:ascii="Calibri" w:hAnsi="Calibri" w:cs="Calibri"/>
@@ -14937,7 +14894,6 @@
         </w:rPr>
         <w:t>Emp_Index</w:t>
       </w:r>
-      <w:proofErr w:type="spellEnd"/>
       <w:r>
         <w:rPr>
           <w:rFonts w:ascii="Calibri" w:hAnsi="Calibri" w:cs="Calibri"/>
@@ -16711,8 +16667,6 @@
         </w:rPr>
         <w:t>ed</w:t>
       </w:r>
-      <w:bookmarkStart w:id="0" w:name="_GoBack"/>
-      <w:bookmarkEnd w:id="0"/>
       <w:r>
         <w:rPr>
           <w:rFonts w:ascii="Helvetica" w:hAnsi="Helvetica" w:cs="Helvetica"/>
@@ -16766,6 +16720,11 @@
         <w:docPartUnique/>
       </w:docPartObj>
     </w:sdtPr>
+    <w:sdtEndPr>
+      <w:rPr>
+        <w:rStyle w:val="PageNumber"/>
+      </w:rPr>
+    </w:sdtEndPr>
     <w:sdtContent>
       <w:p>
         <w:pPr>
@@ -16807,6 +16766,11 @@
         <w:docPartUnique/>
       </w:docPartObj>
     </w:sdtPr>
+    <w:sdtEndPr>
+      <w:rPr>
+        <w:rStyle w:val="PageNumber"/>
+      </w:rPr>
+    </w:sdtEndPr>
     <w:sdtContent>
       <w:p>
         <w:pPr>
@@ -16860,6 +16824,11 @@
         <w:docPartUnique/>
       </w:docPartObj>
     </w:sdtPr>
+    <w:sdtEndPr>
+      <w:rPr>
+        <w:rStyle w:val="PageNumber"/>
+      </w:rPr>
+    </w:sdtEndPr>
     <w:sdtContent>
       <w:p>
         <w:pPr>
@@ -18521,7 +18490,7 @@
 </file>
 
 <file path=customXml/itemProps1.xml><?xml version="1.0" encoding="utf-8"?>
-<ds:datastoreItem xmlns:ds="http://schemas.openxmlformats.org/officeDocument/2006/customXml" ds:itemID="{BB636EC4-EE8A-094E-AA35-E785049B65BD}">
+<ds:datastoreItem xmlns:ds="http://schemas.openxmlformats.org/officeDocument/2006/customXml" ds:itemID="{48095D1B-FA3D-D54E-B7FA-AFD45A1FF0E5}">
   <ds:schemaRefs>
     <ds:schemaRef ds:uri="http://schemas.openxmlformats.org/officeDocument/2006/bibliography"/>
   </ds:schemaRefs>

</xml_diff>

<commit_message>
WIP # 19 and #20 : Updated document for data exploratory analysis insights and data cleaning approach
</commit_message>
<xml_diff>
--- a/Documentation/Exploratory Analysis and Data Cleaning.docx
+++ b/Documentation/Exploratory Analysis and Data Cleaning.docx
@@ -76,7 +76,6 @@
                                   <w15:appearance w15:val="hidden"/>
                                   <w:text/>
                                 </w:sdtPr>
-                                <w:sdtEndPr/>
                                 <w:sdtContent>
                                   <w:p>
                                     <w:pPr>
@@ -101,40 +100,7 @@
                                         <w:sz w:val="40"/>
                                         <w:szCs w:val="40"/>
                                       </w:rPr>
-                                      <w:t>Zeppelin: Exploratory a</w:t>
-                                    </w:r>
-                                    <w:r>
-                                      <w:rPr>
-                                        <w:b/>
-                                        <w:caps/>
-                                        <w:color w:val="44546A" w:themeColor="text2"/>
-                                        <w:spacing w:val="140"/>
-                                        <w:sz w:val="40"/>
-                                        <w:szCs w:val="40"/>
-                                      </w:rPr>
-                                      <w:t>N</w:t>
-                                    </w:r>
-                                    <w:r>
-                                      <w:rPr>
-                                        <w:b/>
-                                        <w:caps/>
-                                        <w:color w:val="44546A" w:themeColor="text2"/>
-                                        <w:spacing w:val="140"/>
-                                        <w:sz w:val="40"/>
-                                        <w:szCs w:val="40"/>
-                                      </w:rPr>
-                                      <w:t>na</w:t>
-                                    </w:r>
-                                    <w:r>
-                                      <w:rPr>
-                                        <w:b/>
-                                        <w:caps/>
-                                        <w:color w:val="44546A" w:themeColor="text2"/>
-                                        <w:spacing w:val="140"/>
-                                        <w:sz w:val="40"/>
-                                        <w:szCs w:val="40"/>
-                                      </w:rPr>
-                                      <w:t>ysis</w:t>
+                                      <w:t>Zeppelin: Exploratory aNnaysis</w:t>
                                     </w:r>
                                   </w:p>
                                 </w:sdtContent>
@@ -246,7 +212,6 @@
                             <w15:appearance w15:val="hidden"/>
                             <w:text/>
                           </w:sdtPr>
-                          <w:sdtEndPr/>
                           <w:sdtContent>
                             <w:p>
                               <w:pPr>
@@ -271,40 +236,7 @@
                                   <w:sz w:val="40"/>
                                   <w:szCs w:val="40"/>
                                 </w:rPr>
-                                <w:t>Zeppelin: Exploratory a</w:t>
-                              </w:r>
-                              <w:r>
-                                <w:rPr>
-                                  <w:b/>
-                                  <w:caps/>
-                                  <w:color w:val="44546A" w:themeColor="text2"/>
-                                  <w:spacing w:val="140"/>
-                                  <w:sz w:val="40"/>
-                                  <w:szCs w:val="40"/>
-                                </w:rPr>
-                                <w:t>N</w:t>
-                              </w:r>
-                              <w:r>
-                                <w:rPr>
-                                  <w:b/>
-                                  <w:caps/>
-                                  <w:color w:val="44546A" w:themeColor="text2"/>
-                                  <w:spacing w:val="140"/>
-                                  <w:sz w:val="40"/>
-                                  <w:szCs w:val="40"/>
-                                </w:rPr>
-                                <w:t>na</w:t>
-                              </w:r>
-                              <w:r>
-                                <w:rPr>
-                                  <w:b/>
-                                  <w:caps/>
-                                  <w:color w:val="44546A" w:themeColor="text2"/>
-                                  <w:spacing w:val="140"/>
-                                  <w:sz w:val="40"/>
-                                  <w:szCs w:val="40"/>
-                                </w:rPr>
-                                <w:t>ysis</w:t>
+                                <w:t>Zeppelin: Exploratory aNnaysis</w:t>
                               </w:r>
                             </w:p>
                           </w:sdtContent>
@@ -973,7 +905,6 @@
                                       <w15:appearance w15:val="hidden"/>
                                       <w:text/>
                                     </w:sdtPr>
-                                    <w:sdtEndPr/>
                                     <w:sdtContent>
                                       <w:r>
                                         <w:rPr>
@@ -1064,7 +995,6 @@
                                 <w15:appearance w15:val="hidden"/>
                                 <w:text/>
                               </w:sdtPr>
-                              <w:sdtEndPr/>
                               <w:sdtContent>
                                 <w:r>
                                   <w:rPr>
@@ -2158,14 +2088,12 @@
                 <w:rFonts w:eastAsia="Times New Roman" w:cstheme="minorHAnsi"/>
               </w:rPr>
             </w:pPr>
-            <w:proofErr w:type="spellStart"/>
             <w:r>
               <w:rPr>
                 <w:rFonts w:eastAsia="Times New Roman" w:cstheme="minorHAnsi"/>
               </w:rPr>
               <w:t>New_Cust_Index</w:t>
             </w:r>
-            <w:proofErr w:type="spellEnd"/>
           </w:p>
           <w:p>
             <w:pPr>
@@ -2186,14 +2114,12 @@
                 <w:rFonts w:eastAsia="Times New Roman" w:cstheme="minorHAnsi"/>
               </w:rPr>
             </w:pPr>
-            <w:proofErr w:type="spellStart"/>
             <w:r>
               <w:rPr>
                 <w:rFonts w:eastAsia="Times New Roman" w:cstheme="minorHAnsi"/>
               </w:rPr>
               <w:t>ind_nuevo</w:t>
             </w:r>
-            <w:proofErr w:type="spellEnd"/>
           </w:p>
         </w:tc>
         <w:tc>
@@ -2252,14 +2178,12 @@
                 <w:rFonts w:eastAsia="Times New Roman" w:cstheme="minorHAnsi"/>
               </w:rPr>
             </w:pPr>
-            <w:proofErr w:type="spellStart"/>
             <w:r>
               <w:rPr>
                 <w:rFonts w:eastAsia="Times New Roman" w:cstheme="minorHAnsi"/>
               </w:rPr>
               <w:t>Cust_Seniority</w:t>
             </w:r>
-            <w:proofErr w:type="spellEnd"/>
           </w:p>
           <w:p>
             <w:pPr>
@@ -2280,7 +2204,6 @@
                 <w:rFonts w:eastAsia="Times New Roman" w:cstheme="minorHAnsi"/>
               </w:rPr>
             </w:pPr>
-            <w:proofErr w:type="spellStart"/>
             <w:r>
               <w:rPr>
                 <w:rFonts w:eastAsia="Times New Roman" w:cstheme="minorHAnsi"/>
@@ -2293,7 +2216,6 @@
               </w:rPr>
               <w:t>ntiguedad</w:t>
             </w:r>
-            <w:proofErr w:type="spellEnd"/>
           </w:p>
         </w:tc>
         <w:tc>
@@ -2370,14 +2292,12 @@
                 <w:rFonts w:eastAsia="Times New Roman" w:cstheme="minorHAnsi"/>
               </w:rPr>
             </w:pPr>
-            <w:proofErr w:type="spellStart"/>
             <w:r>
               <w:rPr>
                 <w:rFonts w:eastAsia="Times New Roman" w:cstheme="minorHAnsi"/>
               </w:rPr>
               <w:t>Cust_Index_Primary</w:t>
             </w:r>
-            <w:proofErr w:type="spellEnd"/>
           </w:p>
           <w:p>
             <w:pPr>
@@ -2398,7 +2318,6 @@
                 <w:rFonts w:eastAsia="Times New Roman" w:cstheme="minorHAnsi"/>
               </w:rPr>
             </w:pPr>
-            <w:proofErr w:type="spellStart"/>
             <w:r>
               <w:rPr>
                 <w:rFonts w:eastAsia="Times New Roman" w:cstheme="minorHAnsi"/>
@@ -2411,7 +2330,6 @@
               </w:rPr>
               <w:t>ndrel</w:t>
             </w:r>
-            <w:proofErr w:type="spellEnd"/>
           </w:p>
         </w:tc>
         <w:tc>
@@ -2512,14 +2430,12 @@
                 <w:rFonts w:eastAsia="Times New Roman" w:cstheme="minorHAnsi"/>
               </w:rPr>
             </w:pPr>
-            <w:proofErr w:type="spellStart"/>
             <w:r>
               <w:rPr>
                 <w:rFonts w:eastAsia="Times New Roman" w:cstheme="minorHAnsi"/>
               </w:rPr>
               <w:t>Last_Date_Primary_Cust</w:t>
             </w:r>
-            <w:proofErr w:type="spellEnd"/>
           </w:p>
           <w:p>
             <w:pPr>
@@ -2622,14 +2538,12 @@
                 <w:rFonts w:eastAsia="Times New Roman" w:cstheme="minorHAnsi"/>
               </w:rPr>
             </w:pPr>
-            <w:proofErr w:type="spellStart"/>
             <w:r>
               <w:rPr>
                 <w:rFonts w:eastAsia="Times New Roman" w:cstheme="minorHAnsi"/>
               </w:rPr>
               <w:t>Cust_Type</w:t>
             </w:r>
-            <w:proofErr w:type="spellEnd"/>
           </w:p>
           <w:p>
             <w:pPr>
@@ -2840,14 +2754,12 @@
                 <w:rFonts w:eastAsia="Times New Roman" w:cstheme="minorHAnsi"/>
               </w:rPr>
             </w:pPr>
-            <w:proofErr w:type="spellStart"/>
             <w:r>
               <w:rPr>
                 <w:rFonts w:eastAsia="Times New Roman" w:cstheme="minorHAnsi"/>
               </w:rPr>
               <w:t>Cust_Relation_Type</w:t>
             </w:r>
-            <w:proofErr w:type="spellEnd"/>
           </w:p>
           <w:p>
             <w:pPr>
@@ -3041,7 +2953,6 @@
                 <w:rFonts w:eastAsia="Times New Roman" w:cstheme="minorHAnsi"/>
               </w:rPr>
             </w:pPr>
-            <w:proofErr w:type="spellStart"/>
             <w:r>
               <w:rPr>
                 <w:rFonts w:eastAsia="Times New Roman" w:cstheme="minorHAnsi"/>
@@ -3049,7 +2960,6 @@
               <w:lastRenderedPageBreak/>
               <w:t>Residence_Index</w:t>
             </w:r>
-            <w:proofErr w:type="spellEnd"/>
           </w:p>
           <w:p>
             <w:pPr>
@@ -3070,7 +2980,6 @@
                 <w:rFonts w:eastAsia="Times New Roman" w:cstheme="minorHAnsi"/>
               </w:rPr>
             </w:pPr>
-            <w:proofErr w:type="spellStart"/>
             <w:r>
               <w:rPr>
                 <w:rFonts w:eastAsia="Times New Roman" w:cstheme="minorHAnsi"/>
@@ -3083,7 +2992,6 @@
               </w:rPr>
               <w:t>ndresi</w:t>
             </w:r>
-            <w:proofErr w:type="spellEnd"/>
           </w:p>
         </w:tc>
         <w:tc>
@@ -3208,14 +3116,12 @@
                 <w:rFonts w:eastAsia="Times New Roman" w:cstheme="minorHAnsi"/>
               </w:rPr>
             </w:pPr>
-            <w:proofErr w:type="spellStart"/>
             <w:r>
               <w:rPr>
                 <w:rFonts w:eastAsia="Times New Roman" w:cstheme="minorHAnsi"/>
               </w:rPr>
               <w:t>Foreigner_Index</w:t>
             </w:r>
-            <w:proofErr w:type="spellEnd"/>
           </w:p>
           <w:p>
             <w:pPr>
@@ -3236,7 +3142,6 @@
                 <w:rFonts w:eastAsia="Times New Roman" w:cstheme="minorHAnsi"/>
               </w:rPr>
             </w:pPr>
-            <w:proofErr w:type="spellStart"/>
             <w:r>
               <w:rPr>
                 <w:rFonts w:eastAsia="Times New Roman" w:cstheme="minorHAnsi"/>
@@ -3249,7 +3154,6 @@
               </w:rPr>
               <w:t>ndext</w:t>
             </w:r>
-            <w:proofErr w:type="spellEnd"/>
           </w:p>
         </w:tc>
         <w:tc>
@@ -3374,14 +3278,12 @@
                 <w:rFonts w:eastAsia="Times New Roman" w:cstheme="minorHAnsi"/>
               </w:rPr>
             </w:pPr>
-            <w:proofErr w:type="spellStart"/>
             <w:r>
               <w:rPr>
                 <w:rFonts w:eastAsia="Times New Roman" w:cstheme="minorHAnsi"/>
               </w:rPr>
               <w:t>Spouse_Index</w:t>
             </w:r>
-            <w:proofErr w:type="spellEnd"/>
           </w:p>
           <w:p>
             <w:pPr>
@@ -3402,7 +3304,6 @@
                 <w:rFonts w:eastAsia="Times New Roman" w:cstheme="minorHAnsi"/>
               </w:rPr>
             </w:pPr>
-            <w:proofErr w:type="spellStart"/>
             <w:r>
               <w:rPr>
                 <w:rFonts w:eastAsia="Times New Roman" w:cstheme="minorHAnsi"/>
@@ -3415,7 +3316,6 @@
               </w:rPr>
               <w:t>onyuemp</w:t>
             </w:r>
-            <w:proofErr w:type="spellEnd"/>
           </w:p>
         </w:tc>
         <w:tc>
@@ -3500,7 +3400,6 @@
                 <w:rFonts w:eastAsia="Times New Roman" w:cstheme="minorHAnsi"/>
               </w:rPr>
             </w:pPr>
-            <w:proofErr w:type="spellStart"/>
             <w:r>
               <w:rPr>
                 <w:rFonts w:eastAsia="Times New Roman" w:cstheme="minorHAnsi"/>
@@ -3519,7 +3418,6 @@
               </w:rPr>
               <w:t>l_entrada</w:t>
             </w:r>
-            <w:proofErr w:type="spellEnd"/>
           </w:p>
         </w:tc>
         <w:tc>
@@ -3578,14 +3476,12 @@
                 <w:rFonts w:eastAsia="Times New Roman" w:cstheme="minorHAnsi"/>
               </w:rPr>
             </w:pPr>
-            <w:proofErr w:type="spellStart"/>
             <w:r>
               <w:rPr>
                 <w:rFonts w:eastAsia="Times New Roman" w:cstheme="minorHAnsi"/>
               </w:rPr>
               <w:t>Deceased_Index</w:t>
             </w:r>
-            <w:proofErr w:type="spellEnd"/>
           </w:p>
           <w:p>
             <w:pPr>
@@ -3606,7 +3502,6 @@
                 <w:rFonts w:eastAsia="Times New Roman" w:cstheme="minorHAnsi"/>
               </w:rPr>
             </w:pPr>
-            <w:proofErr w:type="spellStart"/>
             <w:r>
               <w:rPr>
                 <w:rFonts w:eastAsia="Times New Roman" w:cstheme="minorHAnsi"/>
@@ -3619,7 +3514,6 @@
               </w:rPr>
               <w:t>ndfall</w:t>
             </w:r>
-            <w:proofErr w:type="spellEnd"/>
           </w:p>
         </w:tc>
         <w:tc>
@@ -3678,14 +3572,12 @@
                 <w:rFonts w:eastAsia="Times New Roman" w:cstheme="minorHAnsi"/>
               </w:rPr>
             </w:pPr>
-            <w:proofErr w:type="spellStart"/>
             <w:r>
               <w:rPr>
                 <w:rFonts w:eastAsia="Times New Roman" w:cstheme="minorHAnsi"/>
               </w:rPr>
               <w:t>Addres_Type</w:t>
             </w:r>
-            <w:proofErr w:type="spellEnd"/>
           </w:p>
           <w:p>
             <w:pPr>
@@ -3706,7 +3598,6 @@
                 <w:rFonts w:eastAsia="Times New Roman" w:cstheme="minorHAnsi"/>
               </w:rPr>
             </w:pPr>
-            <w:proofErr w:type="spellStart"/>
             <w:r>
               <w:rPr>
                 <w:rFonts w:eastAsia="Times New Roman" w:cstheme="minorHAnsi"/>
@@ -3719,7 +3610,6 @@
               </w:rPr>
               <w:t>ipodom</w:t>
             </w:r>
-            <w:proofErr w:type="spellEnd"/>
           </w:p>
         </w:tc>
         <w:tc>
@@ -3790,14 +3680,12 @@
                 <w:rFonts w:eastAsia="Times New Roman" w:cstheme="minorHAnsi"/>
               </w:rPr>
             </w:pPr>
-            <w:proofErr w:type="spellStart"/>
             <w:r>
               <w:rPr>
                 <w:rFonts w:eastAsia="Times New Roman" w:cstheme="minorHAnsi"/>
               </w:rPr>
               <w:t>Province_Code</w:t>
             </w:r>
-            <w:proofErr w:type="spellEnd"/>
           </w:p>
           <w:p>
             <w:pPr>
@@ -3818,14 +3706,12 @@
                 <w:rFonts w:eastAsia="Times New Roman" w:cstheme="minorHAnsi"/>
               </w:rPr>
             </w:pPr>
-            <w:proofErr w:type="spellStart"/>
             <w:r>
               <w:rPr>
                 <w:rFonts w:eastAsia="Times New Roman" w:cstheme="minorHAnsi"/>
               </w:rPr>
               <w:t>cod_prov</w:t>
             </w:r>
-            <w:proofErr w:type="spellEnd"/>
           </w:p>
         </w:tc>
         <w:tc>
@@ -3902,14 +3788,12 @@
                 <w:rFonts w:eastAsia="Times New Roman" w:cstheme="minorHAnsi"/>
               </w:rPr>
             </w:pPr>
-            <w:proofErr w:type="spellStart"/>
             <w:r>
               <w:rPr>
                 <w:rFonts w:eastAsia="Times New Roman" w:cstheme="minorHAnsi"/>
               </w:rPr>
               <w:t>Province_Name</w:t>
             </w:r>
-            <w:proofErr w:type="spellEnd"/>
           </w:p>
           <w:p>
             <w:pPr>
@@ -3931,7 +3815,6 @@
                 <w:rFonts w:eastAsia="Times New Roman" w:cstheme="minorHAnsi"/>
               </w:rPr>
             </w:pPr>
-            <w:proofErr w:type="spellStart"/>
             <w:r>
               <w:rPr>
                 <w:rFonts w:eastAsia="Times New Roman" w:cstheme="minorHAnsi"/>
@@ -3944,7 +3827,6 @@
               </w:rPr>
               <w:t>omprov</w:t>
             </w:r>
-            <w:proofErr w:type="spellEnd"/>
           </w:p>
         </w:tc>
         <w:tc>
@@ -4015,14 +3897,12 @@
                 <w:rFonts w:eastAsia="Times New Roman" w:cstheme="minorHAnsi"/>
               </w:rPr>
             </w:pPr>
-            <w:proofErr w:type="spellStart"/>
             <w:r>
               <w:rPr>
                 <w:rFonts w:eastAsia="Times New Roman" w:cstheme="minorHAnsi"/>
               </w:rPr>
               <w:t>Activity_Index</w:t>
             </w:r>
-            <w:proofErr w:type="spellEnd"/>
           </w:p>
           <w:p>
             <w:pPr>
@@ -4043,14 +3923,12 @@
                 <w:rFonts w:eastAsia="Times New Roman" w:cstheme="minorHAnsi"/>
               </w:rPr>
             </w:pPr>
-            <w:proofErr w:type="spellStart"/>
             <w:r>
               <w:rPr>
                 <w:rFonts w:eastAsia="Times New Roman" w:cstheme="minorHAnsi"/>
               </w:rPr>
               <w:t>ind_actividad_cliente</w:t>
             </w:r>
-            <w:proofErr w:type="spellEnd"/>
           </w:p>
         </w:tc>
         <w:tc>
@@ -4139,14 +4017,12 @@
                 <w:rFonts w:eastAsia="Times New Roman" w:cstheme="minorHAnsi"/>
               </w:rPr>
             </w:pPr>
-            <w:proofErr w:type="spellStart"/>
             <w:r>
               <w:rPr>
                 <w:rFonts w:eastAsia="Times New Roman" w:cstheme="minorHAnsi"/>
               </w:rPr>
               <w:t>Gross_Income</w:t>
             </w:r>
-            <w:proofErr w:type="spellEnd"/>
           </w:p>
           <w:p>
             <w:pPr>
@@ -4167,7 +4043,6 @@
                 <w:rFonts w:eastAsia="Times New Roman" w:cstheme="minorHAnsi"/>
               </w:rPr>
             </w:pPr>
-            <w:proofErr w:type="spellStart"/>
             <w:r>
               <w:rPr>
                 <w:rFonts w:eastAsia="Times New Roman" w:cstheme="minorHAnsi"/>
@@ -4180,7 +4055,6 @@
               </w:rPr>
               <w:t>enta</w:t>
             </w:r>
-            <w:proofErr w:type="spellEnd"/>
           </w:p>
         </w:tc>
         <w:tc>
@@ -4239,14 +4113,12 @@
                 <w:rFonts w:eastAsia="Times New Roman" w:cstheme="minorHAnsi"/>
               </w:rPr>
             </w:pPr>
-            <w:proofErr w:type="spellStart"/>
             <w:r>
               <w:rPr>
                 <w:rFonts w:eastAsia="Times New Roman" w:cstheme="minorHAnsi"/>
               </w:rPr>
               <w:t>Cust_Identification</w:t>
             </w:r>
-            <w:proofErr w:type="spellEnd"/>
           </w:p>
           <w:p>
             <w:pPr>
@@ -4267,7 +4139,6 @@
                 <w:rFonts w:eastAsia="Times New Roman" w:cstheme="minorHAnsi"/>
               </w:rPr>
             </w:pPr>
-            <w:proofErr w:type="spellStart"/>
             <w:r>
               <w:rPr>
                 <w:rFonts w:eastAsia="Times New Roman" w:cstheme="minorHAnsi"/>
@@ -4280,7 +4151,6 @@
               </w:rPr>
               <w:t>o</w:t>
             </w:r>
-            <w:proofErr w:type="spellEnd"/>
           </w:p>
         </w:tc>
         <w:tc>
@@ -4339,14 +4209,12 @@
                 <w:rFonts w:eastAsia="Times New Roman" w:cstheme="minorHAnsi"/>
               </w:rPr>
             </w:pPr>
-            <w:proofErr w:type="spellStart"/>
             <w:r>
               <w:rPr>
                 <w:rFonts w:eastAsia="Times New Roman" w:cstheme="minorHAnsi"/>
               </w:rPr>
               <w:t>Saving_Acc</w:t>
             </w:r>
-            <w:proofErr w:type="spellEnd"/>
           </w:p>
           <w:p>
             <w:pPr>
@@ -4521,14 +4389,12 @@
                 <w:rFonts w:eastAsia="Times New Roman" w:cstheme="minorHAnsi"/>
               </w:rPr>
             </w:pPr>
-            <w:proofErr w:type="spellStart"/>
             <w:r>
               <w:rPr>
                 <w:rFonts w:eastAsia="Times New Roman" w:cstheme="minorHAnsi"/>
               </w:rPr>
               <w:t>Current_Acc</w:t>
             </w:r>
-            <w:proofErr w:type="spellEnd"/>
           </w:p>
           <w:p>
             <w:pPr>
@@ -4613,14 +4479,12 @@
                 <w:rFonts w:eastAsia="Times New Roman" w:cstheme="minorHAnsi"/>
               </w:rPr>
             </w:pPr>
-            <w:proofErr w:type="spellStart"/>
             <w:r>
               <w:rPr>
                 <w:rFonts w:eastAsia="Times New Roman" w:cstheme="minorHAnsi"/>
               </w:rPr>
               <w:t>Derivada_Acc</w:t>
             </w:r>
-            <w:proofErr w:type="spellEnd"/>
           </w:p>
           <w:p>
             <w:pPr>
@@ -4705,14 +4569,12 @@
                 <w:rFonts w:eastAsia="Times New Roman" w:cstheme="minorHAnsi"/>
               </w:rPr>
             </w:pPr>
-            <w:proofErr w:type="spellStart"/>
             <w:r>
               <w:rPr>
                 <w:rFonts w:eastAsia="Times New Roman" w:cstheme="minorHAnsi"/>
               </w:rPr>
               <w:t>Payroll_Acc</w:t>
             </w:r>
-            <w:proofErr w:type="spellEnd"/>
           </w:p>
           <w:p>
             <w:pPr>
@@ -4797,14 +4659,12 @@
                 <w:rFonts w:eastAsia="Times New Roman" w:cstheme="minorHAnsi"/>
               </w:rPr>
             </w:pPr>
-            <w:proofErr w:type="spellStart"/>
             <w:r>
               <w:rPr>
                 <w:rFonts w:eastAsia="Times New Roman" w:cstheme="minorHAnsi"/>
               </w:rPr>
               <w:t>Junior_Acc</w:t>
             </w:r>
-            <w:proofErr w:type="spellEnd"/>
           </w:p>
           <w:p>
             <w:pPr>
@@ -4889,14 +4749,12 @@
                 <w:rFonts w:eastAsia="Times New Roman" w:cstheme="minorHAnsi"/>
               </w:rPr>
             </w:pPr>
-            <w:proofErr w:type="spellStart"/>
             <w:r>
               <w:rPr>
                 <w:rFonts w:eastAsia="Times New Roman" w:cstheme="minorHAnsi"/>
               </w:rPr>
               <w:t>Mas_Acc</w:t>
             </w:r>
-            <w:proofErr w:type="spellEnd"/>
           </w:p>
           <w:p>
             <w:pPr>
@@ -4981,14 +4839,12 @@
                 <w:rFonts w:eastAsia="Times New Roman" w:cstheme="minorHAnsi"/>
               </w:rPr>
             </w:pPr>
-            <w:proofErr w:type="spellStart"/>
             <w:r>
               <w:rPr>
                 <w:rFonts w:eastAsia="Times New Roman" w:cstheme="minorHAnsi"/>
               </w:rPr>
               <w:t>Particular_Acc</w:t>
             </w:r>
-            <w:proofErr w:type="spellEnd"/>
           </w:p>
           <w:p>
             <w:pPr>
@@ -5073,7 +4929,6 @@
                 <w:rFonts w:eastAsia="Times New Roman" w:cstheme="minorHAnsi"/>
               </w:rPr>
             </w:pPr>
-            <w:proofErr w:type="spellStart"/>
             <w:r>
               <w:rPr>
                 <w:rFonts w:eastAsia="Times New Roman" w:cstheme="minorHAnsi"/>
@@ -5081,7 +4936,6 @@
               <w:lastRenderedPageBreak/>
               <w:t>Particular_Plus_Acc</w:t>
             </w:r>
-            <w:proofErr w:type="spellEnd"/>
           </w:p>
           <w:p>
             <w:pPr>
@@ -5166,14 +5020,12 @@
                 <w:rFonts w:cstheme="minorHAnsi"/>
               </w:rPr>
             </w:pPr>
-            <w:proofErr w:type="spellStart"/>
             <w:r>
               <w:rPr>
                 <w:rFonts w:eastAsia="Times New Roman" w:cstheme="minorHAnsi"/>
               </w:rPr>
               <w:t>Short_Term_Deposit</w:t>
             </w:r>
-            <w:proofErr w:type="spellEnd"/>
           </w:p>
           <w:p>
             <w:pPr>
@@ -5258,14 +5110,12 @@
                 <w:rFonts w:cstheme="minorHAnsi"/>
               </w:rPr>
             </w:pPr>
-            <w:proofErr w:type="spellStart"/>
             <w:r>
               <w:rPr>
                 <w:rFonts w:eastAsia="Times New Roman" w:cstheme="minorHAnsi"/>
               </w:rPr>
               <w:t>Medium_Term_Deposits</w:t>
             </w:r>
-            <w:proofErr w:type="spellEnd"/>
           </w:p>
           <w:p>
             <w:pPr>
@@ -5350,14 +5200,12 @@
                 <w:rFonts w:cstheme="minorHAnsi"/>
               </w:rPr>
             </w:pPr>
-            <w:proofErr w:type="spellStart"/>
             <w:r>
               <w:rPr>
                 <w:rFonts w:eastAsia="Times New Roman" w:cstheme="minorHAnsi"/>
               </w:rPr>
               <w:t>Long_Term_Deposits</w:t>
             </w:r>
-            <w:proofErr w:type="spellEnd"/>
           </w:p>
           <w:p>
             <w:pPr>
@@ -5442,14 +5290,12 @@
                 <w:rFonts w:cstheme="minorHAnsi"/>
               </w:rPr>
             </w:pPr>
-            <w:proofErr w:type="spellStart"/>
             <w:r>
               <w:rPr>
                 <w:rFonts w:eastAsia="Times New Roman" w:cstheme="minorHAnsi"/>
               </w:rPr>
               <w:t>e_Acc</w:t>
             </w:r>
-            <w:proofErr w:type="spellEnd"/>
           </w:p>
           <w:p>
             <w:pPr>
@@ -5984,14 +5830,12 @@
                 <w:rFonts w:cstheme="minorHAnsi"/>
               </w:rPr>
             </w:pPr>
-            <w:proofErr w:type="spellStart"/>
             <w:r>
               <w:rPr>
                 <w:rFonts w:eastAsia="Times New Roman" w:cstheme="minorHAnsi"/>
               </w:rPr>
               <w:t>Credit_Card</w:t>
             </w:r>
-            <w:proofErr w:type="spellEnd"/>
           </w:p>
         </w:tc>
         <w:tc>
@@ -6152,14 +5996,12 @@
                 <w:rFonts w:cstheme="minorHAnsi"/>
               </w:rPr>
             </w:pPr>
-            <w:proofErr w:type="spellStart"/>
             <w:r>
               <w:rPr>
                 <w:rFonts w:eastAsia="Times New Roman" w:cstheme="minorHAnsi"/>
               </w:rPr>
               <w:t>Home_Acc</w:t>
             </w:r>
-            <w:proofErr w:type="spellEnd"/>
           </w:p>
         </w:tc>
         <w:tc>
@@ -6332,14 +6174,12 @@
                 <w:rFonts w:cstheme="minorHAnsi"/>
               </w:rPr>
             </w:pPr>
-            <w:proofErr w:type="spellStart"/>
             <w:r>
               <w:rPr>
                 <w:rFonts w:eastAsia="Times New Roman" w:cstheme="minorHAnsi"/>
               </w:rPr>
               <w:t>Nom_Pensions</w:t>
             </w:r>
-            <w:proofErr w:type="spellEnd"/>
           </w:p>
         </w:tc>
         <w:tc>
@@ -6417,14 +6257,12 @@
                 <w:rFonts w:cstheme="minorHAnsi"/>
               </w:rPr>
             </w:pPr>
-            <w:proofErr w:type="spellStart"/>
             <w:r>
               <w:rPr>
                 <w:rFonts w:eastAsia="Times New Roman" w:cstheme="minorHAnsi"/>
               </w:rPr>
               <w:t>Direct_Debit</w:t>
             </w:r>
-            <w:proofErr w:type="spellEnd"/>
           </w:p>
         </w:tc>
         <w:tc>
@@ -6682,7 +6520,6 @@
                 <w:color w:val="000000"/>
               </w:rPr>
             </w:pPr>
-            <w:proofErr w:type="spellStart"/>
             <w:r>
               <w:rPr>
                 <w:rFonts w:ascii="Calibri" w:eastAsia="Times New Roman" w:hAnsi="Calibri" w:cs="Calibri"/>
@@ -6692,7 +6529,6 @@
               </w:rPr>
               <w:t>DataType</w:t>
             </w:r>
-            <w:proofErr w:type="spellEnd"/>
           </w:p>
         </w:tc>
       </w:tr>
@@ -6794,21 +6630,12 @@
               </w:rPr>
               <w:t>[</w:t>
             </w:r>
-            <w:proofErr w:type="spellStart"/>
-            <w:r>
-              <w:rPr>
-                <w:rFonts w:ascii="Calibri" w:eastAsia="Times New Roman" w:hAnsi="Calibri" w:cs="Calibri"/>
-                <w:color w:val="000000"/>
-              </w:rPr>
-              <w:t>nullable</w:t>
-            </w:r>
-            <w:proofErr w:type="spellEnd"/>
-            <w:r>
-              <w:rPr>
-                <w:rFonts w:ascii="Calibri" w:eastAsia="Times New Roman" w:hAnsi="Calibri" w:cs="Calibri"/>
-                <w:color w:val="000000"/>
-              </w:rPr>
-              <w:t xml:space="preserve"> = true</w:t>
+            <w:r>
+              <w:rPr>
+                <w:rFonts w:ascii="Calibri" w:eastAsia="Times New Roman" w:hAnsi="Calibri" w:cs="Calibri"/>
+                <w:color w:val="000000"/>
+              </w:rPr>
+              <w:t>nullable = true</w:t>
             </w:r>
             <w:r>
               <w:rPr>
@@ -6925,30 +6752,12 @@
               </w:rPr>
               <w:t>[</w:t>
             </w:r>
-            <w:bookmarkStart w:id="0" w:name="_GoBack"/>
-            <w:proofErr w:type="spellStart"/>
-            <w:r>
-              <w:rPr>
-                <w:rFonts w:ascii="Calibri" w:eastAsia="Times New Roman" w:hAnsi="Calibri" w:cs="Calibri"/>
-                <w:color w:val="000000"/>
-              </w:rPr>
-              <w:t>null</w:t>
-            </w:r>
-            <w:bookmarkEnd w:id="0"/>
-            <w:r>
-              <w:rPr>
-                <w:rFonts w:ascii="Calibri" w:eastAsia="Times New Roman" w:hAnsi="Calibri" w:cs="Calibri"/>
-                <w:color w:val="000000"/>
-              </w:rPr>
-              <w:t>able</w:t>
-            </w:r>
-            <w:proofErr w:type="spellEnd"/>
-            <w:r>
-              <w:rPr>
-                <w:rFonts w:ascii="Calibri" w:eastAsia="Times New Roman" w:hAnsi="Calibri" w:cs="Calibri"/>
-                <w:color w:val="000000"/>
-              </w:rPr>
-              <w:t xml:space="preserve"> = true</w:t>
+            <w:r>
+              <w:rPr>
+                <w:rFonts w:ascii="Calibri" w:eastAsia="Times New Roman" w:hAnsi="Calibri" w:cs="Calibri"/>
+                <w:color w:val="000000"/>
+              </w:rPr>
+              <w:t>nullable = true</w:t>
             </w:r>
             <w:r>
               <w:rPr>
@@ -7058,21 +6867,12 @@
               </w:rPr>
               <w:t>[</w:t>
             </w:r>
-            <w:proofErr w:type="spellStart"/>
-            <w:r>
-              <w:rPr>
-                <w:rFonts w:ascii="Calibri" w:eastAsia="Times New Roman" w:hAnsi="Calibri" w:cs="Calibri"/>
-                <w:color w:val="000000"/>
-              </w:rPr>
-              <w:t>nullable</w:t>
-            </w:r>
-            <w:proofErr w:type="spellEnd"/>
-            <w:r>
-              <w:rPr>
-                <w:rFonts w:ascii="Calibri" w:eastAsia="Times New Roman" w:hAnsi="Calibri" w:cs="Calibri"/>
-                <w:color w:val="000000"/>
-              </w:rPr>
-              <w:t xml:space="preserve"> = true</w:t>
+            <w:r>
+              <w:rPr>
+                <w:rFonts w:ascii="Calibri" w:eastAsia="Times New Roman" w:hAnsi="Calibri" w:cs="Calibri"/>
+                <w:color w:val="000000"/>
+              </w:rPr>
+              <w:t>nullable = true</w:t>
             </w:r>
             <w:r>
               <w:rPr>
@@ -7182,21 +6982,12 @@
               </w:rPr>
               <w:t>[</w:t>
             </w:r>
-            <w:proofErr w:type="spellStart"/>
-            <w:r>
-              <w:rPr>
-                <w:rFonts w:ascii="Calibri" w:eastAsia="Times New Roman" w:hAnsi="Calibri" w:cs="Calibri"/>
-                <w:color w:val="000000"/>
-              </w:rPr>
-              <w:t>nullable</w:t>
-            </w:r>
-            <w:proofErr w:type="spellEnd"/>
-            <w:r>
-              <w:rPr>
-                <w:rFonts w:ascii="Calibri" w:eastAsia="Times New Roman" w:hAnsi="Calibri" w:cs="Calibri"/>
-                <w:color w:val="000000"/>
-              </w:rPr>
-              <w:t xml:space="preserve"> = true</w:t>
+            <w:r>
+              <w:rPr>
+                <w:rFonts w:ascii="Calibri" w:eastAsia="Times New Roman" w:hAnsi="Calibri" w:cs="Calibri"/>
+                <w:color w:val="000000"/>
+              </w:rPr>
+              <w:t>nullable = true</w:t>
             </w:r>
             <w:r>
               <w:rPr>
@@ -7306,21 +7097,12 @@
               </w:rPr>
               <w:t>[</w:t>
             </w:r>
-            <w:proofErr w:type="spellStart"/>
-            <w:r>
-              <w:rPr>
-                <w:rFonts w:ascii="Calibri" w:eastAsia="Times New Roman" w:hAnsi="Calibri" w:cs="Calibri"/>
-                <w:color w:val="000000"/>
-              </w:rPr>
-              <w:t>nullable</w:t>
-            </w:r>
-            <w:proofErr w:type="spellEnd"/>
-            <w:r>
-              <w:rPr>
-                <w:rFonts w:ascii="Calibri" w:eastAsia="Times New Roman" w:hAnsi="Calibri" w:cs="Calibri"/>
-                <w:color w:val="000000"/>
-              </w:rPr>
-              <w:t xml:space="preserve"> = true</w:t>
+            <w:r>
+              <w:rPr>
+                <w:rFonts w:ascii="Calibri" w:eastAsia="Times New Roman" w:hAnsi="Calibri" w:cs="Calibri"/>
+                <w:color w:val="000000"/>
+              </w:rPr>
+              <w:t>nullable = true</w:t>
             </w:r>
             <w:r>
               <w:rPr>
@@ -7430,21 +7212,12 @@
               </w:rPr>
               <w:t>[</w:t>
             </w:r>
-            <w:proofErr w:type="spellStart"/>
-            <w:r>
-              <w:rPr>
-                <w:rFonts w:ascii="Calibri" w:eastAsia="Times New Roman" w:hAnsi="Calibri" w:cs="Calibri"/>
-                <w:color w:val="000000"/>
-              </w:rPr>
-              <w:t>nullable</w:t>
-            </w:r>
-            <w:proofErr w:type="spellEnd"/>
-            <w:r>
-              <w:rPr>
-                <w:rFonts w:ascii="Calibri" w:eastAsia="Times New Roman" w:hAnsi="Calibri" w:cs="Calibri"/>
-                <w:color w:val="000000"/>
-              </w:rPr>
-              <w:t xml:space="preserve"> = true</w:t>
+            <w:r>
+              <w:rPr>
+                <w:rFonts w:ascii="Calibri" w:eastAsia="Times New Roman" w:hAnsi="Calibri" w:cs="Calibri"/>
+                <w:color w:val="000000"/>
+              </w:rPr>
+              <w:t>nullable = true</w:t>
             </w:r>
             <w:r>
               <w:rPr>
@@ -7555,21 +7328,12 @@
               </w:rPr>
               <w:t>[</w:t>
             </w:r>
-            <w:proofErr w:type="spellStart"/>
-            <w:r>
-              <w:rPr>
-                <w:rFonts w:ascii="Calibri" w:eastAsia="Times New Roman" w:hAnsi="Calibri" w:cs="Calibri"/>
-                <w:color w:val="000000"/>
-              </w:rPr>
-              <w:t>nullable</w:t>
-            </w:r>
-            <w:proofErr w:type="spellEnd"/>
-            <w:r>
-              <w:rPr>
-                <w:rFonts w:ascii="Calibri" w:eastAsia="Times New Roman" w:hAnsi="Calibri" w:cs="Calibri"/>
-                <w:color w:val="000000"/>
-              </w:rPr>
-              <w:t xml:space="preserve"> = true</w:t>
+            <w:r>
+              <w:rPr>
+                <w:rFonts w:ascii="Calibri" w:eastAsia="Times New Roman" w:hAnsi="Calibri" w:cs="Calibri"/>
+                <w:color w:val="000000"/>
+              </w:rPr>
+              <w:t>nullable = true</w:t>
             </w:r>
             <w:r>
               <w:rPr>
@@ -7601,14 +7365,12 @@
                 <w:rFonts w:eastAsia="Times New Roman" w:cstheme="minorHAnsi"/>
               </w:rPr>
             </w:pPr>
-            <w:proofErr w:type="spellStart"/>
             <w:r>
               <w:rPr>
                 <w:rFonts w:eastAsia="Times New Roman" w:cstheme="minorHAnsi"/>
               </w:rPr>
               <w:t>New_Cust_Index</w:t>
             </w:r>
-            <w:proofErr w:type="spellEnd"/>
           </w:p>
           <w:p>
             <w:pPr>
@@ -7638,7 +7400,6 @@
                 <w:color w:val="000000"/>
               </w:rPr>
             </w:pPr>
-            <w:proofErr w:type="spellStart"/>
             <w:r>
               <w:rPr>
                 <w:rFonts w:ascii="Calibri" w:eastAsia="Times New Roman" w:hAnsi="Calibri" w:cs="Calibri"/>
@@ -7646,7 +7407,6 @@
               </w:rPr>
               <w:t>ind_nuevo</w:t>
             </w:r>
-            <w:proofErr w:type="spellEnd"/>
           </w:p>
         </w:tc>
         <w:tc>
@@ -7683,21 +7443,12 @@
               </w:rPr>
               <w:t>[</w:t>
             </w:r>
-            <w:proofErr w:type="spellStart"/>
-            <w:r>
-              <w:rPr>
-                <w:rFonts w:ascii="Calibri" w:eastAsia="Times New Roman" w:hAnsi="Calibri" w:cs="Calibri"/>
-                <w:color w:val="000000"/>
-              </w:rPr>
-              <w:t>nullable</w:t>
-            </w:r>
-            <w:proofErr w:type="spellEnd"/>
-            <w:r>
-              <w:rPr>
-                <w:rFonts w:ascii="Calibri" w:eastAsia="Times New Roman" w:hAnsi="Calibri" w:cs="Calibri"/>
-                <w:color w:val="000000"/>
-              </w:rPr>
-              <w:t xml:space="preserve"> = true</w:t>
+            <w:r>
+              <w:rPr>
+                <w:rFonts w:ascii="Calibri" w:eastAsia="Times New Roman" w:hAnsi="Calibri" w:cs="Calibri"/>
+                <w:color w:val="000000"/>
+              </w:rPr>
+              <w:t>nullable = true</w:t>
             </w:r>
             <w:r>
               <w:rPr>
@@ -7729,14 +7480,12 @@
                 <w:rFonts w:eastAsia="Times New Roman" w:cstheme="minorHAnsi"/>
               </w:rPr>
             </w:pPr>
-            <w:proofErr w:type="spellStart"/>
             <w:r>
               <w:rPr>
                 <w:rFonts w:eastAsia="Times New Roman" w:cstheme="minorHAnsi"/>
               </w:rPr>
               <w:t>Cust_Seniority</w:t>
             </w:r>
-            <w:proofErr w:type="spellEnd"/>
           </w:p>
           <w:p>
             <w:pPr>
@@ -7766,7 +7515,6 @@
                 <w:color w:val="000000"/>
               </w:rPr>
             </w:pPr>
-            <w:proofErr w:type="spellStart"/>
             <w:r>
               <w:rPr>
                 <w:rFonts w:ascii="Calibri" w:eastAsia="Times New Roman" w:hAnsi="Calibri" w:cs="Calibri"/>
@@ -7781,7 +7529,6 @@
               </w:rPr>
               <w:t>ntiguedad</w:t>
             </w:r>
-            <w:proofErr w:type="spellEnd"/>
           </w:p>
         </w:tc>
         <w:tc>
@@ -7818,21 +7565,12 @@
               </w:rPr>
               <w:t>[</w:t>
             </w:r>
-            <w:proofErr w:type="spellStart"/>
-            <w:r>
-              <w:rPr>
-                <w:rFonts w:ascii="Calibri" w:eastAsia="Times New Roman" w:hAnsi="Calibri" w:cs="Calibri"/>
-                <w:color w:val="000000"/>
-              </w:rPr>
-              <w:t>nullable</w:t>
-            </w:r>
-            <w:proofErr w:type="spellEnd"/>
-            <w:r>
-              <w:rPr>
-                <w:rFonts w:ascii="Calibri" w:eastAsia="Times New Roman" w:hAnsi="Calibri" w:cs="Calibri"/>
-                <w:color w:val="000000"/>
-              </w:rPr>
-              <w:t xml:space="preserve"> = true</w:t>
+            <w:r>
+              <w:rPr>
+                <w:rFonts w:ascii="Calibri" w:eastAsia="Times New Roman" w:hAnsi="Calibri" w:cs="Calibri"/>
+                <w:color w:val="000000"/>
+              </w:rPr>
+              <w:t>nullable = true</w:t>
             </w:r>
             <w:r>
               <w:rPr>
@@ -7864,14 +7602,12 @@
                 <w:rFonts w:eastAsia="Times New Roman" w:cstheme="minorHAnsi"/>
               </w:rPr>
             </w:pPr>
-            <w:proofErr w:type="spellStart"/>
             <w:r>
               <w:rPr>
                 <w:rFonts w:eastAsia="Times New Roman" w:cstheme="minorHAnsi"/>
               </w:rPr>
               <w:t>Cust_Index_Primary</w:t>
             </w:r>
-            <w:proofErr w:type="spellEnd"/>
           </w:p>
           <w:p>
             <w:pPr>
@@ -7901,7 +7637,6 @@
                 <w:color w:val="000000"/>
               </w:rPr>
             </w:pPr>
-            <w:proofErr w:type="spellStart"/>
             <w:r>
               <w:rPr>
                 <w:rFonts w:ascii="Calibri" w:eastAsia="Times New Roman" w:hAnsi="Calibri" w:cs="Calibri"/>
@@ -7909,7 +7644,6 @@
               </w:rPr>
               <w:t>Indrel</w:t>
             </w:r>
-            <w:proofErr w:type="spellEnd"/>
           </w:p>
         </w:tc>
         <w:tc>
@@ -7946,21 +7680,12 @@
               </w:rPr>
               <w:t>[</w:t>
             </w:r>
-            <w:proofErr w:type="spellStart"/>
-            <w:r>
-              <w:rPr>
-                <w:rFonts w:ascii="Calibri" w:eastAsia="Times New Roman" w:hAnsi="Calibri" w:cs="Calibri"/>
-                <w:color w:val="000000"/>
-              </w:rPr>
-              <w:t>nullable</w:t>
-            </w:r>
-            <w:proofErr w:type="spellEnd"/>
-            <w:r>
-              <w:rPr>
-                <w:rFonts w:ascii="Calibri" w:eastAsia="Times New Roman" w:hAnsi="Calibri" w:cs="Calibri"/>
-                <w:color w:val="000000"/>
-              </w:rPr>
-              <w:t xml:space="preserve"> = true</w:t>
+            <w:r>
+              <w:rPr>
+                <w:rFonts w:ascii="Calibri" w:eastAsia="Times New Roman" w:hAnsi="Calibri" w:cs="Calibri"/>
+                <w:color w:val="000000"/>
+              </w:rPr>
+              <w:t>nullable = true</w:t>
             </w:r>
             <w:r>
               <w:rPr>
@@ -7992,14 +7717,12 @@
                 <w:rFonts w:eastAsia="Times New Roman" w:cstheme="minorHAnsi"/>
               </w:rPr>
             </w:pPr>
-            <w:proofErr w:type="spellStart"/>
             <w:r>
               <w:rPr>
                 <w:rFonts w:eastAsia="Times New Roman" w:cstheme="minorHAnsi"/>
               </w:rPr>
               <w:t>Last_Date_Primary_Cust</w:t>
             </w:r>
-            <w:proofErr w:type="spellEnd"/>
           </w:p>
           <w:p>
             <w:pPr>
@@ -8072,21 +7795,12 @@
               </w:rPr>
               <w:t>[</w:t>
             </w:r>
-            <w:proofErr w:type="spellStart"/>
-            <w:r>
-              <w:rPr>
-                <w:rFonts w:ascii="Calibri" w:eastAsia="Times New Roman" w:hAnsi="Calibri" w:cs="Calibri"/>
-                <w:color w:val="000000"/>
-              </w:rPr>
-              <w:t>nullable</w:t>
-            </w:r>
-            <w:proofErr w:type="spellEnd"/>
-            <w:r>
-              <w:rPr>
-                <w:rFonts w:ascii="Calibri" w:eastAsia="Times New Roman" w:hAnsi="Calibri" w:cs="Calibri"/>
-                <w:color w:val="000000"/>
-              </w:rPr>
-              <w:t xml:space="preserve"> = true</w:t>
+            <w:r>
+              <w:rPr>
+                <w:rFonts w:ascii="Calibri" w:eastAsia="Times New Roman" w:hAnsi="Calibri" w:cs="Calibri"/>
+                <w:color w:val="000000"/>
+              </w:rPr>
+              <w:t>nullable = true</w:t>
             </w:r>
             <w:r>
               <w:rPr>
@@ -8118,14 +7832,12 @@
                 <w:rFonts w:eastAsia="Times New Roman" w:cstheme="minorHAnsi"/>
               </w:rPr>
             </w:pPr>
-            <w:proofErr w:type="spellStart"/>
             <w:r>
               <w:rPr>
                 <w:rFonts w:eastAsia="Times New Roman" w:cstheme="minorHAnsi"/>
               </w:rPr>
               <w:t>Cust_Type</w:t>
             </w:r>
-            <w:proofErr w:type="spellEnd"/>
           </w:p>
           <w:p>
             <w:pPr>
@@ -8198,21 +7910,12 @@
               </w:rPr>
               <w:t>[</w:t>
             </w:r>
-            <w:proofErr w:type="spellStart"/>
-            <w:r>
-              <w:rPr>
-                <w:rFonts w:ascii="Calibri" w:eastAsia="Times New Roman" w:hAnsi="Calibri" w:cs="Calibri"/>
-                <w:color w:val="000000"/>
-              </w:rPr>
-              <w:t>nullable</w:t>
-            </w:r>
-            <w:proofErr w:type="spellEnd"/>
-            <w:r>
-              <w:rPr>
-                <w:rFonts w:ascii="Calibri" w:eastAsia="Times New Roman" w:hAnsi="Calibri" w:cs="Calibri"/>
-                <w:color w:val="000000"/>
-              </w:rPr>
-              <w:t xml:space="preserve"> = true</w:t>
+            <w:r>
+              <w:rPr>
+                <w:rFonts w:ascii="Calibri" w:eastAsia="Times New Roman" w:hAnsi="Calibri" w:cs="Calibri"/>
+                <w:color w:val="000000"/>
+              </w:rPr>
+              <w:t>nullable = true</w:t>
             </w:r>
             <w:r>
               <w:rPr>
@@ -8244,14 +7947,12 @@
                 <w:rFonts w:eastAsia="Times New Roman" w:cstheme="minorHAnsi"/>
               </w:rPr>
             </w:pPr>
-            <w:proofErr w:type="spellStart"/>
             <w:r>
               <w:rPr>
                 <w:rFonts w:eastAsia="Times New Roman" w:cstheme="minorHAnsi"/>
               </w:rPr>
               <w:t>Cust_Relation_Type</w:t>
             </w:r>
-            <w:proofErr w:type="spellEnd"/>
           </w:p>
           <w:p>
             <w:pPr>
@@ -8324,21 +8025,12 @@
               </w:rPr>
               <w:t>[</w:t>
             </w:r>
-            <w:proofErr w:type="spellStart"/>
-            <w:r>
-              <w:rPr>
-                <w:rFonts w:ascii="Calibri" w:eastAsia="Times New Roman" w:hAnsi="Calibri" w:cs="Calibri"/>
-                <w:color w:val="000000"/>
-              </w:rPr>
-              <w:t>nullable</w:t>
-            </w:r>
-            <w:proofErr w:type="spellEnd"/>
-            <w:r>
-              <w:rPr>
-                <w:rFonts w:ascii="Calibri" w:eastAsia="Times New Roman" w:hAnsi="Calibri" w:cs="Calibri"/>
-                <w:color w:val="000000"/>
-              </w:rPr>
-              <w:t xml:space="preserve"> = true</w:t>
+            <w:r>
+              <w:rPr>
+                <w:rFonts w:ascii="Calibri" w:eastAsia="Times New Roman" w:hAnsi="Calibri" w:cs="Calibri"/>
+                <w:color w:val="000000"/>
+              </w:rPr>
+              <w:t>nullable = true</w:t>
             </w:r>
             <w:r>
               <w:rPr>
@@ -8370,14 +8062,12 @@
                 <w:rFonts w:eastAsia="Times New Roman" w:cstheme="minorHAnsi"/>
               </w:rPr>
             </w:pPr>
-            <w:proofErr w:type="spellStart"/>
             <w:r>
               <w:rPr>
                 <w:rFonts w:eastAsia="Times New Roman" w:cstheme="minorHAnsi"/>
               </w:rPr>
               <w:t>Residence_Index</w:t>
             </w:r>
-            <w:proofErr w:type="spellEnd"/>
           </w:p>
           <w:p>
             <w:pPr>
@@ -8407,7 +8097,6 @@
                 <w:color w:val="000000"/>
               </w:rPr>
             </w:pPr>
-            <w:proofErr w:type="spellStart"/>
             <w:r>
               <w:rPr>
                 <w:rFonts w:ascii="Calibri" w:eastAsia="Times New Roman" w:hAnsi="Calibri" w:cs="Calibri"/>
@@ -8415,7 +8104,6 @@
               </w:rPr>
               <w:t>Indresi</w:t>
             </w:r>
-            <w:proofErr w:type="spellEnd"/>
           </w:p>
         </w:tc>
         <w:tc>
@@ -8452,21 +8140,12 @@
               </w:rPr>
               <w:t>[</w:t>
             </w:r>
-            <w:proofErr w:type="spellStart"/>
-            <w:r>
-              <w:rPr>
-                <w:rFonts w:ascii="Calibri" w:eastAsia="Times New Roman" w:hAnsi="Calibri" w:cs="Calibri"/>
-                <w:color w:val="000000"/>
-              </w:rPr>
-              <w:t>nullable</w:t>
-            </w:r>
-            <w:proofErr w:type="spellEnd"/>
-            <w:r>
-              <w:rPr>
-                <w:rFonts w:ascii="Calibri" w:eastAsia="Times New Roman" w:hAnsi="Calibri" w:cs="Calibri"/>
-                <w:color w:val="000000"/>
-              </w:rPr>
-              <w:t xml:space="preserve"> = true</w:t>
+            <w:r>
+              <w:rPr>
+                <w:rFonts w:ascii="Calibri" w:eastAsia="Times New Roman" w:hAnsi="Calibri" w:cs="Calibri"/>
+                <w:color w:val="000000"/>
+              </w:rPr>
+              <w:t>nullable = true</w:t>
             </w:r>
             <w:r>
               <w:rPr>
@@ -8498,14 +8177,12 @@
                 <w:rFonts w:eastAsia="Times New Roman" w:cstheme="minorHAnsi"/>
               </w:rPr>
             </w:pPr>
-            <w:proofErr w:type="spellStart"/>
             <w:r>
               <w:rPr>
                 <w:rFonts w:eastAsia="Times New Roman" w:cstheme="minorHAnsi"/>
               </w:rPr>
               <w:t>Foreigner_Index</w:t>
             </w:r>
-            <w:proofErr w:type="spellEnd"/>
           </w:p>
           <w:p>
             <w:pPr>
@@ -8535,7 +8212,6 @@
                 <w:color w:val="000000"/>
               </w:rPr>
             </w:pPr>
-            <w:proofErr w:type="spellStart"/>
             <w:r>
               <w:rPr>
                 <w:rFonts w:ascii="Calibri" w:eastAsia="Times New Roman" w:hAnsi="Calibri" w:cs="Calibri"/>
@@ -8543,7 +8219,6 @@
               </w:rPr>
               <w:t>Indext</w:t>
             </w:r>
-            <w:proofErr w:type="spellEnd"/>
           </w:p>
         </w:tc>
         <w:tc>
@@ -8580,21 +8255,12 @@
               </w:rPr>
               <w:t>[</w:t>
             </w:r>
-            <w:proofErr w:type="spellStart"/>
-            <w:r>
-              <w:rPr>
-                <w:rFonts w:ascii="Calibri" w:eastAsia="Times New Roman" w:hAnsi="Calibri" w:cs="Calibri"/>
-                <w:color w:val="000000"/>
-              </w:rPr>
-              <w:t>nullable</w:t>
-            </w:r>
-            <w:proofErr w:type="spellEnd"/>
-            <w:r>
-              <w:rPr>
-                <w:rFonts w:ascii="Calibri" w:eastAsia="Times New Roman" w:hAnsi="Calibri" w:cs="Calibri"/>
-                <w:color w:val="000000"/>
-              </w:rPr>
-              <w:t xml:space="preserve"> = true</w:t>
+            <w:r>
+              <w:rPr>
+                <w:rFonts w:ascii="Calibri" w:eastAsia="Times New Roman" w:hAnsi="Calibri" w:cs="Calibri"/>
+                <w:color w:val="000000"/>
+              </w:rPr>
+              <w:t>nullable = true</w:t>
             </w:r>
             <w:r>
               <w:rPr>
@@ -8626,14 +8292,12 @@
                 <w:rFonts w:eastAsia="Times New Roman" w:cstheme="minorHAnsi"/>
               </w:rPr>
             </w:pPr>
-            <w:proofErr w:type="spellStart"/>
             <w:r>
               <w:rPr>
                 <w:rFonts w:eastAsia="Times New Roman" w:cstheme="minorHAnsi"/>
               </w:rPr>
               <w:t>Spouse_Index</w:t>
             </w:r>
-            <w:proofErr w:type="spellEnd"/>
           </w:p>
           <w:p>
             <w:pPr>
@@ -8663,7 +8327,6 @@
                 <w:color w:val="000000"/>
               </w:rPr>
             </w:pPr>
-            <w:proofErr w:type="spellStart"/>
             <w:r>
               <w:rPr>
                 <w:rFonts w:ascii="Calibri" w:eastAsia="Times New Roman" w:hAnsi="Calibri" w:cs="Calibri"/>
@@ -8678,7 +8341,6 @@
               </w:rPr>
               <w:t>onyuemp</w:t>
             </w:r>
-            <w:proofErr w:type="spellEnd"/>
           </w:p>
         </w:tc>
         <w:tc>
@@ -8715,21 +8377,12 @@
               </w:rPr>
               <w:t>[</w:t>
             </w:r>
-            <w:proofErr w:type="spellStart"/>
-            <w:r>
-              <w:rPr>
-                <w:rFonts w:ascii="Calibri" w:eastAsia="Times New Roman" w:hAnsi="Calibri" w:cs="Calibri"/>
-                <w:color w:val="000000"/>
-              </w:rPr>
-              <w:t>nullable</w:t>
-            </w:r>
-            <w:proofErr w:type="spellEnd"/>
-            <w:r>
-              <w:rPr>
-                <w:rFonts w:ascii="Calibri" w:eastAsia="Times New Roman" w:hAnsi="Calibri" w:cs="Calibri"/>
-                <w:color w:val="000000"/>
-              </w:rPr>
-              <w:t xml:space="preserve"> = true</w:t>
+            <w:r>
+              <w:rPr>
+                <w:rFonts w:ascii="Calibri" w:eastAsia="Times New Roman" w:hAnsi="Calibri" w:cs="Calibri"/>
+                <w:color w:val="000000"/>
+              </w:rPr>
+              <w:t>nullable = true</w:t>
             </w:r>
             <w:r>
               <w:rPr>
@@ -8796,7 +8449,6 @@
                 <w:color w:val="000000"/>
               </w:rPr>
             </w:pPr>
-            <w:proofErr w:type="spellStart"/>
             <w:r>
               <w:rPr>
                 <w:rFonts w:ascii="Calibri" w:eastAsia="Times New Roman" w:hAnsi="Calibri" w:cs="Calibri"/>
@@ -8818,7 +8470,6 @@
               </w:rPr>
               <w:t>l_entrada</w:t>
             </w:r>
-            <w:proofErr w:type="spellEnd"/>
           </w:p>
         </w:tc>
         <w:tc>
@@ -8855,21 +8506,12 @@
               </w:rPr>
               <w:t>[</w:t>
             </w:r>
-            <w:proofErr w:type="spellStart"/>
-            <w:r>
-              <w:rPr>
-                <w:rFonts w:ascii="Calibri" w:eastAsia="Times New Roman" w:hAnsi="Calibri" w:cs="Calibri"/>
-                <w:color w:val="000000"/>
-              </w:rPr>
-              <w:t>nullable</w:t>
-            </w:r>
-            <w:proofErr w:type="spellEnd"/>
-            <w:r>
-              <w:rPr>
-                <w:rFonts w:ascii="Calibri" w:eastAsia="Times New Roman" w:hAnsi="Calibri" w:cs="Calibri"/>
-                <w:color w:val="000000"/>
-              </w:rPr>
-              <w:t xml:space="preserve"> = true</w:t>
+            <w:r>
+              <w:rPr>
+                <w:rFonts w:ascii="Calibri" w:eastAsia="Times New Roman" w:hAnsi="Calibri" w:cs="Calibri"/>
+                <w:color w:val="000000"/>
+              </w:rPr>
+              <w:t>nullable = true</w:t>
             </w:r>
             <w:r>
               <w:rPr>
@@ -8901,14 +8543,12 @@
                 <w:rFonts w:eastAsia="Times New Roman" w:cstheme="minorHAnsi"/>
               </w:rPr>
             </w:pPr>
-            <w:proofErr w:type="spellStart"/>
             <w:r>
               <w:rPr>
                 <w:rFonts w:eastAsia="Times New Roman" w:cstheme="minorHAnsi"/>
               </w:rPr>
               <w:t>Deceased_Index</w:t>
             </w:r>
-            <w:proofErr w:type="spellEnd"/>
           </w:p>
           <w:p>
             <w:pPr>
@@ -8938,7 +8578,6 @@
                 <w:color w:val="000000"/>
               </w:rPr>
             </w:pPr>
-            <w:proofErr w:type="spellStart"/>
             <w:r>
               <w:rPr>
                 <w:rFonts w:ascii="Calibri" w:eastAsia="Times New Roman" w:hAnsi="Calibri" w:cs="Calibri"/>
@@ -8946,7 +8585,6 @@
               </w:rPr>
               <w:t>Indfall</w:t>
             </w:r>
-            <w:proofErr w:type="spellEnd"/>
           </w:p>
         </w:tc>
         <w:tc>
@@ -8983,21 +8621,12 @@
               </w:rPr>
               <w:t>[</w:t>
             </w:r>
-            <w:proofErr w:type="spellStart"/>
-            <w:r>
-              <w:rPr>
-                <w:rFonts w:ascii="Calibri" w:eastAsia="Times New Roman" w:hAnsi="Calibri" w:cs="Calibri"/>
-                <w:color w:val="000000"/>
-              </w:rPr>
-              <w:t>nullable</w:t>
-            </w:r>
-            <w:proofErr w:type="spellEnd"/>
-            <w:r>
-              <w:rPr>
-                <w:rFonts w:ascii="Calibri" w:eastAsia="Times New Roman" w:hAnsi="Calibri" w:cs="Calibri"/>
-                <w:color w:val="000000"/>
-              </w:rPr>
-              <w:t xml:space="preserve"> = true</w:t>
+            <w:r>
+              <w:rPr>
+                <w:rFonts w:ascii="Calibri" w:eastAsia="Times New Roman" w:hAnsi="Calibri" w:cs="Calibri"/>
+                <w:color w:val="000000"/>
+              </w:rPr>
+              <w:t>nullable = true</w:t>
             </w:r>
             <w:r>
               <w:rPr>
@@ -9029,14 +8658,12 @@
                 <w:rFonts w:eastAsia="Times New Roman" w:cstheme="minorHAnsi"/>
               </w:rPr>
             </w:pPr>
-            <w:proofErr w:type="spellStart"/>
             <w:r>
               <w:rPr>
                 <w:rFonts w:eastAsia="Times New Roman" w:cstheme="minorHAnsi"/>
               </w:rPr>
               <w:t>Addres_Type</w:t>
             </w:r>
-            <w:proofErr w:type="spellEnd"/>
           </w:p>
           <w:p>
             <w:pPr>
@@ -9066,7 +8693,6 @@
                 <w:color w:val="000000"/>
               </w:rPr>
             </w:pPr>
-            <w:proofErr w:type="spellStart"/>
             <w:r>
               <w:rPr>
                 <w:rFonts w:ascii="Calibri" w:eastAsia="Times New Roman" w:hAnsi="Calibri" w:cs="Calibri"/>
@@ -9081,7 +8707,6 @@
               </w:rPr>
               <w:t>ipodom</w:t>
             </w:r>
-            <w:proofErr w:type="spellEnd"/>
           </w:p>
         </w:tc>
         <w:tc>
@@ -9118,21 +8743,12 @@
               </w:rPr>
               <w:t>[</w:t>
             </w:r>
-            <w:proofErr w:type="spellStart"/>
-            <w:r>
-              <w:rPr>
-                <w:rFonts w:ascii="Calibri" w:eastAsia="Times New Roman" w:hAnsi="Calibri" w:cs="Calibri"/>
-                <w:color w:val="000000"/>
-              </w:rPr>
-              <w:t>nullable</w:t>
-            </w:r>
-            <w:proofErr w:type="spellEnd"/>
-            <w:r>
-              <w:rPr>
-                <w:rFonts w:ascii="Calibri" w:eastAsia="Times New Roman" w:hAnsi="Calibri" w:cs="Calibri"/>
-                <w:color w:val="000000"/>
-              </w:rPr>
-              <w:t xml:space="preserve"> = true</w:t>
+            <w:r>
+              <w:rPr>
+                <w:rFonts w:ascii="Calibri" w:eastAsia="Times New Roman" w:hAnsi="Calibri" w:cs="Calibri"/>
+                <w:color w:val="000000"/>
+              </w:rPr>
+              <w:t>nullable = true</w:t>
             </w:r>
             <w:r>
               <w:rPr>
@@ -9164,14 +8780,12 @@
                 <w:rFonts w:eastAsia="Times New Roman" w:cstheme="minorHAnsi"/>
               </w:rPr>
             </w:pPr>
-            <w:proofErr w:type="spellStart"/>
             <w:r>
               <w:rPr>
                 <w:rFonts w:eastAsia="Times New Roman" w:cstheme="minorHAnsi"/>
               </w:rPr>
               <w:t>Province_Code</w:t>
             </w:r>
-            <w:proofErr w:type="spellEnd"/>
           </w:p>
           <w:p>
             <w:pPr>
@@ -9201,7 +8815,6 @@
                 <w:color w:val="000000"/>
               </w:rPr>
             </w:pPr>
-            <w:proofErr w:type="spellStart"/>
             <w:r>
               <w:rPr>
                 <w:rFonts w:ascii="Calibri" w:eastAsia="Times New Roman" w:hAnsi="Calibri" w:cs="Calibri"/>
@@ -9209,7 +8822,6 @@
               </w:rPr>
               <w:t>cod_prov</w:t>
             </w:r>
-            <w:proofErr w:type="spellEnd"/>
           </w:p>
         </w:tc>
         <w:tc>
@@ -9246,21 +8858,12 @@
               </w:rPr>
               <w:t>[</w:t>
             </w:r>
-            <w:proofErr w:type="spellStart"/>
-            <w:r>
-              <w:rPr>
-                <w:rFonts w:ascii="Calibri" w:eastAsia="Times New Roman" w:hAnsi="Calibri" w:cs="Calibri"/>
-                <w:color w:val="000000"/>
-              </w:rPr>
-              <w:t>nullable</w:t>
-            </w:r>
-            <w:proofErr w:type="spellEnd"/>
-            <w:r>
-              <w:rPr>
-                <w:rFonts w:ascii="Calibri" w:eastAsia="Times New Roman" w:hAnsi="Calibri" w:cs="Calibri"/>
-                <w:color w:val="000000"/>
-              </w:rPr>
-              <w:t xml:space="preserve"> = true</w:t>
+            <w:r>
+              <w:rPr>
+                <w:rFonts w:ascii="Calibri" w:eastAsia="Times New Roman" w:hAnsi="Calibri" w:cs="Calibri"/>
+                <w:color w:val="000000"/>
+              </w:rPr>
+              <w:t>nullable = true</w:t>
             </w:r>
             <w:r>
               <w:rPr>
@@ -9292,14 +8895,12 @@
                 <w:rFonts w:eastAsia="Times New Roman" w:cstheme="minorHAnsi"/>
               </w:rPr>
             </w:pPr>
-            <w:proofErr w:type="spellStart"/>
             <w:r>
               <w:rPr>
                 <w:rFonts w:eastAsia="Times New Roman" w:cstheme="minorHAnsi"/>
               </w:rPr>
               <w:t>Province_Name</w:t>
             </w:r>
-            <w:proofErr w:type="spellEnd"/>
           </w:p>
           <w:p>
             <w:pPr>
@@ -9329,7 +8930,6 @@
                 <w:color w:val="000000"/>
               </w:rPr>
             </w:pPr>
-            <w:proofErr w:type="spellStart"/>
             <w:r>
               <w:rPr>
                 <w:rFonts w:ascii="Calibri" w:eastAsia="Times New Roman" w:hAnsi="Calibri" w:cs="Calibri"/>
@@ -9344,7 +8944,6 @@
               </w:rPr>
               <w:t>omprov</w:t>
             </w:r>
-            <w:proofErr w:type="spellEnd"/>
           </w:p>
         </w:tc>
         <w:tc>
@@ -9381,21 +8980,12 @@
               </w:rPr>
               <w:t>[</w:t>
             </w:r>
-            <w:proofErr w:type="spellStart"/>
-            <w:r>
-              <w:rPr>
-                <w:rFonts w:ascii="Calibri" w:eastAsia="Times New Roman" w:hAnsi="Calibri" w:cs="Calibri"/>
-                <w:color w:val="000000"/>
-              </w:rPr>
-              <w:t>nullable</w:t>
-            </w:r>
-            <w:proofErr w:type="spellEnd"/>
-            <w:r>
-              <w:rPr>
-                <w:rFonts w:ascii="Calibri" w:eastAsia="Times New Roman" w:hAnsi="Calibri" w:cs="Calibri"/>
-                <w:color w:val="000000"/>
-              </w:rPr>
-              <w:t xml:space="preserve"> = true</w:t>
+            <w:r>
+              <w:rPr>
+                <w:rFonts w:ascii="Calibri" w:eastAsia="Times New Roman" w:hAnsi="Calibri" w:cs="Calibri"/>
+                <w:color w:val="000000"/>
+              </w:rPr>
+              <w:t>nullable = true</w:t>
             </w:r>
             <w:r>
               <w:rPr>
@@ -9427,14 +9017,12 @@
                 <w:rFonts w:eastAsia="Times New Roman" w:cstheme="minorHAnsi"/>
               </w:rPr>
             </w:pPr>
-            <w:proofErr w:type="spellStart"/>
             <w:r>
               <w:rPr>
                 <w:rFonts w:eastAsia="Times New Roman" w:cstheme="minorHAnsi"/>
               </w:rPr>
               <w:t>Activity_Index</w:t>
             </w:r>
-            <w:proofErr w:type="spellEnd"/>
           </w:p>
           <w:p>
             <w:pPr>
@@ -9464,7 +9052,6 @@
                 <w:color w:val="000000"/>
               </w:rPr>
             </w:pPr>
-            <w:proofErr w:type="spellStart"/>
             <w:r>
               <w:rPr>
                 <w:rFonts w:ascii="Calibri" w:eastAsia="Times New Roman" w:hAnsi="Calibri" w:cs="Calibri"/>
@@ -9472,7 +9059,6 @@
               </w:rPr>
               <w:t>ind_actividad_cliente</w:t>
             </w:r>
-            <w:proofErr w:type="spellEnd"/>
           </w:p>
         </w:tc>
         <w:tc>
@@ -9509,21 +9095,12 @@
               </w:rPr>
               <w:t>[</w:t>
             </w:r>
-            <w:proofErr w:type="spellStart"/>
-            <w:r>
-              <w:rPr>
-                <w:rFonts w:ascii="Calibri" w:eastAsia="Times New Roman" w:hAnsi="Calibri" w:cs="Calibri"/>
-                <w:color w:val="000000"/>
-              </w:rPr>
-              <w:t>nullable</w:t>
-            </w:r>
-            <w:proofErr w:type="spellEnd"/>
-            <w:r>
-              <w:rPr>
-                <w:rFonts w:ascii="Calibri" w:eastAsia="Times New Roman" w:hAnsi="Calibri" w:cs="Calibri"/>
-                <w:color w:val="000000"/>
-              </w:rPr>
-              <w:t xml:space="preserve"> = true</w:t>
+            <w:r>
+              <w:rPr>
+                <w:rFonts w:ascii="Calibri" w:eastAsia="Times New Roman" w:hAnsi="Calibri" w:cs="Calibri"/>
+                <w:color w:val="000000"/>
+              </w:rPr>
+              <w:t>nullable = true</w:t>
             </w:r>
             <w:r>
               <w:rPr>
@@ -9555,14 +9132,12 @@
                 <w:rFonts w:eastAsia="Times New Roman" w:cstheme="minorHAnsi"/>
               </w:rPr>
             </w:pPr>
-            <w:proofErr w:type="spellStart"/>
             <w:r>
               <w:rPr>
                 <w:rFonts w:eastAsia="Times New Roman" w:cstheme="minorHAnsi"/>
               </w:rPr>
               <w:t>Gross_Income</w:t>
             </w:r>
-            <w:proofErr w:type="spellEnd"/>
           </w:p>
           <w:p>
             <w:pPr>
@@ -9592,7 +9167,6 @@
                 <w:color w:val="000000"/>
               </w:rPr>
             </w:pPr>
-            <w:proofErr w:type="spellStart"/>
             <w:r>
               <w:rPr>
                 <w:rFonts w:ascii="Calibri" w:eastAsia="Times New Roman" w:hAnsi="Calibri" w:cs="Calibri"/>
@@ -9600,7 +9174,6 @@
               </w:rPr>
               <w:t>Renta</w:t>
             </w:r>
-            <w:proofErr w:type="spellEnd"/>
           </w:p>
         </w:tc>
         <w:tc>
@@ -9637,21 +9210,12 @@
               </w:rPr>
               <w:t>[</w:t>
             </w:r>
-            <w:proofErr w:type="spellStart"/>
-            <w:r>
-              <w:rPr>
-                <w:rFonts w:ascii="Calibri" w:eastAsia="Times New Roman" w:hAnsi="Calibri" w:cs="Calibri"/>
-                <w:color w:val="000000"/>
-              </w:rPr>
-              <w:t>nullable</w:t>
-            </w:r>
-            <w:proofErr w:type="spellEnd"/>
-            <w:r>
-              <w:rPr>
-                <w:rFonts w:ascii="Calibri" w:eastAsia="Times New Roman" w:hAnsi="Calibri" w:cs="Calibri"/>
-                <w:color w:val="000000"/>
-              </w:rPr>
-              <w:t xml:space="preserve"> = true</w:t>
+            <w:r>
+              <w:rPr>
+                <w:rFonts w:ascii="Calibri" w:eastAsia="Times New Roman" w:hAnsi="Calibri" w:cs="Calibri"/>
+                <w:color w:val="000000"/>
+              </w:rPr>
+              <w:t>nullable = true</w:t>
             </w:r>
             <w:r>
               <w:rPr>
@@ -9683,14 +9247,12 @@
                 <w:rFonts w:eastAsia="Times New Roman" w:cstheme="minorHAnsi"/>
               </w:rPr>
             </w:pPr>
-            <w:proofErr w:type="spellStart"/>
             <w:r>
               <w:rPr>
                 <w:rFonts w:eastAsia="Times New Roman" w:cstheme="minorHAnsi"/>
               </w:rPr>
               <w:t>Cust_Identification</w:t>
             </w:r>
-            <w:proofErr w:type="spellEnd"/>
           </w:p>
           <w:p>
             <w:pPr>
@@ -9763,21 +9325,12 @@
               </w:rPr>
               <w:t>[</w:t>
             </w:r>
-            <w:proofErr w:type="spellStart"/>
-            <w:r>
-              <w:rPr>
-                <w:rFonts w:ascii="Calibri" w:eastAsia="Times New Roman" w:hAnsi="Calibri" w:cs="Calibri"/>
-                <w:color w:val="000000"/>
-              </w:rPr>
-              <w:t>nullable</w:t>
-            </w:r>
-            <w:proofErr w:type="spellEnd"/>
-            <w:r>
-              <w:rPr>
-                <w:rFonts w:ascii="Calibri" w:eastAsia="Times New Roman" w:hAnsi="Calibri" w:cs="Calibri"/>
-                <w:color w:val="000000"/>
-              </w:rPr>
-              <w:t xml:space="preserve"> = true</w:t>
+            <w:r>
+              <w:rPr>
+                <w:rFonts w:ascii="Calibri" w:eastAsia="Times New Roman" w:hAnsi="Calibri" w:cs="Calibri"/>
+                <w:color w:val="000000"/>
+              </w:rPr>
+              <w:t>nullable = true</w:t>
             </w:r>
             <w:r>
               <w:rPr>
@@ -9809,14 +9362,12 @@
                 <w:rFonts w:eastAsia="Times New Roman" w:cstheme="minorHAnsi"/>
               </w:rPr>
             </w:pPr>
-            <w:proofErr w:type="spellStart"/>
             <w:r>
               <w:rPr>
                 <w:rFonts w:eastAsia="Times New Roman" w:cstheme="minorHAnsi"/>
               </w:rPr>
               <w:t>Saving_Acc</w:t>
             </w:r>
-            <w:proofErr w:type="spellEnd"/>
           </w:p>
           <w:p>
             <w:pPr>
@@ -9889,21 +9440,12 @@
               </w:rPr>
               <w:t>[</w:t>
             </w:r>
-            <w:proofErr w:type="spellStart"/>
-            <w:r>
-              <w:rPr>
-                <w:rFonts w:ascii="Calibri" w:eastAsia="Times New Roman" w:hAnsi="Calibri" w:cs="Calibri"/>
-                <w:color w:val="000000"/>
-              </w:rPr>
-              <w:t>nullable</w:t>
-            </w:r>
-            <w:proofErr w:type="spellEnd"/>
-            <w:r>
-              <w:rPr>
-                <w:rFonts w:ascii="Calibri" w:eastAsia="Times New Roman" w:hAnsi="Calibri" w:cs="Calibri"/>
-                <w:color w:val="000000"/>
-              </w:rPr>
-              <w:t xml:space="preserve"> = true</w:t>
+            <w:r>
+              <w:rPr>
+                <w:rFonts w:ascii="Calibri" w:eastAsia="Times New Roman" w:hAnsi="Calibri" w:cs="Calibri"/>
+                <w:color w:val="000000"/>
+              </w:rPr>
+              <w:t>nullable = true</w:t>
             </w:r>
             <w:r>
               <w:rPr>
@@ -10013,21 +9555,12 @@
               </w:rPr>
               <w:t>[</w:t>
             </w:r>
-            <w:proofErr w:type="spellStart"/>
-            <w:r>
-              <w:rPr>
-                <w:rFonts w:ascii="Calibri" w:eastAsia="Times New Roman" w:hAnsi="Calibri" w:cs="Calibri"/>
-                <w:color w:val="000000"/>
-              </w:rPr>
-              <w:t>nullable</w:t>
-            </w:r>
-            <w:proofErr w:type="spellEnd"/>
-            <w:r>
-              <w:rPr>
-                <w:rFonts w:ascii="Calibri" w:eastAsia="Times New Roman" w:hAnsi="Calibri" w:cs="Calibri"/>
-                <w:color w:val="000000"/>
-              </w:rPr>
-              <w:t xml:space="preserve"> = true</w:t>
+            <w:r>
+              <w:rPr>
+                <w:rFonts w:ascii="Calibri" w:eastAsia="Times New Roman" w:hAnsi="Calibri" w:cs="Calibri"/>
+                <w:color w:val="000000"/>
+              </w:rPr>
+              <w:t>nullable = true</w:t>
             </w:r>
             <w:r>
               <w:rPr>
@@ -10059,14 +9592,12 @@
                 <w:rFonts w:eastAsia="Times New Roman" w:cstheme="minorHAnsi"/>
               </w:rPr>
             </w:pPr>
-            <w:proofErr w:type="spellStart"/>
             <w:r>
               <w:rPr>
                 <w:rFonts w:eastAsia="Times New Roman" w:cstheme="minorHAnsi"/>
               </w:rPr>
               <w:t>Current_Acc</w:t>
             </w:r>
-            <w:proofErr w:type="spellEnd"/>
           </w:p>
           <w:p>
             <w:pPr>
@@ -10139,21 +9670,12 @@
               </w:rPr>
               <w:t>[</w:t>
             </w:r>
-            <w:proofErr w:type="spellStart"/>
-            <w:r>
-              <w:rPr>
-                <w:rFonts w:ascii="Calibri" w:eastAsia="Times New Roman" w:hAnsi="Calibri" w:cs="Calibri"/>
-                <w:color w:val="000000"/>
-              </w:rPr>
-              <w:t>nullable</w:t>
-            </w:r>
-            <w:proofErr w:type="spellEnd"/>
-            <w:r>
-              <w:rPr>
-                <w:rFonts w:ascii="Calibri" w:eastAsia="Times New Roman" w:hAnsi="Calibri" w:cs="Calibri"/>
-                <w:color w:val="000000"/>
-              </w:rPr>
-              <w:t xml:space="preserve"> = true</w:t>
+            <w:r>
+              <w:rPr>
+                <w:rFonts w:ascii="Calibri" w:eastAsia="Times New Roman" w:hAnsi="Calibri" w:cs="Calibri"/>
+                <w:color w:val="000000"/>
+              </w:rPr>
+              <w:t>nullable = true</w:t>
             </w:r>
             <w:r>
               <w:rPr>
@@ -10185,14 +9707,12 @@
                 <w:rFonts w:eastAsia="Times New Roman" w:cstheme="minorHAnsi"/>
               </w:rPr>
             </w:pPr>
-            <w:proofErr w:type="spellStart"/>
             <w:r>
               <w:rPr>
                 <w:rFonts w:eastAsia="Times New Roman" w:cstheme="minorHAnsi"/>
               </w:rPr>
               <w:t>Derivada_Acc</w:t>
             </w:r>
-            <w:proofErr w:type="spellEnd"/>
           </w:p>
           <w:p>
             <w:pPr>
@@ -10266,21 +9786,12 @@
               </w:rPr>
               <w:t>[</w:t>
             </w:r>
-            <w:proofErr w:type="spellStart"/>
-            <w:r>
-              <w:rPr>
-                <w:rFonts w:ascii="Calibri" w:eastAsia="Times New Roman" w:hAnsi="Calibri" w:cs="Calibri"/>
-                <w:color w:val="000000"/>
-              </w:rPr>
-              <w:t>nullable</w:t>
-            </w:r>
-            <w:proofErr w:type="spellEnd"/>
-            <w:r>
-              <w:rPr>
-                <w:rFonts w:ascii="Calibri" w:eastAsia="Times New Roman" w:hAnsi="Calibri" w:cs="Calibri"/>
-                <w:color w:val="000000"/>
-              </w:rPr>
-              <w:t xml:space="preserve"> = true</w:t>
+            <w:r>
+              <w:rPr>
+                <w:rFonts w:ascii="Calibri" w:eastAsia="Times New Roman" w:hAnsi="Calibri" w:cs="Calibri"/>
+                <w:color w:val="000000"/>
+              </w:rPr>
+              <w:t>nullable = true</w:t>
             </w:r>
             <w:r>
               <w:rPr>
@@ -10312,14 +9823,12 @@
                 <w:rFonts w:eastAsia="Times New Roman" w:cstheme="minorHAnsi"/>
               </w:rPr>
             </w:pPr>
-            <w:proofErr w:type="spellStart"/>
             <w:r>
               <w:rPr>
                 <w:rFonts w:eastAsia="Times New Roman" w:cstheme="minorHAnsi"/>
               </w:rPr>
               <w:t>Payroll_Acc</w:t>
             </w:r>
-            <w:proofErr w:type="spellEnd"/>
           </w:p>
           <w:p>
             <w:pPr>
@@ -10392,21 +9901,12 @@
               </w:rPr>
               <w:t>[</w:t>
             </w:r>
-            <w:proofErr w:type="spellStart"/>
-            <w:r>
-              <w:rPr>
-                <w:rFonts w:ascii="Calibri" w:eastAsia="Times New Roman" w:hAnsi="Calibri" w:cs="Calibri"/>
-                <w:color w:val="000000"/>
-              </w:rPr>
-              <w:t>nullable</w:t>
-            </w:r>
-            <w:proofErr w:type="spellEnd"/>
-            <w:r>
-              <w:rPr>
-                <w:rFonts w:ascii="Calibri" w:eastAsia="Times New Roman" w:hAnsi="Calibri" w:cs="Calibri"/>
-                <w:color w:val="000000"/>
-              </w:rPr>
-              <w:t xml:space="preserve"> = true</w:t>
+            <w:r>
+              <w:rPr>
+                <w:rFonts w:ascii="Calibri" w:eastAsia="Times New Roman" w:hAnsi="Calibri" w:cs="Calibri"/>
+                <w:color w:val="000000"/>
+              </w:rPr>
+              <w:t>nullable = true</w:t>
             </w:r>
             <w:r>
               <w:rPr>
@@ -10438,14 +9938,12 @@
                 <w:rFonts w:eastAsia="Times New Roman" w:cstheme="minorHAnsi"/>
               </w:rPr>
             </w:pPr>
-            <w:proofErr w:type="spellStart"/>
             <w:r>
               <w:rPr>
                 <w:rFonts w:eastAsia="Times New Roman" w:cstheme="minorHAnsi"/>
               </w:rPr>
               <w:t>Junior_Acc</w:t>
             </w:r>
-            <w:proofErr w:type="spellEnd"/>
           </w:p>
           <w:p>
             <w:pPr>
@@ -10518,21 +10016,12 @@
               </w:rPr>
               <w:t>[</w:t>
             </w:r>
-            <w:proofErr w:type="spellStart"/>
-            <w:r>
-              <w:rPr>
-                <w:rFonts w:ascii="Calibri" w:eastAsia="Times New Roman" w:hAnsi="Calibri" w:cs="Calibri"/>
-                <w:color w:val="000000"/>
-              </w:rPr>
-              <w:t>nullable</w:t>
-            </w:r>
-            <w:proofErr w:type="spellEnd"/>
-            <w:r>
-              <w:rPr>
-                <w:rFonts w:ascii="Calibri" w:eastAsia="Times New Roman" w:hAnsi="Calibri" w:cs="Calibri"/>
-                <w:color w:val="000000"/>
-              </w:rPr>
-              <w:t xml:space="preserve"> = true</w:t>
+            <w:r>
+              <w:rPr>
+                <w:rFonts w:ascii="Calibri" w:eastAsia="Times New Roman" w:hAnsi="Calibri" w:cs="Calibri"/>
+                <w:color w:val="000000"/>
+              </w:rPr>
+              <w:t>nullable = true</w:t>
             </w:r>
             <w:r>
               <w:rPr>
@@ -10564,14 +10053,12 @@
                 <w:rFonts w:eastAsia="Times New Roman" w:cstheme="minorHAnsi"/>
               </w:rPr>
             </w:pPr>
-            <w:proofErr w:type="spellStart"/>
             <w:r>
               <w:rPr>
                 <w:rFonts w:eastAsia="Times New Roman" w:cstheme="minorHAnsi"/>
               </w:rPr>
               <w:t>Mas_Acc</w:t>
             </w:r>
-            <w:proofErr w:type="spellEnd"/>
           </w:p>
           <w:p>
             <w:pPr>
@@ -10644,21 +10131,12 @@
               </w:rPr>
               <w:t>[</w:t>
             </w:r>
-            <w:proofErr w:type="spellStart"/>
-            <w:r>
-              <w:rPr>
-                <w:rFonts w:ascii="Calibri" w:eastAsia="Times New Roman" w:hAnsi="Calibri" w:cs="Calibri"/>
-                <w:color w:val="000000"/>
-              </w:rPr>
-              <w:t>nullable</w:t>
-            </w:r>
-            <w:proofErr w:type="spellEnd"/>
-            <w:r>
-              <w:rPr>
-                <w:rFonts w:ascii="Calibri" w:eastAsia="Times New Roman" w:hAnsi="Calibri" w:cs="Calibri"/>
-                <w:color w:val="000000"/>
-              </w:rPr>
-              <w:t xml:space="preserve"> = true</w:t>
+            <w:r>
+              <w:rPr>
+                <w:rFonts w:ascii="Calibri" w:eastAsia="Times New Roman" w:hAnsi="Calibri" w:cs="Calibri"/>
+                <w:color w:val="000000"/>
+              </w:rPr>
+              <w:t>nullable = true</w:t>
             </w:r>
             <w:r>
               <w:rPr>
@@ -10690,14 +10168,12 @@
                 <w:rFonts w:eastAsia="Times New Roman" w:cstheme="minorHAnsi"/>
               </w:rPr>
             </w:pPr>
-            <w:proofErr w:type="spellStart"/>
             <w:r>
               <w:rPr>
                 <w:rFonts w:eastAsia="Times New Roman" w:cstheme="minorHAnsi"/>
               </w:rPr>
               <w:t>Particular_Acc</w:t>
             </w:r>
-            <w:proofErr w:type="spellEnd"/>
           </w:p>
           <w:p>
             <w:pPr>
@@ -10770,21 +10246,12 @@
               </w:rPr>
               <w:t>[</w:t>
             </w:r>
-            <w:proofErr w:type="spellStart"/>
-            <w:r>
-              <w:rPr>
-                <w:rFonts w:ascii="Calibri" w:eastAsia="Times New Roman" w:hAnsi="Calibri" w:cs="Calibri"/>
-                <w:color w:val="000000"/>
-              </w:rPr>
-              <w:t>nullable</w:t>
-            </w:r>
-            <w:proofErr w:type="spellEnd"/>
-            <w:r>
-              <w:rPr>
-                <w:rFonts w:ascii="Calibri" w:eastAsia="Times New Roman" w:hAnsi="Calibri" w:cs="Calibri"/>
-                <w:color w:val="000000"/>
-              </w:rPr>
-              <w:t xml:space="preserve"> = true</w:t>
+            <w:r>
+              <w:rPr>
+                <w:rFonts w:ascii="Calibri" w:eastAsia="Times New Roman" w:hAnsi="Calibri" w:cs="Calibri"/>
+                <w:color w:val="000000"/>
+              </w:rPr>
+              <w:t>nullable = true</w:t>
             </w:r>
             <w:r>
               <w:rPr>
@@ -10816,14 +10283,12 @@
                 <w:rFonts w:eastAsia="Times New Roman" w:cstheme="minorHAnsi"/>
               </w:rPr>
             </w:pPr>
-            <w:proofErr w:type="spellStart"/>
             <w:r>
               <w:rPr>
                 <w:rFonts w:eastAsia="Times New Roman" w:cstheme="minorHAnsi"/>
               </w:rPr>
               <w:t>Particular_Plus_Acc</w:t>
             </w:r>
-            <w:proofErr w:type="spellEnd"/>
           </w:p>
           <w:p>
             <w:pPr>
@@ -10896,21 +10361,12 @@
               </w:rPr>
               <w:t>[</w:t>
             </w:r>
-            <w:proofErr w:type="spellStart"/>
-            <w:r>
-              <w:rPr>
-                <w:rFonts w:ascii="Calibri" w:eastAsia="Times New Roman" w:hAnsi="Calibri" w:cs="Calibri"/>
-                <w:color w:val="000000"/>
-              </w:rPr>
-              <w:t>nullable</w:t>
-            </w:r>
-            <w:proofErr w:type="spellEnd"/>
-            <w:r>
-              <w:rPr>
-                <w:rFonts w:ascii="Calibri" w:eastAsia="Times New Roman" w:hAnsi="Calibri" w:cs="Calibri"/>
-                <w:color w:val="000000"/>
-              </w:rPr>
-              <w:t xml:space="preserve"> = true</w:t>
+            <w:r>
+              <w:rPr>
+                <w:rFonts w:ascii="Calibri" w:eastAsia="Times New Roman" w:hAnsi="Calibri" w:cs="Calibri"/>
+                <w:color w:val="000000"/>
+              </w:rPr>
+              <w:t>nullable = true</w:t>
             </w:r>
             <w:r>
               <w:rPr>
@@ -10942,14 +10398,12 @@
                 <w:rFonts w:cstheme="minorHAnsi"/>
               </w:rPr>
             </w:pPr>
-            <w:proofErr w:type="spellStart"/>
             <w:r>
               <w:rPr>
                 <w:rFonts w:eastAsia="Times New Roman" w:cstheme="minorHAnsi"/>
               </w:rPr>
               <w:t>Short_Term_Deposit</w:t>
             </w:r>
-            <w:proofErr w:type="spellEnd"/>
           </w:p>
           <w:p>
             <w:pPr>
@@ -11022,21 +10476,12 @@
               </w:rPr>
               <w:t>[</w:t>
             </w:r>
-            <w:proofErr w:type="spellStart"/>
-            <w:r>
-              <w:rPr>
-                <w:rFonts w:ascii="Calibri" w:eastAsia="Times New Roman" w:hAnsi="Calibri" w:cs="Calibri"/>
-                <w:color w:val="000000"/>
-              </w:rPr>
-              <w:t>nullable</w:t>
-            </w:r>
-            <w:proofErr w:type="spellEnd"/>
-            <w:r>
-              <w:rPr>
-                <w:rFonts w:ascii="Calibri" w:eastAsia="Times New Roman" w:hAnsi="Calibri" w:cs="Calibri"/>
-                <w:color w:val="000000"/>
-              </w:rPr>
-              <w:t xml:space="preserve"> = true</w:t>
+            <w:r>
+              <w:rPr>
+                <w:rFonts w:ascii="Calibri" w:eastAsia="Times New Roman" w:hAnsi="Calibri" w:cs="Calibri"/>
+                <w:color w:val="000000"/>
+              </w:rPr>
+              <w:t>nullable = true</w:t>
             </w:r>
             <w:r>
               <w:rPr>
@@ -11068,14 +10513,12 @@
                 <w:rFonts w:cstheme="minorHAnsi"/>
               </w:rPr>
             </w:pPr>
-            <w:proofErr w:type="spellStart"/>
             <w:r>
               <w:rPr>
                 <w:rFonts w:eastAsia="Times New Roman" w:cstheme="minorHAnsi"/>
               </w:rPr>
               <w:t>Medium_Term_Deposits</w:t>
             </w:r>
-            <w:proofErr w:type="spellEnd"/>
           </w:p>
           <w:p>
             <w:pPr>
@@ -11148,21 +10591,12 @@
               </w:rPr>
               <w:t>[</w:t>
             </w:r>
-            <w:proofErr w:type="spellStart"/>
-            <w:r>
-              <w:rPr>
-                <w:rFonts w:ascii="Calibri" w:eastAsia="Times New Roman" w:hAnsi="Calibri" w:cs="Calibri"/>
-                <w:color w:val="000000"/>
-              </w:rPr>
-              <w:t>nullable</w:t>
-            </w:r>
-            <w:proofErr w:type="spellEnd"/>
-            <w:r>
-              <w:rPr>
-                <w:rFonts w:ascii="Calibri" w:eastAsia="Times New Roman" w:hAnsi="Calibri" w:cs="Calibri"/>
-                <w:color w:val="000000"/>
-              </w:rPr>
-              <w:t xml:space="preserve"> = true</w:t>
+            <w:r>
+              <w:rPr>
+                <w:rFonts w:ascii="Calibri" w:eastAsia="Times New Roman" w:hAnsi="Calibri" w:cs="Calibri"/>
+                <w:color w:val="000000"/>
+              </w:rPr>
+              <w:t>nullable = true</w:t>
             </w:r>
             <w:r>
               <w:rPr>
@@ -11194,14 +10628,12 @@
                 <w:rFonts w:cstheme="minorHAnsi"/>
               </w:rPr>
             </w:pPr>
-            <w:proofErr w:type="spellStart"/>
             <w:r>
               <w:rPr>
                 <w:rFonts w:eastAsia="Times New Roman" w:cstheme="minorHAnsi"/>
               </w:rPr>
               <w:t>Long_Term_Deposits</w:t>
             </w:r>
-            <w:proofErr w:type="spellEnd"/>
           </w:p>
           <w:p>
             <w:pPr>
@@ -11274,21 +10706,12 @@
               </w:rPr>
               <w:t>[</w:t>
             </w:r>
-            <w:proofErr w:type="spellStart"/>
-            <w:r>
-              <w:rPr>
-                <w:rFonts w:ascii="Calibri" w:eastAsia="Times New Roman" w:hAnsi="Calibri" w:cs="Calibri"/>
-                <w:color w:val="000000"/>
-              </w:rPr>
-              <w:t>nullable</w:t>
-            </w:r>
-            <w:proofErr w:type="spellEnd"/>
-            <w:r>
-              <w:rPr>
-                <w:rFonts w:ascii="Calibri" w:eastAsia="Times New Roman" w:hAnsi="Calibri" w:cs="Calibri"/>
-                <w:color w:val="000000"/>
-              </w:rPr>
-              <w:t xml:space="preserve"> = true</w:t>
+            <w:r>
+              <w:rPr>
+                <w:rFonts w:ascii="Calibri" w:eastAsia="Times New Roman" w:hAnsi="Calibri" w:cs="Calibri"/>
+                <w:color w:val="000000"/>
+              </w:rPr>
+              <w:t>nullable = true</w:t>
             </w:r>
             <w:r>
               <w:rPr>
@@ -11320,14 +10743,12 @@
                 <w:rFonts w:cstheme="minorHAnsi"/>
               </w:rPr>
             </w:pPr>
-            <w:proofErr w:type="spellStart"/>
             <w:r>
               <w:rPr>
                 <w:rFonts w:eastAsia="Times New Roman" w:cstheme="minorHAnsi"/>
               </w:rPr>
               <w:t>e_Acc</w:t>
             </w:r>
-            <w:proofErr w:type="spellEnd"/>
           </w:p>
           <w:p>
             <w:pPr>
@@ -11400,21 +10821,12 @@
               </w:rPr>
               <w:t>[</w:t>
             </w:r>
-            <w:proofErr w:type="spellStart"/>
-            <w:r>
-              <w:rPr>
-                <w:rFonts w:ascii="Calibri" w:eastAsia="Times New Roman" w:hAnsi="Calibri" w:cs="Calibri"/>
-                <w:color w:val="000000"/>
-              </w:rPr>
-              <w:t>nullable</w:t>
-            </w:r>
-            <w:proofErr w:type="spellEnd"/>
-            <w:r>
-              <w:rPr>
-                <w:rFonts w:ascii="Calibri" w:eastAsia="Times New Roman" w:hAnsi="Calibri" w:cs="Calibri"/>
-                <w:color w:val="000000"/>
-              </w:rPr>
-              <w:t xml:space="preserve"> = true</w:t>
+            <w:r>
+              <w:rPr>
+                <w:rFonts w:ascii="Calibri" w:eastAsia="Times New Roman" w:hAnsi="Calibri" w:cs="Calibri"/>
+                <w:color w:val="000000"/>
+              </w:rPr>
+              <w:t>nullable = true</w:t>
             </w:r>
             <w:r>
               <w:rPr>
@@ -11524,21 +10936,12 @@
               </w:rPr>
               <w:t>[</w:t>
             </w:r>
-            <w:proofErr w:type="spellStart"/>
-            <w:r>
-              <w:rPr>
-                <w:rFonts w:ascii="Calibri" w:eastAsia="Times New Roman" w:hAnsi="Calibri" w:cs="Calibri"/>
-                <w:color w:val="000000"/>
-              </w:rPr>
-              <w:t>nullable</w:t>
-            </w:r>
-            <w:proofErr w:type="spellEnd"/>
-            <w:r>
-              <w:rPr>
-                <w:rFonts w:ascii="Calibri" w:eastAsia="Times New Roman" w:hAnsi="Calibri" w:cs="Calibri"/>
-                <w:color w:val="000000"/>
-              </w:rPr>
-              <w:t xml:space="preserve"> = true</w:t>
+            <w:r>
+              <w:rPr>
+                <w:rFonts w:ascii="Calibri" w:eastAsia="Times New Roman" w:hAnsi="Calibri" w:cs="Calibri"/>
+                <w:color w:val="000000"/>
+              </w:rPr>
+              <w:t>nullable = true</w:t>
             </w:r>
             <w:r>
               <w:rPr>
@@ -11648,21 +11051,12 @@
               </w:rPr>
               <w:t>[</w:t>
             </w:r>
-            <w:proofErr w:type="spellStart"/>
-            <w:r>
-              <w:rPr>
-                <w:rFonts w:ascii="Calibri" w:eastAsia="Times New Roman" w:hAnsi="Calibri" w:cs="Calibri"/>
-                <w:color w:val="000000"/>
-              </w:rPr>
-              <w:t>nullable</w:t>
-            </w:r>
-            <w:proofErr w:type="spellEnd"/>
-            <w:r>
-              <w:rPr>
-                <w:rFonts w:ascii="Calibri" w:eastAsia="Times New Roman" w:hAnsi="Calibri" w:cs="Calibri"/>
-                <w:color w:val="000000"/>
-              </w:rPr>
-              <w:t xml:space="preserve"> = true</w:t>
+            <w:r>
+              <w:rPr>
+                <w:rFonts w:ascii="Calibri" w:eastAsia="Times New Roman" w:hAnsi="Calibri" w:cs="Calibri"/>
+                <w:color w:val="000000"/>
+              </w:rPr>
+              <w:t>nullable = true</w:t>
             </w:r>
             <w:r>
               <w:rPr>
@@ -11772,21 +11166,12 @@
               </w:rPr>
               <w:t>[</w:t>
             </w:r>
-            <w:proofErr w:type="spellStart"/>
-            <w:r>
-              <w:rPr>
-                <w:rFonts w:ascii="Calibri" w:eastAsia="Times New Roman" w:hAnsi="Calibri" w:cs="Calibri"/>
-                <w:color w:val="000000"/>
-              </w:rPr>
-              <w:t>nullable</w:t>
-            </w:r>
-            <w:proofErr w:type="spellEnd"/>
-            <w:r>
-              <w:rPr>
-                <w:rFonts w:ascii="Calibri" w:eastAsia="Times New Roman" w:hAnsi="Calibri" w:cs="Calibri"/>
-                <w:color w:val="000000"/>
-              </w:rPr>
-              <w:t xml:space="preserve"> = true</w:t>
+            <w:r>
+              <w:rPr>
+                <w:rFonts w:ascii="Calibri" w:eastAsia="Times New Roman" w:hAnsi="Calibri" w:cs="Calibri"/>
+                <w:color w:val="000000"/>
+              </w:rPr>
+              <w:t>nullable = true</w:t>
             </w:r>
             <w:r>
               <w:rPr>
@@ -11896,21 +11281,12 @@
               </w:rPr>
               <w:t>[</w:t>
             </w:r>
-            <w:proofErr w:type="spellStart"/>
-            <w:r>
-              <w:rPr>
-                <w:rFonts w:ascii="Calibri" w:eastAsia="Times New Roman" w:hAnsi="Calibri" w:cs="Calibri"/>
-                <w:color w:val="000000"/>
-              </w:rPr>
-              <w:t>nullable</w:t>
-            </w:r>
-            <w:proofErr w:type="spellEnd"/>
-            <w:r>
-              <w:rPr>
-                <w:rFonts w:ascii="Calibri" w:eastAsia="Times New Roman" w:hAnsi="Calibri" w:cs="Calibri"/>
-                <w:color w:val="000000"/>
-              </w:rPr>
-              <w:t xml:space="preserve"> = true</w:t>
+            <w:r>
+              <w:rPr>
+                <w:rFonts w:ascii="Calibri" w:eastAsia="Times New Roman" w:hAnsi="Calibri" w:cs="Calibri"/>
+                <w:color w:val="000000"/>
+              </w:rPr>
+              <w:t>nullable = true</w:t>
             </w:r>
             <w:r>
               <w:rPr>
@@ -12020,21 +11396,12 @@
               </w:rPr>
               <w:t>[</w:t>
             </w:r>
-            <w:proofErr w:type="spellStart"/>
-            <w:r>
-              <w:rPr>
-                <w:rFonts w:ascii="Calibri" w:eastAsia="Times New Roman" w:hAnsi="Calibri" w:cs="Calibri"/>
-                <w:color w:val="000000"/>
-              </w:rPr>
-              <w:t>nullable</w:t>
-            </w:r>
-            <w:proofErr w:type="spellEnd"/>
-            <w:r>
-              <w:rPr>
-                <w:rFonts w:ascii="Calibri" w:eastAsia="Times New Roman" w:hAnsi="Calibri" w:cs="Calibri"/>
-                <w:color w:val="000000"/>
-              </w:rPr>
-              <w:t xml:space="preserve"> = true</w:t>
+            <w:r>
+              <w:rPr>
+                <w:rFonts w:ascii="Calibri" w:eastAsia="Times New Roman" w:hAnsi="Calibri" w:cs="Calibri"/>
+                <w:color w:val="000000"/>
+              </w:rPr>
+              <w:t>nullable = true</w:t>
             </w:r>
             <w:r>
               <w:rPr>
@@ -12066,14 +11433,12 @@
                 <w:rFonts w:cstheme="minorHAnsi"/>
               </w:rPr>
             </w:pPr>
-            <w:proofErr w:type="spellStart"/>
             <w:r>
               <w:rPr>
                 <w:rFonts w:eastAsia="Times New Roman" w:cstheme="minorHAnsi"/>
               </w:rPr>
               <w:t>Credit_Card</w:t>
             </w:r>
-            <w:proofErr w:type="spellEnd"/>
           </w:p>
         </w:tc>
         <w:tc>
@@ -12139,21 +11504,12 @@
               </w:rPr>
               <w:t>[</w:t>
             </w:r>
-            <w:proofErr w:type="spellStart"/>
-            <w:r>
-              <w:rPr>
-                <w:rFonts w:ascii="Calibri" w:eastAsia="Times New Roman" w:hAnsi="Calibri" w:cs="Calibri"/>
-                <w:color w:val="000000"/>
-              </w:rPr>
-              <w:t>nullable</w:t>
-            </w:r>
-            <w:proofErr w:type="spellEnd"/>
-            <w:r>
-              <w:rPr>
-                <w:rFonts w:ascii="Calibri" w:eastAsia="Times New Roman" w:hAnsi="Calibri" w:cs="Calibri"/>
-                <w:color w:val="000000"/>
-              </w:rPr>
-              <w:t xml:space="preserve"> = true</w:t>
+            <w:r>
+              <w:rPr>
+                <w:rFonts w:ascii="Calibri" w:eastAsia="Times New Roman" w:hAnsi="Calibri" w:cs="Calibri"/>
+                <w:color w:val="000000"/>
+              </w:rPr>
+              <w:t>nullable = true</w:t>
             </w:r>
             <w:r>
               <w:rPr>
@@ -12256,21 +11612,12 @@
               </w:rPr>
               <w:t>[</w:t>
             </w:r>
-            <w:proofErr w:type="spellStart"/>
-            <w:r>
-              <w:rPr>
-                <w:rFonts w:ascii="Calibri" w:eastAsia="Times New Roman" w:hAnsi="Calibri" w:cs="Calibri"/>
-                <w:color w:val="000000"/>
-              </w:rPr>
-              <w:t>nullable</w:t>
-            </w:r>
-            <w:proofErr w:type="spellEnd"/>
-            <w:r>
-              <w:rPr>
-                <w:rFonts w:ascii="Calibri" w:eastAsia="Times New Roman" w:hAnsi="Calibri" w:cs="Calibri"/>
-                <w:color w:val="000000"/>
-              </w:rPr>
-              <w:t xml:space="preserve"> = true</w:t>
+            <w:r>
+              <w:rPr>
+                <w:rFonts w:ascii="Calibri" w:eastAsia="Times New Roman" w:hAnsi="Calibri" w:cs="Calibri"/>
+                <w:color w:val="000000"/>
+              </w:rPr>
+              <w:t>nullable = true</w:t>
             </w:r>
             <w:r>
               <w:rPr>
@@ -12302,14 +11649,12 @@
                 <w:rFonts w:cstheme="minorHAnsi"/>
               </w:rPr>
             </w:pPr>
-            <w:proofErr w:type="spellStart"/>
             <w:r>
               <w:rPr>
                 <w:rFonts w:eastAsia="Times New Roman" w:cstheme="minorHAnsi"/>
               </w:rPr>
               <w:t>Home_Acc</w:t>
             </w:r>
-            <w:proofErr w:type="spellEnd"/>
           </w:p>
         </w:tc>
         <w:tc>
@@ -12375,21 +11720,12 @@
               </w:rPr>
               <w:t>[</w:t>
             </w:r>
-            <w:proofErr w:type="spellStart"/>
-            <w:r>
-              <w:rPr>
-                <w:rFonts w:ascii="Calibri" w:eastAsia="Times New Roman" w:hAnsi="Calibri" w:cs="Calibri"/>
-                <w:color w:val="000000"/>
-              </w:rPr>
-              <w:t>nullable</w:t>
-            </w:r>
-            <w:proofErr w:type="spellEnd"/>
-            <w:r>
-              <w:rPr>
-                <w:rFonts w:ascii="Calibri" w:eastAsia="Times New Roman" w:hAnsi="Calibri" w:cs="Calibri"/>
-                <w:color w:val="000000"/>
-              </w:rPr>
-              <w:t xml:space="preserve"> = true</w:t>
+            <w:r>
+              <w:rPr>
+                <w:rFonts w:ascii="Calibri" w:eastAsia="Times New Roman" w:hAnsi="Calibri" w:cs="Calibri"/>
+                <w:color w:val="000000"/>
+              </w:rPr>
+              <w:t>nullable = true</w:t>
             </w:r>
             <w:r>
               <w:rPr>
@@ -12506,21 +11842,12 @@
               </w:rPr>
               <w:t>[</w:t>
             </w:r>
-            <w:proofErr w:type="spellStart"/>
-            <w:r>
-              <w:rPr>
-                <w:rFonts w:ascii="Calibri" w:eastAsia="Times New Roman" w:hAnsi="Calibri" w:cs="Calibri"/>
-                <w:color w:val="000000"/>
-              </w:rPr>
-              <w:t>nullable</w:t>
-            </w:r>
-            <w:proofErr w:type="spellEnd"/>
-            <w:r>
-              <w:rPr>
-                <w:rFonts w:ascii="Calibri" w:eastAsia="Times New Roman" w:hAnsi="Calibri" w:cs="Calibri"/>
-                <w:color w:val="000000"/>
-              </w:rPr>
-              <w:t xml:space="preserve"> = true</w:t>
+            <w:r>
+              <w:rPr>
+                <w:rFonts w:ascii="Calibri" w:eastAsia="Times New Roman" w:hAnsi="Calibri" w:cs="Calibri"/>
+                <w:color w:val="000000"/>
+              </w:rPr>
+              <w:t>nullable = true</w:t>
             </w:r>
             <w:r>
               <w:rPr>
@@ -12552,14 +11879,12 @@
                 <w:rFonts w:cstheme="minorHAnsi"/>
               </w:rPr>
             </w:pPr>
-            <w:proofErr w:type="spellStart"/>
             <w:r>
               <w:rPr>
                 <w:rFonts w:eastAsia="Times New Roman" w:cstheme="minorHAnsi"/>
               </w:rPr>
               <w:t>Nom_Pensions</w:t>
             </w:r>
-            <w:proofErr w:type="spellEnd"/>
           </w:p>
         </w:tc>
         <w:tc>
@@ -12625,21 +11950,12 @@
               </w:rPr>
               <w:t>[</w:t>
             </w:r>
-            <w:proofErr w:type="spellStart"/>
-            <w:r>
-              <w:rPr>
-                <w:rFonts w:ascii="Calibri" w:eastAsia="Times New Roman" w:hAnsi="Calibri" w:cs="Calibri"/>
-                <w:color w:val="000000"/>
-              </w:rPr>
-              <w:t>nullable</w:t>
-            </w:r>
-            <w:proofErr w:type="spellEnd"/>
-            <w:r>
-              <w:rPr>
-                <w:rFonts w:ascii="Calibri" w:eastAsia="Times New Roman" w:hAnsi="Calibri" w:cs="Calibri"/>
-                <w:color w:val="000000"/>
-              </w:rPr>
-              <w:t xml:space="preserve"> = true</w:t>
+            <w:r>
+              <w:rPr>
+                <w:rFonts w:ascii="Calibri" w:eastAsia="Times New Roman" w:hAnsi="Calibri" w:cs="Calibri"/>
+                <w:color w:val="000000"/>
+              </w:rPr>
+              <w:t>nullable = true</w:t>
             </w:r>
             <w:r>
               <w:rPr>
@@ -12671,14 +11987,12 @@
                 <w:rFonts w:cstheme="minorHAnsi"/>
               </w:rPr>
             </w:pPr>
-            <w:proofErr w:type="spellStart"/>
             <w:r>
               <w:rPr>
                 <w:rFonts w:eastAsia="Times New Roman" w:cstheme="minorHAnsi"/>
               </w:rPr>
               <w:t>Direct_Debit</w:t>
             </w:r>
-            <w:proofErr w:type="spellEnd"/>
           </w:p>
         </w:tc>
         <w:tc>
@@ -12744,21 +12058,12 @@
               </w:rPr>
               <w:t>[</w:t>
             </w:r>
-            <w:proofErr w:type="spellStart"/>
-            <w:r>
-              <w:rPr>
-                <w:rFonts w:ascii="Calibri" w:eastAsia="Times New Roman" w:hAnsi="Calibri" w:cs="Calibri"/>
-                <w:color w:val="000000"/>
-              </w:rPr>
-              <w:t>nullable</w:t>
-            </w:r>
-            <w:proofErr w:type="spellEnd"/>
-            <w:r>
-              <w:rPr>
-                <w:rFonts w:ascii="Calibri" w:eastAsia="Times New Roman" w:hAnsi="Calibri" w:cs="Calibri"/>
-                <w:color w:val="000000"/>
-              </w:rPr>
-              <w:t xml:space="preserve"> = true</w:t>
+            <w:r>
+              <w:rPr>
+                <w:rFonts w:ascii="Calibri" w:eastAsia="Times New Roman" w:hAnsi="Calibri" w:cs="Calibri"/>
+                <w:color w:val="000000"/>
+              </w:rPr>
+              <w:t>nullable = true</w:t>
             </w:r>
             <w:r>
               <w:rPr>
@@ -13131,6 +12436,18 @@
       </w:r>
       <w:r>
         <w:t>]</w:t>
+      </w:r>
+    </w:p>
+    <w:p>
+      <w:pPr>
+        <w:pStyle w:val="ListParagraph"/>
+        <w:numPr>
+          <w:ilvl w:val="0"/>
+          <w:numId w:val="5"/>
+        </w:numPr>
+      </w:pPr>
+      <w:r>
+        <w:t>The Madrid region has maximum number of customers</w:t>
       </w:r>
     </w:p>
     <w:p/>
@@ -13951,21 +13268,7 @@
         <w:rPr>
           <w:rFonts w:ascii="Calibri" w:hAnsi="Calibri" w:cs="Calibri"/>
         </w:rPr>
-        <w:t xml:space="preserve"> of </w:t>
-      </w:r>
-      <w:proofErr w:type="spellStart"/>
-      <w:r>
-        <w:rPr>
-          <w:rFonts w:ascii="Calibri" w:hAnsi="Calibri" w:cs="Calibri"/>
-        </w:rPr>
-        <w:t>fetcha_alta</w:t>
-      </w:r>
-      <w:proofErr w:type="spellEnd"/>
-      <w:r>
-        <w:rPr>
-          <w:rFonts w:ascii="Calibri" w:hAnsi="Calibri" w:cs="Calibri"/>
-        </w:rPr>
-        <w:t xml:space="preserve"> column</w:t>
+        <w:t xml:space="preserve"> of fetcha_alta column</w:t>
       </w:r>
     </w:p>
     <w:p>
@@ -14025,23 +13328,21 @@
           <w:bCs/>
         </w:rPr>
       </w:pPr>
-      <w:proofErr w:type="spellStart"/>
       <w:r>
         <w:rPr>
           <w:rFonts w:ascii="Calibri" w:hAnsi="Calibri" w:cs="Calibri"/>
           <w:b/>
           <w:bCs/>
         </w:rPr>
-        <w:t>nomprov</w:t>
-      </w:r>
-      <w:proofErr w:type="spellEnd"/>
+        <w:t xml:space="preserve">nomprov </w:t>
+      </w:r>
       <w:r>
         <w:rPr>
           <w:rFonts w:ascii="Calibri" w:hAnsi="Calibri" w:cs="Calibri"/>
           <w:b/>
           <w:bCs/>
         </w:rPr>
-        <w:t xml:space="preserve"> </w:t>
+        <w:t>[</w:t>
       </w:r>
       <w:r>
         <w:rPr>
@@ -14049,18 +13350,8 @@
           <w:b/>
           <w:bCs/>
         </w:rPr>
-        <w:t>[</w:t>
-      </w:r>
-      <w:proofErr w:type="spellStart"/>
-      <w:r>
-        <w:rPr>
-          <w:rFonts w:ascii="Calibri" w:hAnsi="Calibri" w:cs="Calibri"/>
-          <w:b/>
-          <w:bCs/>
-        </w:rPr>
         <w:t>Province_Name</w:t>
       </w:r>
-      <w:proofErr w:type="spellEnd"/>
       <w:r>
         <w:rPr>
           <w:rFonts w:ascii="Calibri" w:hAnsi="Calibri" w:cs="Calibri"/>
@@ -14238,23 +13529,13 @@
           <w:bCs/>
         </w:rPr>
       </w:pPr>
-      <w:proofErr w:type="spellStart"/>
       <w:r>
         <w:rPr>
           <w:rFonts w:ascii="Calibri" w:hAnsi="Calibri" w:cs="Calibri"/>
           <w:b/>
           <w:bCs/>
         </w:rPr>
-        <w:t>sexo</w:t>
-      </w:r>
-      <w:proofErr w:type="spellEnd"/>
-      <w:r>
-        <w:rPr>
-          <w:rFonts w:ascii="Calibri" w:hAnsi="Calibri" w:cs="Calibri"/>
-          <w:b/>
-          <w:bCs/>
-        </w:rPr>
-        <w:t xml:space="preserve"> </w:t>
+        <w:t xml:space="preserve">sexo </w:t>
       </w:r>
       <w:r>
         <w:rPr>
@@ -14361,6 +13642,7 @@
         <w:rPr>
           <w:rFonts w:ascii="Calibri" w:hAnsi="Calibri" w:cs="Calibri"/>
         </w:rPr>
+        <w:lastRenderedPageBreak/>
         <w:t xml:space="preserve"> </w:t>
       </w:r>
       <w:r>
@@ -14446,7 +13728,6 @@
           <w:bCs/>
         </w:rPr>
       </w:pPr>
-      <w:proofErr w:type="spellStart"/>
       <w:r>
         <w:rPr>
           <w:rFonts w:ascii="Calibri" w:hAnsi="Calibri" w:cs="Calibri"/>
@@ -14455,7 +13736,6 @@
         </w:rPr>
         <w:t>indfall</w:t>
       </w:r>
-      <w:proofErr w:type="spellEnd"/>
       <w:r>
         <w:rPr>
           <w:rFonts w:ascii="Calibri" w:hAnsi="Calibri" w:cs="Calibri"/>
@@ -14472,7 +13752,6 @@
         </w:rPr>
         <w:t>[</w:t>
       </w:r>
-      <w:proofErr w:type="spellStart"/>
       <w:r>
         <w:rPr>
           <w:rFonts w:ascii="Calibri" w:hAnsi="Calibri" w:cs="Calibri"/>
@@ -14481,7 +13760,6 @@
         </w:rPr>
         <w:t>Deceased_Index</w:t>
       </w:r>
-      <w:proofErr w:type="spellEnd"/>
       <w:r>
         <w:rPr>
           <w:rFonts w:ascii="Calibri" w:hAnsi="Calibri" w:cs="Calibri"/>
@@ -14654,7 +13932,6 @@
           <w:bCs/>
         </w:rPr>
       </w:pPr>
-      <w:proofErr w:type="spellStart"/>
       <w:r>
         <w:rPr>
           <w:rFonts w:ascii="Calibri" w:hAnsi="Calibri" w:cs="Calibri"/>
@@ -14663,7 +13940,6 @@
         </w:rPr>
         <w:t>indresi</w:t>
       </w:r>
-      <w:proofErr w:type="spellEnd"/>
       <w:r>
         <w:rPr>
           <w:rFonts w:ascii="Calibri" w:hAnsi="Calibri" w:cs="Calibri"/>
@@ -14680,7 +13956,6 @@
         </w:rPr>
         <w:t>[</w:t>
       </w:r>
-      <w:proofErr w:type="spellStart"/>
       <w:r>
         <w:rPr>
           <w:rFonts w:ascii="Calibri" w:hAnsi="Calibri" w:cs="Calibri"/>
@@ -14689,7 +13964,6 @@
         </w:rPr>
         <w:t>Residence_Index</w:t>
       </w:r>
-      <w:proofErr w:type="spellEnd"/>
       <w:r>
         <w:rPr>
           <w:rFonts w:ascii="Calibri" w:hAnsi="Calibri" w:cs="Calibri"/>
@@ -15084,7 +14358,6 @@
         </w:rPr>
         <w:t>[</w:t>
       </w:r>
-      <w:proofErr w:type="spellStart"/>
       <w:r>
         <w:rPr>
           <w:rFonts w:ascii="Calibri" w:hAnsi="Calibri" w:cs="Calibri"/>
@@ -15093,7 +14366,6 @@
         </w:rPr>
         <w:t>Cust_Type</w:t>
       </w:r>
-      <w:proofErr w:type="spellEnd"/>
       <w:r>
         <w:rPr>
           <w:rFonts w:ascii="Calibri" w:hAnsi="Calibri" w:cs="Calibri"/>
@@ -15206,7 +14478,13 @@
         <w:rPr>
           <w:rFonts w:ascii="Calibri" w:hAnsi="Calibri" w:cs="Calibri"/>
         </w:rPr>
-        <w:t xml:space="preserve"> values with ratio</w:t>
+        <w:t xml:space="preserve"> values with </w:t>
+      </w:r>
+      <w:r>
+        <w:rPr>
+          <w:rFonts w:ascii="Calibri" w:hAnsi="Calibri" w:cs="Calibri"/>
+        </w:rPr>
+        <w:t>Unknown</w:t>
       </w:r>
     </w:p>
     <w:p>
@@ -15290,7 +14568,6 @@
         </w:rPr>
         <w:t>[</w:t>
       </w:r>
-      <w:proofErr w:type="spellStart"/>
       <w:r>
         <w:rPr>
           <w:rFonts w:ascii="Calibri" w:hAnsi="Calibri" w:cs="Calibri"/>
@@ -15299,7 +14576,6 @@
         </w:rPr>
         <w:t>Cust_Relation_type</w:t>
       </w:r>
-      <w:proofErr w:type="spellEnd"/>
       <w:r>
         <w:rPr>
           <w:rFonts w:ascii="Calibri" w:hAnsi="Calibri" w:cs="Calibri"/>
@@ -15462,7 +14738,6 @@
           <w:bCs/>
         </w:rPr>
       </w:pPr>
-      <w:proofErr w:type="spellStart"/>
       <w:r>
         <w:rPr>
           <w:rFonts w:ascii="Calibri" w:hAnsi="Calibri" w:cs="Calibri"/>
@@ -15471,7 +14746,6 @@
         </w:rPr>
         <w:t>indext</w:t>
       </w:r>
-      <w:proofErr w:type="spellEnd"/>
       <w:r>
         <w:rPr>
           <w:rFonts w:ascii="Calibri" w:hAnsi="Calibri" w:cs="Calibri"/>
@@ -15488,7 +14762,6 @@
         </w:rPr>
         <w:t>[</w:t>
       </w:r>
-      <w:proofErr w:type="spellStart"/>
       <w:r>
         <w:rPr>
           <w:rFonts w:ascii="Calibri" w:hAnsi="Calibri" w:cs="Calibri"/>
@@ -15497,7 +14770,6 @@
         </w:rPr>
         <w:t>Foreigner_Index</w:t>
       </w:r>
-      <w:proofErr w:type="spellEnd"/>
       <w:r>
         <w:rPr>
           <w:rFonts w:ascii="Calibri" w:hAnsi="Calibri" w:cs="Calibri"/>
@@ -15666,7 +14938,6 @@
           <w:bCs/>
         </w:rPr>
       </w:pPr>
-      <w:proofErr w:type="spellStart"/>
       <w:r>
         <w:rPr>
           <w:rFonts w:ascii="Calibri" w:hAnsi="Calibri" w:cs="Calibri"/>
@@ -15691,7 +14962,6 @@
         </w:rPr>
         <w:t>_entrada</w:t>
       </w:r>
-      <w:proofErr w:type="spellEnd"/>
       <w:r>
         <w:rPr>
           <w:rFonts w:ascii="Calibri" w:hAnsi="Calibri" w:cs="Calibri"/>
@@ -15824,8 +15094,16 @@
         <w:rPr>
           <w:rFonts w:ascii="Calibri" w:hAnsi="Calibri" w:cs="Calibri"/>
         </w:rPr>
-        <w:t xml:space="preserve"> values with ratio</w:t>
-      </w:r>
+        <w:t xml:space="preserve"> values with </w:t>
+      </w:r>
+      <w:r>
+        <w:rPr>
+          <w:rFonts w:ascii="Calibri" w:hAnsi="Calibri" w:cs="Calibri"/>
+        </w:rPr>
+        <w:t>Unknown</w:t>
+      </w:r>
+      <w:bookmarkStart w:id="0" w:name="_GoBack"/>
+      <w:bookmarkEnd w:id="0"/>
     </w:p>
     <w:p>
       <w:pPr>
@@ -15886,7 +15164,6 @@
           <w:bCs/>
         </w:rPr>
       </w:pPr>
-      <w:proofErr w:type="spellStart"/>
       <w:r>
         <w:rPr>
           <w:rFonts w:ascii="Calibri" w:hAnsi="Calibri" w:cs="Calibri"/>
@@ -15895,7 +15172,6 @@
         </w:rPr>
         <w:t>renta</w:t>
       </w:r>
-      <w:proofErr w:type="spellEnd"/>
       <w:r>
         <w:rPr>
           <w:rFonts w:ascii="Calibri" w:hAnsi="Calibri" w:cs="Calibri"/>
@@ -15912,7 +15188,6 @@
         </w:rPr>
         <w:t>[</w:t>
       </w:r>
-      <w:proofErr w:type="spellStart"/>
       <w:r>
         <w:rPr>
           <w:rFonts w:ascii="Calibri" w:hAnsi="Calibri" w:cs="Calibri"/>
@@ -15921,7 +15196,6 @@
         </w:rPr>
         <w:t>Gross_Income</w:t>
       </w:r>
-      <w:proofErr w:type="spellEnd"/>
       <w:r>
         <w:rPr>
           <w:rFonts w:ascii="Calibri" w:hAnsi="Calibri" w:cs="Calibri"/>
@@ -16088,23 +15362,21 @@
           <w:bCs/>
         </w:rPr>
       </w:pPr>
-      <w:proofErr w:type="spellStart"/>
       <w:r>
         <w:rPr>
           <w:rFonts w:ascii="Calibri" w:hAnsi="Calibri" w:cs="Calibri"/>
           <w:b/>
           <w:bCs/>
         </w:rPr>
-        <w:t>segmento</w:t>
-      </w:r>
-      <w:proofErr w:type="spellEnd"/>
+        <w:t xml:space="preserve">segmento </w:t>
+      </w:r>
       <w:r>
         <w:rPr>
           <w:rFonts w:ascii="Calibri" w:hAnsi="Calibri" w:cs="Calibri"/>
           <w:b/>
           <w:bCs/>
         </w:rPr>
-        <w:t xml:space="preserve"> </w:t>
+        <w:t>[</w:t>
       </w:r>
       <w:r>
         <w:rPr>
@@ -16112,18 +15384,8 @@
           <w:b/>
           <w:bCs/>
         </w:rPr>
-        <w:t>[</w:t>
-      </w:r>
-      <w:proofErr w:type="spellStart"/>
-      <w:r>
-        <w:rPr>
-          <w:rFonts w:ascii="Calibri" w:hAnsi="Calibri" w:cs="Calibri"/>
-          <w:b/>
-          <w:bCs/>
-        </w:rPr>
         <w:t>Cust_Identification</w:t>
       </w:r>
-      <w:proofErr w:type="spellEnd"/>
       <w:r>
         <w:rPr>
           <w:rFonts w:ascii="Calibri" w:hAnsi="Calibri" w:cs="Calibri"/>
@@ -16329,7 +15591,6 @@
           <w:rFonts w:ascii="Calibri" w:hAnsi="Calibri" w:cs="Calibri"/>
         </w:rPr>
       </w:pPr>
-      <w:proofErr w:type="spellStart"/>
       <w:r>
         <w:rPr>
           <w:rFonts w:ascii="Calibri" w:hAnsi="Calibri" w:cs="Calibri"/>
@@ -16338,7 +15599,6 @@
         </w:rPr>
         <w:t>tipodom</w:t>
       </w:r>
-      <w:proofErr w:type="spellEnd"/>
       <w:r>
         <w:rPr>
           <w:rFonts w:ascii="Calibri" w:hAnsi="Calibri" w:cs="Calibri"/>
@@ -16351,14 +15611,12 @@
         </w:rPr>
         <w:t>[</w:t>
       </w:r>
-      <w:proofErr w:type="spellStart"/>
       <w:r>
         <w:rPr>
           <w:rFonts w:ascii="Calibri" w:hAnsi="Calibri" w:cs="Calibri"/>
         </w:rPr>
         <w:t>Address_Type</w:t>
       </w:r>
-      <w:proofErr w:type="spellEnd"/>
       <w:r>
         <w:rPr>
           <w:rFonts w:ascii="Calibri" w:hAnsi="Calibri" w:cs="Calibri"/>
@@ -16400,7 +15658,6 @@
           <w:rFonts w:ascii="Calibri" w:hAnsi="Calibri" w:cs="Calibri"/>
         </w:rPr>
       </w:pPr>
-      <w:proofErr w:type="spellStart"/>
       <w:r>
         <w:rPr>
           <w:rFonts w:ascii="Calibri" w:hAnsi="Calibri" w:cs="Calibri"/>
@@ -16409,7 +15666,6 @@
         </w:rPr>
         <w:t>cod_prov</w:t>
       </w:r>
-      <w:proofErr w:type="spellEnd"/>
       <w:r>
         <w:rPr>
           <w:rFonts w:ascii="Calibri" w:hAnsi="Calibri" w:cs="Calibri"/>
@@ -16425,7 +15681,6 @@
         </w:rPr>
         <w:t>[</w:t>
       </w:r>
-      <w:proofErr w:type="spellStart"/>
       <w:r>
         <w:rPr>
           <w:rFonts w:ascii="Calibri" w:hAnsi="Calibri" w:cs="Calibri"/>
@@ -16433,7 +15688,6 @@
         </w:rPr>
         <w:t>Province_Code</w:t>
       </w:r>
-      <w:proofErr w:type="spellEnd"/>
       <w:r>
         <w:rPr>
           <w:rFonts w:ascii="Calibri" w:hAnsi="Calibri" w:cs="Calibri"/>
@@ -16453,19 +15707,11 @@
         </w:rPr>
         <w:t xml:space="preserve">e this information in </w:t>
       </w:r>
-      <w:proofErr w:type="spellStart"/>
-      <w:r>
-        <w:rPr>
-          <w:rFonts w:ascii="Calibri" w:hAnsi="Calibri" w:cs="Calibri"/>
-        </w:rPr>
-        <w:t>nomprov</w:t>
-      </w:r>
-      <w:proofErr w:type="spellEnd"/>
-      <w:r>
-        <w:rPr>
-          <w:rFonts w:ascii="Calibri" w:hAnsi="Calibri" w:cs="Calibri"/>
-        </w:rPr>
-        <w:t xml:space="preserve"> </w:t>
+      <w:r>
+        <w:rPr>
+          <w:rFonts w:ascii="Calibri" w:hAnsi="Calibri" w:cs="Calibri"/>
+        </w:rPr>
+        <w:t xml:space="preserve">nomprov </w:t>
       </w:r>
       <w:r>
         <w:rPr>
@@ -16473,14 +15719,12 @@
         </w:rPr>
         <w:t>[</w:t>
       </w:r>
-      <w:proofErr w:type="spellStart"/>
       <w:r>
         <w:rPr>
           <w:rFonts w:ascii="Calibri" w:hAnsi="Calibri" w:cs="Calibri"/>
         </w:rPr>
         <w:t>Province_Name</w:t>
       </w:r>
-      <w:proofErr w:type="spellEnd"/>
       <w:r>
         <w:rPr>
           <w:rFonts w:ascii="Calibri" w:hAnsi="Calibri" w:cs="Calibri"/>
@@ -16522,7 +15766,6 @@
           <w:rFonts w:ascii="Calibri" w:hAnsi="Calibri" w:cs="Calibri"/>
         </w:rPr>
       </w:pPr>
-      <w:proofErr w:type="spellStart"/>
       <w:r>
         <w:rPr>
           <w:rFonts w:ascii="Calibri" w:hAnsi="Calibri" w:cs="Calibri"/>
@@ -16539,7 +15782,6 @@
         </w:rPr>
         <w:t>onyuemp</w:t>
       </w:r>
-      <w:proofErr w:type="spellEnd"/>
       <w:r>
         <w:rPr>
           <w:rFonts w:ascii="Calibri" w:hAnsi="Calibri" w:cs="Calibri"/>
@@ -16552,14 +15794,12 @@
         </w:rPr>
         <w:t>[</w:t>
       </w:r>
-      <w:proofErr w:type="spellStart"/>
       <w:r>
         <w:rPr>
           <w:rFonts w:ascii="Calibri" w:hAnsi="Calibri" w:cs="Calibri"/>
         </w:rPr>
         <w:t>Spouse_Index</w:t>
       </w:r>
-      <w:proofErr w:type="spellEnd"/>
       <w:r>
         <w:rPr>
           <w:rFonts w:ascii="Calibri" w:hAnsi="Calibri" w:cs="Calibri"/>
@@ -16607,16 +15847,15 @@
           <w:rFonts w:ascii="Helvetica" w:hAnsi="Helvetica" w:cs="Helvetica"/>
         </w:rPr>
       </w:pPr>
-      <w:proofErr w:type="spellStart"/>
       <w:r>
         <w:rPr>
           <w:rFonts w:ascii="Calibri" w:hAnsi="Calibri" w:cs="Calibri"/>
           <w:b/>
           <w:bCs/>
         </w:rPr>
+        <w:lastRenderedPageBreak/>
         <w:t>ult_fec_cli_lt</w:t>
       </w:r>
-      <w:proofErr w:type="spellEnd"/>
       <w:r>
         <w:rPr>
           <w:rFonts w:ascii="Calibri" w:hAnsi="Calibri" w:cs="Calibri"/>
@@ -16629,14 +15868,12 @@
         </w:rPr>
         <w:t>[</w:t>
       </w:r>
-      <w:proofErr w:type="spellStart"/>
       <w:r>
         <w:rPr>
           <w:rFonts w:ascii="Calibri" w:hAnsi="Calibri" w:cs="Calibri"/>
         </w:rPr>
         <w:t>Last_Date_Primary_Cust</w:t>
       </w:r>
-      <w:proofErr w:type="spellEnd"/>
       <w:r>
         <w:rPr>
           <w:rFonts w:ascii="Calibri" w:hAnsi="Calibri" w:cs="Calibri"/>
@@ -16720,11 +15957,6 @@
         <w:docPartUnique/>
       </w:docPartObj>
     </w:sdtPr>
-    <w:sdtEndPr>
-      <w:rPr>
-        <w:rStyle w:val="PageNumber"/>
-      </w:rPr>
-    </w:sdtEndPr>
     <w:sdtContent>
       <w:p>
         <w:pPr>
@@ -16766,11 +15998,6 @@
         <w:docPartUnique/>
       </w:docPartObj>
     </w:sdtPr>
-    <w:sdtEndPr>
-      <w:rPr>
-        <w:rStyle w:val="PageNumber"/>
-      </w:rPr>
-    </w:sdtEndPr>
     <w:sdtContent>
       <w:p>
         <w:pPr>
@@ -16824,11 +16051,6 @@
         <w:docPartUnique/>
       </w:docPartObj>
     </w:sdtPr>
-    <w:sdtEndPr>
-      <w:rPr>
-        <w:rStyle w:val="PageNumber"/>
-      </w:rPr>
-    </w:sdtEndPr>
     <w:sdtContent>
       <w:p>
         <w:pPr>
@@ -16927,43 +16149,7 @@
         <w:sz w:val="20"/>
         <w:szCs w:val="20"/>
       </w:rPr>
-      <w:t>Exploratory A</w:t>
-    </w:r>
-    <w:r>
-      <w:rPr>
-        <w:i/>
-        <w:color w:val="767171" w:themeColor="background2" w:themeShade="80"/>
-        <w:sz w:val="20"/>
-        <w:szCs w:val="20"/>
-      </w:rPr>
-      <w:t>na</w:t>
-    </w:r>
-    <w:r>
-      <w:rPr>
-        <w:i/>
-        <w:color w:val="767171" w:themeColor="background2" w:themeShade="80"/>
-        <w:sz w:val="20"/>
-        <w:szCs w:val="20"/>
-      </w:rPr>
-      <w:t>l</w:t>
-    </w:r>
-    <w:r>
-      <w:rPr>
-        <w:i/>
-        <w:color w:val="767171" w:themeColor="background2" w:themeShade="80"/>
-        <w:sz w:val="20"/>
-        <w:szCs w:val="20"/>
-      </w:rPr>
-      <w:t>ysis Insights and Data Cleaning Approach</w:t>
-    </w:r>
-    <w:r>
-      <w:rPr>
-        <w:i/>
-        <w:color w:val="767171" w:themeColor="background2" w:themeShade="80"/>
-        <w:sz w:val="20"/>
-        <w:szCs w:val="20"/>
-      </w:rPr>
-      <w:t xml:space="preserve">          </w:t>
+      <w:t xml:space="preserve">Exploratory Analysis Insights and Data Cleaning Approach          </w:t>
     </w:r>
   </w:p>
 </w:hdr>
@@ -18490,7 +17676,7 @@
 </file>
 
 <file path=customXml/itemProps1.xml><?xml version="1.0" encoding="utf-8"?>
-<ds:datastoreItem xmlns:ds="http://schemas.openxmlformats.org/officeDocument/2006/customXml" ds:itemID="{48095D1B-FA3D-D54E-B7FA-AFD45A1FF0E5}">
+<ds:datastoreItem xmlns:ds="http://schemas.openxmlformats.org/officeDocument/2006/customXml" ds:itemID="{40C4DCE6-F69F-DC4C-8927-31595A70DD32}">
   <ds:schemaRefs>
     <ds:schemaRef ds:uri="http://schemas.openxmlformats.org/officeDocument/2006/bibliography"/>
   </ds:schemaRefs>

</xml_diff>

<commit_message>
WIP #11 recommendation template for UI
</commit_message>
<xml_diff>
--- a/Documentation/Exploratory Analysis and Data Cleaning.docx
+++ b/Documentation/Exploratory Analysis and Data Cleaning.docx
@@ -76,7 +76,6 @@
                                   <w15:appearance w15:val="hidden"/>
                                   <w:text/>
                                 </w:sdtPr>
-                                <w:sdtEndPr/>
                                 <w:sdtContent>
                                   <w:p>
                                     <w:pPr>
@@ -101,18 +100,7 @@
                                         <w:sz w:val="40"/>
                                         <w:szCs w:val="40"/>
                                       </w:rPr>
-                                      <w:t>Zeppelin: Exploratory aNnaysis</w:t>
-                                    </w:r>
-                                    <w:r>
-                                      <w:rPr>
-                                        <w:b/>
-                                        <w:caps/>
-                                        <w:color w:val="44546A" w:themeColor="text2"/>
-                                        <w:spacing w:val="140"/>
-                                        <w:sz w:val="40"/>
-                                        <w:szCs w:val="40"/>
-                                      </w:rPr>
-                                      <w:t xml:space="preserve"> &amp; Data Cleaning</w:t>
+                                      <w:t>Zeppelin: Exploratory aNnaysis &amp; Data Cleaning</w:t>
                                     </w:r>
                                   </w:p>
                                 </w:sdtContent>
@@ -224,7 +212,6 @@
                             <w15:appearance w15:val="hidden"/>
                             <w:text/>
                           </w:sdtPr>
-                          <w:sdtEndPr/>
                           <w:sdtContent>
                             <w:p>
                               <w:pPr>
@@ -249,18 +236,7 @@
                                   <w:sz w:val="40"/>
                                   <w:szCs w:val="40"/>
                                 </w:rPr>
-                                <w:t>Zeppelin: Exploratory aNnaysis</w:t>
-                              </w:r>
-                              <w:r>
-                                <w:rPr>
-                                  <w:b/>
-                                  <w:caps/>
-                                  <w:color w:val="44546A" w:themeColor="text2"/>
-                                  <w:spacing w:val="140"/>
-                                  <w:sz w:val="40"/>
-                                  <w:szCs w:val="40"/>
-                                </w:rPr>
-                                <w:t xml:space="preserve"> &amp; Data Cleaning</w:t>
+                                <w:t>Zeppelin: Exploratory aNnaysis &amp; Data Cleaning</w:t>
                               </w:r>
                             </w:p>
                           </w:sdtContent>
@@ -929,7 +905,6 @@
                                       <w15:appearance w15:val="hidden"/>
                                       <w:text/>
                                     </w:sdtPr>
-                                    <w:sdtEndPr/>
                                     <w:sdtContent>
                                       <w:r>
                                         <w:rPr>
@@ -12474,8 +12449,6 @@
       <w:r>
         <w:t>The Madrid region has maximum number of customers</w:t>
       </w:r>
-      <w:bookmarkStart w:id="0" w:name="_GoBack"/>
-      <w:bookmarkEnd w:id="0"/>
     </w:p>
     <w:p>
       <w:pPr>
@@ -15487,13 +15460,7 @@
         <w:rPr>
           <w:rFonts w:ascii="Calibri" w:hAnsi="Calibri" w:cs="Calibri"/>
         </w:rPr>
-        <w:t xml:space="preserve"> </w:t>
-      </w:r>
-      <w:r>
-        <w:rPr>
-          <w:rFonts w:ascii="Calibri" w:hAnsi="Calibri" w:cs="Calibri"/>
-        </w:rPr>
-        <w:t>- 189368</w:t>
+        <w:t xml:space="preserve"> - 189368</w:t>
       </w:r>
     </w:p>
     <w:p>
@@ -15531,19 +15498,7 @@
         <w:rPr>
           <w:rFonts w:ascii="Calibri" w:hAnsi="Calibri" w:cs="Calibri"/>
         </w:rPr>
-        <w:t xml:space="preserve"> -  we will replace the </w:t>
-      </w:r>
-      <w:r>
-        <w:rPr>
-          <w:rFonts w:ascii="Calibri" w:hAnsi="Calibri" w:cs="Calibri"/>
-        </w:rPr>
-        <w:t>NULL</w:t>
-      </w:r>
-      <w:r>
-        <w:rPr>
-          <w:rFonts w:ascii="Calibri" w:hAnsi="Calibri" w:cs="Calibri"/>
-        </w:rPr>
-        <w:t xml:space="preserve"> values with Unknown</w:t>
+        <w:t xml:space="preserve"> -  we will replace the NULL values with Unknown</w:t>
       </w:r>
     </w:p>
     <w:p>
@@ -15565,6 +15520,368 @@
         <w:autoSpaceDE w:val="0"/>
         <w:autoSpaceDN w:val="0"/>
         <w:adjustRightInd w:val="0"/>
+        <w:jc w:val="both"/>
+        <w:outlineLvl w:val="0"/>
+        <w:rPr>
+          <w:rFonts w:ascii="Calibri" w:hAnsi="Calibri" w:cs="Calibri"/>
+        </w:rPr>
+      </w:pPr>
+    </w:p>
+    <w:p>
+      <w:pPr>
+        <w:tabs>
+          <w:tab w:val="left" w:pos="720"/>
+          <w:tab w:val="left" w:pos="1440"/>
+          <w:tab w:val="left" w:pos="2160"/>
+          <w:tab w:val="left" w:pos="2880"/>
+          <w:tab w:val="left" w:pos="3600"/>
+          <w:tab w:val="left" w:pos="4320"/>
+          <w:tab w:val="left" w:pos="5040"/>
+          <w:tab w:val="left" w:pos="5760"/>
+          <w:tab w:val="left" w:pos="6480"/>
+          <w:tab w:val="left" w:pos="7200"/>
+          <w:tab w:val="left" w:pos="7920"/>
+          <w:tab w:val="left" w:pos="8640"/>
+        </w:tabs>
+        <w:autoSpaceDE w:val="0"/>
+        <w:autoSpaceDN w:val="0"/>
+        <w:adjustRightInd w:val="0"/>
+        <w:jc w:val="both"/>
+        <w:outlineLvl w:val="0"/>
+        <w:rPr>
+          <w:rFonts w:ascii="Calibri" w:hAnsi="Calibri" w:cs="Calibri"/>
+          <w:b/>
+          <w:bCs/>
+        </w:rPr>
+      </w:pPr>
+      <w:r>
+        <w:rPr>
+          <w:rFonts w:ascii="Calibri" w:hAnsi="Calibri" w:cs="Calibri"/>
+          <w:b/>
+          <w:bCs/>
+        </w:rPr>
+        <w:t xml:space="preserve">14. </w:t>
+      </w:r>
+      <w:r>
+        <w:rPr>
+          <w:rFonts w:ascii="Calibri" w:hAnsi="Calibri" w:cs="Calibri"/>
+          <w:b/>
+          <w:bCs/>
+        </w:rPr>
+        <w:t>Country of Residence [</w:t>
+      </w:r>
+      <w:r>
+        <w:rPr>
+          <w:rFonts w:ascii="Calibri" w:hAnsi="Calibri" w:cs="Calibri"/>
+          <w:bCs/>
+        </w:rPr>
+        <w:t>Cust_Residence</w:t>
+      </w:r>
+      <w:r>
+        <w:rPr>
+          <w:rFonts w:ascii="Calibri" w:hAnsi="Calibri" w:cs="Calibri"/>
+          <w:b/>
+          <w:bCs/>
+        </w:rPr>
+        <w:t>]</w:t>
+      </w:r>
+    </w:p>
+    <w:p>
+      <w:pPr>
+        <w:tabs>
+          <w:tab w:val="left" w:pos="720"/>
+          <w:tab w:val="left" w:pos="1440"/>
+          <w:tab w:val="left" w:pos="2160"/>
+          <w:tab w:val="left" w:pos="2880"/>
+          <w:tab w:val="left" w:pos="3600"/>
+          <w:tab w:val="left" w:pos="4320"/>
+          <w:tab w:val="left" w:pos="5040"/>
+          <w:tab w:val="left" w:pos="5760"/>
+          <w:tab w:val="left" w:pos="6480"/>
+          <w:tab w:val="left" w:pos="7200"/>
+          <w:tab w:val="left" w:pos="7920"/>
+          <w:tab w:val="left" w:pos="8640"/>
+        </w:tabs>
+        <w:autoSpaceDE w:val="0"/>
+        <w:autoSpaceDN w:val="0"/>
+        <w:adjustRightInd w:val="0"/>
+        <w:outlineLvl w:val="0"/>
+        <w:rPr>
+          <w:rFonts w:ascii="Calibri" w:hAnsi="Calibri" w:cs="Calibri"/>
+        </w:rPr>
+      </w:pPr>
+      <w:r>
+        <w:rPr>
+          <w:rFonts w:ascii="Calibri" w:hAnsi="Calibri" w:cs="Calibri"/>
+          <w:b/>
+          <w:bCs/>
+        </w:rPr>
+        <w:t xml:space="preserve">  </w:t>
+      </w:r>
+      <w:r>
+        <w:rPr>
+          <w:rFonts w:ascii="Calibri" w:hAnsi="Calibri" w:cs="Calibri"/>
+          <w:i/>
+        </w:rPr>
+        <w:t>Null value count</w:t>
+      </w:r>
+      <w:r>
+        <w:rPr>
+          <w:rFonts w:ascii="Calibri" w:hAnsi="Calibri" w:cs="Calibri"/>
+        </w:rPr>
+        <w:t xml:space="preserve"> </w:t>
+      </w:r>
+      <w:r>
+        <w:rPr>
+          <w:rFonts w:ascii="Calibri" w:hAnsi="Calibri" w:cs="Calibri"/>
+        </w:rPr>
+        <w:t xml:space="preserve">- </w:t>
+      </w:r>
+      <w:r>
+        <w:rPr>
+          <w:rFonts w:eastAsia="Times New Roman" w:cstheme="minorHAnsi"/>
+          <w:color w:val="000000"/>
+        </w:rPr>
+        <w:t>27734</w:t>
+      </w:r>
+    </w:p>
+    <w:p>
+      <w:pPr>
+        <w:tabs>
+          <w:tab w:val="left" w:pos="720"/>
+          <w:tab w:val="left" w:pos="1440"/>
+          <w:tab w:val="left" w:pos="2160"/>
+          <w:tab w:val="left" w:pos="2880"/>
+          <w:tab w:val="left" w:pos="3600"/>
+          <w:tab w:val="left" w:pos="4320"/>
+          <w:tab w:val="left" w:pos="5040"/>
+          <w:tab w:val="left" w:pos="5760"/>
+          <w:tab w:val="left" w:pos="6480"/>
+          <w:tab w:val="left" w:pos="7200"/>
+          <w:tab w:val="left" w:pos="7920"/>
+          <w:tab w:val="left" w:pos="8640"/>
+        </w:tabs>
+        <w:autoSpaceDE w:val="0"/>
+        <w:autoSpaceDN w:val="0"/>
+        <w:adjustRightInd w:val="0"/>
+        <w:outlineLvl w:val="0"/>
+        <w:rPr>
+          <w:rFonts w:ascii="Calibri" w:hAnsi="Calibri" w:cs="Calibri"/>
+        </w:rPr>
+      </w:pPr>
+      <w:r>
+        <w:rPr>
+          <w:rFonts w:ascii="Calibri" w:hAnsi="Calibri" w:cs="Calibri"/>
+          <w:i/>
+        </w:rPr>
+        <w:lastRenderedPageBreak/>
+        <w:t xml:space="preserve">  Step</w:t>
+      </w:r>
+      <w:r>
+        <w:rPr>
+          <w:rFonts w:ascii="Calibri" w:hAnsi="Calibri" w:cs="Calibri"/>
+        </w:rPr>
+        <w:t xml:space="preserve"> -  we will replace the </w:t>
+      </w:r>
+      <w:r>
+        <w:rPr>
+          <w:rFonts w:ascii="Calibri" w:hAnsi="Calibri" w:cs="Calibri"/>
+        </w:rPr>
+        <w:t>NULL</w:t>
+      </w:r>
+      <w:r>
+        <w:rPr>
+          <w:rFonts w:ascii="Calibri" w:hAnsi="Calibri" w:cs="Calibri"/>
+        </w:rPr>
+        <w:t xml:space="preserve"> values with </w:t>
+      </w:r>
+      <w:r>
+        <w:rPr>
+          <w:rFonts w:ascii="Calibri" w:hAnsi="Calibri" w:cs="Calibri"/>
+        </w:rPr>
+        <w:t>ES because 99% data has ES value.</w:t>
+      </w:r>
+      <w:bookmarkStart w:id="0" w:name="_GoBack"/>
+      <w:bookmarkEnd w:id="0"/>
+    </w:p>
+    <w:p>
+      <w:pPr>
+        <w:tabs>
+          <w:tab w:val="left" w:pos="720"/>
+          <w:tab w:val="left" w:pos="1440"/>
+          <w:tab w:val="left" w:pos="2160"/>
+          <w:tab w:val="left" w:pos="2880"/>
+          <w:tab w:val="left" w:pos="3600"/>
+          <w:tab w:val="left" w:pos="4320"/>
+          <w:tab w:val="left" w:pos="5040"/>
+          <w:tab w:val="left" w:pos="5760"/>
+          <w:tab w:val="left" w:pos="6480"/>
+          <w:tab w:val="left" w:pos="7200"/>
+          <w:tab w:val="left" w:pos="7920"/>
+          <w:tab w:val="left" w:pos="8640"/>
+        </w:tabs>
+        <w:autoSpaceDE w:val="0"/>
+        <w:autoSpaceDN w:val="0"/>
+        <w:adjustRightInd w:val="0"/>
+        <w:jc w:val="both"/>
+        <w:outlineLvl w:val="0"/>
+        <w:rPr>
+          <w:rFonts w:ascii="Calibri" w:hAnsi="Calibri" w:cs="Calibri"/>
+          <w:b/>
+          <w:bCs/>
+        </w:rPr>
+      </w:pPr>
+    </w:p>
+    <w:p>
+      <w:pPr>
+        <w:tabs>
+          <w:tab w:val="left" w:pos="720"/>
+          <w:tab w:val="left" w:pos="1440"/>
+          <w:tab w:val="left" w:pos="2160"/>
+          <w:tab w:val="left" w:pos="2880"/>
+          <w:tab w:val="left" w:pos="3600"/>
+          <w:tab w:val="left" w:pos="4320"/>
+          <w:tab w:val="left" w:pos="5040"/>
+          <w:tab w:val="left" w:pos="5760"/>
+          <w:tab w:val="left" w:pos="6480"/>
+          <w:tab w:val="left" w:pos="7200"/>
+          <w:tab w:val="left" w:pos="7920"/>
+          <w:tab w:val="left" w:pos="8640"/>
+        </w:tabs>
+        <w:autoSpaceDE w:val="0"/>
+        <w:autoSpaceDN w:val="0"/>
+        <w:adjustRightInd w:val="0"/>
+        <w:jc w:val="both"/>
+        <w:outlineLvl w:val="0"/>
+        <w:rPr>
+          <w:rFonts w:ascii="Calibri" w:hAnsi="Calibri" w:cs="Calibri"/>
+          <w:b/>
+          <w:bCs/>
+        </w:rPr>
+      </w:pPr>
+    </w:p>
+    <w:p>
+      <w:pPr>
+        <w:tabs>
+          <w:tab w:val="left" w:pos="720"/>
+          <w:tab w:val="left" w:pos="1440"/>
+          <w:tab w:val="left" w:pos="2160"/>
+          <w:tab w:val="left" w:pos="2880"/>
+          <w:tab w:val="left" w:pos="3600"/>
+          <w:tab w:val="left" w:pos="4320"/>
+          <w:tab w:val="left" w:pos="5040"/>
+          <w:tab w:val="left" w:pos="5760"/>
+          <w:tab w:val="left" w:pos="6480"/>
+          <w:tab w:val="left" w:pos="7200"/>
+          <w:tab w:val="left" w:pos="7920"/>
+          <w:tab w:val="left" w:pos="8640"/>
+        </w:tabs>
+        <w:autoSpaceDE w:val="0"/>
+        <w:autoSpaceDN w:val="0"/>
+        <w:adjustRightInd w:val="0"/>
+        <w:outlineLvl w:val="0"/>
+        <w:rPr>
+          <w:rFonts w:ascii="Calibri" w:hAnsi="Calibri" w:cs="Calibri"/>
+        </w:rPr>
+      </w:pPr>
+      <w:r>
+        <w:rPr>
+          <w:rFonts w:ascii="Calibri" w:hAnsi="Calibri" w:cs="Calibri"/>
+          <w:b/>
+          <w:bCs/>
+        </w:rPr>
+        <w:t xml:space="preserve">  </w:t>
+      </w:r>
+      <w:r>
+        <w:rPr>
+          <w:rFonts w:ascii="Calibri" w:hAnsi="Calibri" w:cs="Calibri"/>
+          <w:i/>
+        </w:rPr>
+        <w:t>Null value count</w:t>
+      </w:r>
+      <w:r>
+        <w:rPr>
+          <w:rFonts w:ascii="Calibri" w:hAnsi="Calibri" w:cs="Calibri"/>
+        </w:rPr>
+        <w:t xml:space="preserve"> </w:t>
+      </w:r>
+      <w:r>
+        <w:rPr>
+          <w:rFonts w:ascii="Calibri" w:hAnsi="Calibri" w:cs="Calibri"/>
+        </w:rPr>
+        <w:t>- 189368</w:t>
+      </w:r>
+    </w:p>
+    <w:p>
+      <w:pPr>
+        <w:tabs>
+          <w:tab w:val="left" w:pos="720"/>
+          <w:tab w:val="left" w:pos="1440"/>
+          <w:tab w:val="left" w:pos="2160"/>
+          <w:tab w:val="left" w:pos="2880"/>
+          <w:tab w:val="left" w:pos="3600"/>
+          <w:tab w:val="left" w:pos="4320"/>
+          <w:tab w:val="left" w:pos="5040"/>
+          <w:tab w:val="left" w:pos="5760"/>
+          <w:tab w:val="left" w:pos="6480"/>
+          <w:tab w:val="left" w:pos="7200"/>
+          <w:tab w:val="left" w:pos="7920"/>
+          <w:tab w:val="left" w:pos="8640"/>
+        </w:tabs>
+        <w:autoSpaceDE w:val="0"/>
+        <w:autoSpaceDN w:val="0"/>
+        <w:adjustRightInd w:val="0"/>
+        <w:outlineLvl w:val="0"/>
+        <w:rPr>
+          <w:rFonts w:ascii="Calibri" w:hAnsi="Calibri" w:cs="Calibri"/>
+        </w:rPr>
+      </w:pPr>
+      <w:r>
+        <w:rPr>
+          <w:rFonts w:ascii="Calibri" w:hAnsi="Calibri" w:cs="Calibri"/>
+          <w:i/>
+        </w:rPr>
+        <w:t xml:space="preserve">  Step</w:t>
+      </w:r>
+      <w:r>
+        <w:rPr>
+          <w:rFonts w:ascii="Calibri" w:hAnsi="Calibri" w:cs="Calibri"/>
+        </w:rPr>
+        <w:t xml:space="preserve"> -  we will replace the </w:t>
+      </w:r>
+      <w:r>
+        <w:rPr>
+          <w:rFonts w:ascii="Calibri" w:hAnsi="Calibri" w:cs="Calibri"/>
+        </w:rPr>
+        <w:t>NULL</w:t>
+      </w:r>
+      <w:r>
+        <w:rPr>
+          <w:rFonts w:ascii="Calibri" w:hAnsi="Calibri" w:cs="Calibri"/>
+        </w:rPr>
+        <w:t xml:space="preserve"> values with Unknown</w:t>
+      </w:r>
+    </w:p>
+    <w:p>
+      <w:pPr>
+        <w:tabs>
+          <w:tab w:val="left" w:pos="720"/>
+          <w:tab w:val="left" w:pos="1440"/>
+          <w:tab w:val="left" w:pos="2160"/>
+          <w:tab w:val="left" w:pos="2880"/>
+          <w:tab w:val="left" w:pos="3600"/>
+          <w:tab w:val="left" w:pos="4320"/>
+          <w:tab w:val="left" w:pos="5040"/>
+          <w:tab w:val="left" w:pos="5760"/>
+          <w:tab w:val="left" w:pos="6480"/>
+          <w:tab w:val="left" w:pos="7200"/>
+          <w:tab w:val="left" w:pos="7920"/>
+          <w:tab w:val="left" w:pos="8640"/>
+        </w:tabs>
+        <w:autoSpaceDE w:val="0"/>
+        <w:autoSpaceDN w:val="0"/>
+        <w:adjustRightInd w:val="0"/>
+        <w:outlineLvl w:val="0"/>
         <w:rPr>
           <w:rFonts w:ascii="Calibri" w:hAnsi="Calibri" w:cs="Calibri"/>
         </w:rPr>
@@ -15713,7 +16030,6 @@
           <w:b/>
           <w:bCs/>
         </w:rPr>
-        <w:lastRenderedPageBreak/>
         <w:t>cod_prov</w:t>
       </w:r>
       <w:r>
@@ -16006,11 +16322,6 @@
         <w:docPartUnique/>
       </w:docPartObj>
     </w:sdtPr>
-    <w:sdtEndPr>
-      <w:rPr>
-        <w:rStyle w:val="PageNumber"/>
-      </w:rPr>
-    </w:sdtEndPr>
     <w:sdtContent>
       <w:p>
         <w:pPr>
@@ -16052,11 +16363,6 @@
         <w:docPartUnique/>
       </w:docPartObj>
     </w:sdtPr>
-    <w:sdtEndPr>
-      <w:rPr>
-        <w:rStyle w:val="PageNumber"/>
-      </w:rPr>
-    </w:sdtEndPr>
     <w:sdtContent>
       <w:p>
         <w:pPr>
@@ -16110,11 +16416,6 @@
         <w:docPartUnique/>
       </w:docPartObj>
     </w:sdtPr>
-    <w:sdtEndPr>
-      <w:rPr>
-        <w:rStyle w:val="PageNumber"/>
-      </w:rPr>
-    </w:sdtEndPr>
     <w:sdtContent>
       <w:p>
         <w:pPr>
@@ -16222,6 +16523,96 @@
 <file path=word/numbering.xml><?xml version="1.0" encoding="utf-8"?>
 <w:numbering xmlns:wpc="http://schemas.microsoft.com/office/word/2010/wordprocessingCanvas" xmlns:cx="http://schemas.microsoft.com/office/drawing/2014/chartex" xmlns:cx1="http://schemas.microsoft.com/office/drawing/2015/9/8/chartex" xmlns:cx2="http://schemas.microsoft.com/office/drawing/2015/10/21/chartex" xmlns:cx3="http://schemas.microsoft.com/office/drawing/2016/5/9/chartex" xmlns:cx4="http://schemas.microsoft.com/office/drawing/2016/5/10/chartex" xmlns:cx5="http://schemas.microsoft.com/office/drawing/2016/5/11/chartex" xmlns:cx6="http://schemas.microsoft.com/office/drawing/2016/5/12/chartex" xmlns:cx7="http://schemas.microsoft.com/office/drawing/2016/5/13/chartex" xmlns:cx8="http://schemas.microsoft.com/office/drawing/2016/5/14/chartex" xmlns:mc="http://schemas.openxmlformats.org/markup-compatibility/2006" xmlns:aink="http://schemas.microsoft.com/office/drawing/2016/ink" xmlns:am3d="http://schemas.microsoft.com/office/drawing/2017/model3d" xmlns:o="urn:schemas-microsoft-com:office:office" xmlns:r="http://schemas.openxmlformats.org/officeDocument/2006/relationships" xmlns:m="http://schemas.openxmlformats.org/officeDocument/2006/math" xmlns:v="urn:schemas-microsoft-com:vml" xmlns:wp14="http://schemas.microsoft.com/office/word/2010/wordprocessingDrawing" xmlns:wp="http://schemas.openxmlformats.org/drawingml/2006/wordprocessingDrawing" xmlns:w10="urn:schemas-microsoft-com:office:word" xmlns:w="http://schemas.openxmlformats.org/wordprocessingml/2006/main" xmlns:w14="http://schemas.microsoft.com/office/word/2010/wordml" xmlns:w15="http://schemas.microsoft.com/office/word/2012/wordml" xmlns:w16cid="http://schemas.microsoft.com/office/word/2016/wordml/cid" xmlns:w16se="http://schemas.microsoft.com/office/word/2015/wordml/symex" xmlns:wpg="http://schemas.microsoft.com/office/word/2010/wordprocessingGroup" xmlns:wpi="http://schemas.microsoft.com/office/word/2010/wordprocessingInk" xmlns:wne="http://schemas.microsoft.com/office/word/2006/wordml" xmlns:wps="http://schemas.microsoft.com/office/word/2010/wordprocessingShape" mc:Ignorable="w14 w15 w16se w16cid wp14">
   <w:abstractNum w:abstractNumId="0" w15:restartNumberingAfterBreak="0">
+    <w:nsid w:val="13DB711B"/>
+    <w:multiLevelType w:val="hybridMultilevel"/>
+    <w:tmpl w:val="E610B0B0"/>
+    <w:lvl w:ilvl="0" w:tplc="1952E042">
+      <w:start w:val="14"/>
+      <w:numFmt w:val="decimal"/>
+      <w:lvlText w:val="%1-"/>
+      <w:lvlJc w:val="left"/>
+      <w:pPr>
+        <w:ind w:left="720" w:hanging="360"/>
+      </w:pPr>
+      <w:rPr>
+        <w:rFonts w:hint="default"/>
+        <w:b w:val="0"/>
+      </w:rPr>
+    </w:lvl>
+    <w:lvl w:ilvl="1" w:tplc="04090019" w:tentative="1">
+      <w:start w:val="1"/>
+      <w:numFmt w:val="lowerLetter"/>
+      <w:lvlText w:val="%2."/>
+      <w:lvlJc w:val="left"/>
+      <w:pPr>
+        <w:ind w:left="1440" w:hanging="360"/>
+      </w:pPr>
+    </w:lvl>
+    <w:lvl w:ilvl="2" w:tplc="0409001B" w:tentative="1">
+      <w:start w:val="1"/>
+      <w:numFmt w:val="lowerRoman"/>
+      <w:lvlText w:val="%3."/>
+      <w:lvlJc w:val="right"/>
+      <w:pPr>
+        <w:ind w:left="2160" w:hanging="180"/>
+      </w:pPr>
+    </w:lvl>
+    <w:lvl w:ilvl="3" w:tplc="0409000F" w:tentative="1">
+      <w:start w:val="1"/>
+      <w:numFmt w:val="decimal"/>
+      <w:lvlText w:val="%4."/>
+      <w:lvlJc w:val="left"/>
+      <w:pPr>
+        <w:ind w:left="2880" w:hanging="360"/>
+      </w:pPr>
+    </w:lvl>
+    <w:lvl w:ilvl="4" w:tplc="04090019" w:tentative="1">
+      <w:start w:val="1"/>
+      <w:numFmt w:val="lowerLetter"/>
+      <w:lvlText w:val="%5."/>
+      <w:lvlJc w:val="left"/>
+      <w:pPr>
+        <w:ind w:left="3600" w:hanging="360"/>
+      </w:pPr>
+    </w:lvl>
+    <w:lvl w:ilvl="5" w:tplc="0409001B" w:tentative="1">
+      <w:start w:val="1"/>
+      <w:numFmt w:val="lowerRoman"/>
+      <w:lvlText w:val="%6."/>
+      <w:lvlJc w:val="right"/>
+      <w:pPr>
+        <w:ind w:left="4320" w:hanging="180"/>
+      </w:pPr>
+    </w:lvl>
+    <w:lvl w:ilvl="6" w:tplc="0409000F" w:tentative="1">
+      <w:start w:val="1"/>
+      <w:numFmt w:val="decimal"/>
+      <w:lvlText w:val="%7."/>
+      <w:lvlJc w:val="left"/>
+      <w:pPr>
+        <w:ind w:left="5040" w:hanging="360"/>
+      </w:pPr>
+    </w:lvl>
+    <w:lvl w:ilvl="7" w:tplc="04090019" w:tentative="1">
+      <w:start w:val="1"/>
+      <w:numFmt w:val="lowerLetter"/>
+      <w:lvlText w:val="%8."/>
+      <w:lvlJc w:val="left"/>
+      <w:pPr>
+        <w:ind w:left="5760" w:hanging="360"/>
+      </w:pPr>
+    </w:lvl>
+    <w:lvl w:ilvl="8" w:tplc="0409001B" w:tentative="1">
+      <w:start w:val="1"/>
+      <w:numFmt w:val="lowerRoman"/>
+      <w:lvlText w:val="%9."/>
+      <w:lvlJc w:val="right"/>
+      <w:pPr>
+        <w:ind w:left="6480" w:hanging="180"/>
+      </w:pPr>
+    </w:lvl>
+  </w:abstractNum>
+  <w:abstractNum w:abstractNumId="1" w15:restartNumberingAfterBreak="0">
     <w:nsid w:val="1F1D4F5E"/>
     <w:multiLevelType w:val="hybridMultilevel"/>
     <w:tmpl w:val="81D06C5C"/>
@@ -16310,7 +16701,7 @@
       </w:pPr>
     </w:lvl>
   </w:abstractNum>
-  <w:abstractNum w:abstractNumId="1" w15:restartNumberingAfterBreak="0">
+  <w:abstractNum w:abstractNumId="2" w15:restartNumberingAfterBreak="0">
     <w:nsid w:val="2CB7177A"/>
     <w:multiLevelType w:val="hybridMultilevel"/>
     <w:tmpl w:val="96B8AE4C"/>
@@ -16399,7 +16790,7 @@
       </w:pPr>
     </w:lvl>
   </w:abstractNum>
-  <w:abstractNum w:abstractNumId="2" w15:restartNumberingAfterBreak="0">
+  <w:abstractNum w:abstractNumId="3" w15:restartNumberingAfterBreak="0">
     <w:nsid w:val="329672D0"/>
     <w:multiLevelType w:val="hybridMultilevel"/>
     <w:tmpl w:val="92D4339E"/>
@@ -16488,10 +16879,10 @@
       </w:pPr>
     </w:lvl>
   </w:abstractNum>
-  <w:abstractNum w:abstractNumId="3" w15:restartNumberingAfterBreak="0">
+  <w:abstractNum w:abstractNumId="4" w15:restartNumberingAfterBreak="0">
     <w:nsid w:val="5E4B28C6"/>
     <w:multiLevelType w:val="hybridMultilevel"/>
-    <w:tmpl w:val="3B5239A4"/>
+    <w:tmpl w:val="35C424BE"/>
     <w:lvl w:ilvl="0" w:tplc="71C2B466">
       <w:start w:val="1"/>
       <w:numFmt w:val="decimal"/>
@@ -16578,7 +16969,7 @@
       </w:pPr>
     </w:lvl>
   </w:abstractNum>
-  <w:abstractNum w:abstractNumId="4" w15:restartNumberingAfterBreak="0">
+  <w:abstractNum w:abstractNumId="5" w15:restartNumberingAfterBreak="0">
     <w:nsid w:val="65E55340"/>
     <w:multiLevelType w:val="hybridMultilevel"/>
     <w:tmpl w:val="9EB86ADA"/>
@@ -16691,7 +17082,7 @@
       </w:rPr>
     </w:lvl>
   </w:abstractNum>
-  <w:abstractNum w:abstractNumId="5" w15:restartNumberingAfterBreak="0">
+  <w:abstractNum w:abstractNumId="6" w15:restartNumberingAfterBreak="0">
     <w:nsid w:val="674B64D3"/>
     <w:multiLevelType w:val="hybridMultilevel"/>
     <w:tmpl w:val="9E522EC6"/>
@@ -16777,7 +17168,7 @@
       </w:pPr>
     </w:lvl>
   </w:abstractNum>
-  <w:abstractNum w:abstractNumId="6" w15:restartNumberingAfterBreak="0">
+  <w:abstractNum w:abstractNumId="7" w15:restartNumberingAfterBreak="0">
     <w:nsid w:val="7DE6354B"/>
     <w:multiLevelType w:val="hybridMultilevel"/>
     <w:tmpl w:val="5CC8BA9C"/>
@@ -16867,25 +17258,28 @@
     </w:lvl>
   </w:abstractNum>
   <w:num w:numId="1">
+    <w:abstractNumId w:val="2"/>
+  </w:num>
+  <w:num w:numId="2">
     <w:abstractNumId w:val="1"/>
   </w:num>
-  <w:num w:numId="2">
-    <w:abstractNumId w:val="0"/>
-  </w:num>
   <w:num w:numId="3">
-    <w:abstractNumId w:val="2"/>
+    <w:abstractNumId w:val="3"/>
   </w:num>
   <w:num w:numId="4">
+    <w:abstractNumId w:val="6"/>
+  </w:num>
+  <w:num w:numId="5">
+    <w:abstractNumId w:val="7"/>
+  </w:num>
+  <w:num w:numId="6">
+    <w:abstractNumId w:val="4"/>
+  </w:num>
+  <w:num w:numId="7">
     <w:abstractNumId w:val="5"/>
   </w:num>
-  <w:num w:numId="5">
-    <w:abstractNumId w:val="6"/>
-  </w:num>
-  <w:num w:numId="6">
-    <w:abstractNumId w:val="3"/>
-  </w:num>
-  <w:num w:numId="7">
-    <w:abstractNumId w:val="4"/>
+  <w:num w:numId="8">
+    <w:abstractNumId w:val="0"/>
   </w:num>
 </w:numbering>
 </file>
@@ -17740,7 +18134,7 @@
 </file>
 
 <file path=customXml/itemProps1.xml><?xml version="1.0" encoding="utf-8"?>
-<ds:datastoreItem xmlns:ds="http://schemas.openxmlformats.org/officeDocument/2006/customXml" ds:itemID="{DF1E8783-39EF-4C44-857F-B82B5353836C}">
+<ds:datastoreItem xmlns:ds="http://schemas.openxmlformats.org/officeDocument/2006/customXml" ds:itemID="{E0B9604B-65A0-384A-8CE9-63B240BB9D21}">
   <ds:schemaRefs>
     <ds:schemaRef ds:uri="http://schemas.openxmlformats.org/officeDocument/2006/bibliography"/>
   </ds:schemaRefs>

</xml_diff>